<commit_message>
fixed small incorrect sentence
</commit_message>
<xml_diff>
--- a/documentation/guides/UGV/Nvidia Drive PX2 development environment setup.docx
+++ b/documentation/guides/UGV/Nvidia Drive PX2 development environment setup.docx
@@ -2000,6 +2000,9 @@
         <w:t xml:space="preserve"> </w:t>
       </w:r>
       <w:r>
+        <w:rPr>
+          <w:noProof/>
+        </w:rPr>
         <w:drawing>
           <wp:inline distT="0" distB="0" distL="0" distR="0" wp14:anchorId="7FEBD2B7" wp14:editId="0FCF4547">
             <wp:extent cx="5731510" cy="498475"/>
@@ -2131,7 +2134,10 @@
         <w:pStyle w:val="ListParagraph"/>
       </w:pPr>
       <w:r>
-        <w:t>Creating a copy and renaming the project</w:t>
+        <w:t xml:space="preserve">Creating </w:t>
+      </w:r>
+      <w:r>
+        <w:t>a test project and adding it to be built</w:t>
       </w:r>
     </w:p>
     <w:p>
@@ -4369,26 +4375,6 @@
 </file>
 
 <file path=customXml/item1.xml><?xml version="1.0" encoding="utf-8"?>
-<p:properties xmlns:p="http://schemas.microsoft.com/office/2006/metadata/properties" xmlns:xsi="http://www.w3.org/2001/XMLSchema-instance" xmlns:pc="http://schemas.microsoft.com/office/infopath/2007/PartnerControls">
-  <documentManagement>
-    <lcf76f155ced4ddcb4097134ff3c332f xmlns="6b06d442-66c2-461b-8957-6fc6f245b738">
-      <Terms xmlns="http://schemas.microsoft.com/office/infopath/2007/PartnerControls"/>
-    </lcf76f155ced4ddcb4097134ff3c332f>
-    <TaxCatchAll xmlns="df8e3dd2-caee-4e45-b7bd-f1592b63de79" xsi:nil="true"/>
-  </documentManagement>
-</p:properties>
-</file>
-
-<file path=customXml/item2.xml><?xml version="1.0" encoding="utf-8"?>
-<?mso-contentType ?>
-<FormTemplates xmlns="http://schemas.microsoft.com/sharepoint/v3/contenttype/forms">
-  <Display>DocumentLibraryForm</Display>
-  <Edit>DocumentLibraryForm</Edit>
-  <New>DocumentLibraryForm</New>
-</FormTemplates>
-</file>
-
-<file path=customXml/item3.xml><?xml version="1.0" encoding="utf-8"?>
 <ct:contentTypeSchema xmlns:ct="http://schemas.microsoft.com/office/2006/metadata/contentType" xmlns:ma="http://schemas.microsoft.com/office/2006/metadata/properties/metaAttributes" ct:_="" ma:_="" ma:contentTypeName="dokument" ma:contentTypeID="0x010100051E200DA79A1946A0D9C78D564872D8" ma:contentTypeVersion="12" ma:contentTypeDescription="Skapa ett nytt dokument." ma:contentTypeScope="" ma:versionID="e9fd4f786840b36c5e23eda32e2905fa">
   <xsd:schema xmlns:xsd="http://www.w3.org/2001/XMLSchema" xmlns:xs="http://www.w3.org/2001/XMLSchema" xmlns:p="http://schemas.microsoft.com/office/2006/metadata/properties" xmlns:ns2="6b06d442-66c2-461b-8957-6fc6f245b738" xmlns:ns3="df8e3dd2-caee-4e45-b7bd-f1592b63de79" targetNamespace="http://schemas.microsoft.com/office/2006/metadata/properties" ma:root="true" ma:fieldsID="dda36fd36d308c61d7b6673f7a7addd9" ns2:_="" ns3:_="">
     <xsd:import namespace="6b06d442-66c2-461b-8957-6fc6f245b738"/>
@@ -4589,26 +4575,27 @@
 </ct:contentTypeSchema>
 </file>
 
-<file path=customXml/itemProps1.xml><?xml version="1.0" encoding="utf-8"?>
-<ds:datastoreItem xmlns:ds="http://schemas.openxmlformats.org/officeDocument/2006/customXml" ds:itemID="{0DB72B76-2992-4671-9731-1EDD4362ED9F}">
-  <ds:schemaRefs>
-    <ds:schemaRef ds:uri="http://schemas.microsoft.com/office/2006/metadata/properties"/>
-    <ds:schemaRef ds:uri="http://schemas.microsoft.com/office/infopath/2007/PartnerControls"/>
-    <ds:schemaRef ds:uri="6b06d442-66c2-461b-8957-6fc6f245b738"/>
-    <ds:schemaRef ds:uri="df8e3dd2-caee-4e45-b7bd-f1592b63de79"/>
-  </ds:schemaRefs>
-</ds:datastoreItem>
+<file path=customXml/item2.xml><?xml version="1.0" encoding="utf-8"?>
+<?mso-contentType ?>
+<FormTemplates xmlns="http://schemas.microsoft.com/sharepoint/v3/contenttype/forms">
+  <Display>DocumentLibraryForm</Display>
+  <Edit>DocumentLibraryForm</Edit>
+  <New>DocumentLibraryForm</New>
+</FormTemplates>
 </file>
 
-<file path=customXml/itemProps2.xml><?xml version="1.0" encoding="utf-8"?>
-<ds:datastoreItem xmlns:ds="http://schemas.openxmlformats.org/officeDocument/2006/customXml" ds:itemID="{831353E3-05E2-491E-8676-C3977B3C41D0}">
-  <ds:schemaRefs>
-    <ds:schemaRef ds:uri="http://schemas.microsoft.com/sharepoint/v3/contenttype/forms"/>
-  </ds:schemaRefs>
-</ds:datastoreItem>
+<file path=customXml/item3.xml><?xml version="1.0" encoding="utf-8"?>
+<p:properties xmlns:p="http://schemas.microsoft.com/office/2006/metadata/properties" xmlns:xsi="http://www.w3.org/2001/XMLSchema-instance" xmlns:pc="http://schemas.microsoft.com/office/infopath/2007/PartnerControls">
+  <documentManagement>
+    <lcf76f155ced4ddcb4097134ff3c332f xmlns="6b06d442-66c2-461b-8957-6fc6f245b738">
+      <Terms xmlns="http://schemas.microsoft.com/office/infopath/2007/PartnerControls"/>
+    </lcf76f155ced4ddcb4097134ff3c332f>
+    <TaxCatchAll xmlns="df8e3dd2-caee-4e45-b7bd-f1592b63de79" xsi:nil="true"/>
+  </documentManagement>
+</p:properties>
 </file>
 
-<file path=customXml/itemProps3.xml><?xml version="1.0" encoding="utf-8"?>
+<file path=customXml/itemProps1.xml><?xml version="1.0" encoding="utf-8"?>
 <ds:datastoreItem xmlns:ds="http://schemas.openxmlformats.org/officeDocument/2006/customXml" ds:itemID="{061CD8C4-60B8-4D96-A093-181A63BE4D9E}">
   <ds:schemaRefs>
     <ds:schemaRef ds:uri="http://schemas.microsoft.com/office/2006/metadata/contentType"/>
@@ -4625,4 +4612,23 @@
     <ds:schemaRef ds:uri="http://schemas.microsoft.com/internal/obd"/>
   </ds:schemaRefs>
 </ds:datastoreItem>
+</file>
+
+<file path=customXml/itemProps2.xml><?xml version="1.0" encoding="utf-8"?>
+<ds:datastoreItem xmlns:ds="http://schemas.openxmlformats.org/officeDocument/2006/customXml" ds:itemID="{831353E3-05E2-491E-8676-C3977B3C41D0}">
+  <ds:schemaRefs>
+    <ds:schemaRef ds:uri="http://schemas.microsoft.com/sharepoint/v3/contenttype/forms"/>
+  </ds:schemaRefs>
+</ds:datastoreItem>
+</file>
+
+<file path=customXml/itemProps3.xml><?xml version="1.0" encoding="utf-8"?>
+<ds:datastoreItem xmlns:ds="http://schemas.openxmlformats.org/officeDocument/2006/customXml" ds:itemID="{0DB72B76-2992-4671-9731-1EDD4362ED9F}">
+  <ds:schemaRefs>
+    <ds:schemaRef ds:uri="http://schemas.microsoft.com/office/2006/metadata/properties"/>
+    <ds:schemaRef ds:uri="http://schemas.microsoft.com/office/infopath/2007/PartnerControls"/>
+    <ds:schemaRef ds:uri="6b06d442-66c2-461b-8957-6fc6f245b738"/>
+    <ds:schemaRef ds:uri="df8e3dd2-caee-4e45-b7bd-f1592b63de79"/>
+  </ds:schemaRefs>
+</ds:datastoreItem>
 </file>
</xml_diff>

<commit_message>
Added missing /include in one spot
</commit_message>
<xml_diff>
--- a/documentation/guides/UGV/Nvidia Drive PX2 development environment setup.docx
+++ b/documentation/guides/UGV/Nvidia Drive PX2 development environment setup.docx
@@ -15,8 +15,17 @@
           <w:sz w:val="44"/>
           <w:szCs w:val="44"/>
         </w:rPr>
-        <w:t>Nvidia Drive PX2 development environment setup</w:t>
-      </w:r>
+        <w:t xml:space="preserve">Nvidia Drive PX2 development environment </w:t>
+      </w:r>
+      <w:proofErr w:type="gramStart"/>
+      <w:r>
+        <w:rPr>
+          <w:sz w:val="44"/>
+          <w:szCs w:val="44"/>
+        </w:rPr>
+        <w:t>setup</w:t>
+      </w:r>
+      <w:proofErr w:type="gramEnd"/>
     </w:p>
     <w:p>
       <w:r>
@@ -28,11 +37,16 @@
       <w:r>
         <w:t xml:space="preserve"> a virtual machine for development with the </w:t>
       </w:r>
+      <w:proofErr w:type="spellStart"/>
       <w:r>
         <w:t>D</w:t>
       </w:r>
       <w:r>
-        <w:t>riveworks API that is used for the Nvidia Drive PX2.</w:t>
+        <w:t>riveworks</w:t>
+      </w:r>
+      <w:proofErr w:type="spellEnd"/>
+      <w:r>
+        <w:t xml:space="preserve"> API that is used for the Nvidia Drive PX2.</w:t>
       </w:r>
     </w:p>
     <w:p>
@@ -152,8 +166,13 @@
         </w:numPr>
       </w:pPr>
       <w:r>
-        <w:t>Access to Nvidia Drive PX2 developer program</w:t>
-      </w:r>
+        <w:t xml:space="preserve">Access to Nvidia Drive PX2 developer </w:t>
+      </w:r>
+      <w:proofErr w:type="gramStart"/>
+      <w:r>
+        <w:t>program</w:t>
+      </w:r>
+      <w:proofErr w:type="gramEnd"/>
     </w:p>
     <w:p>
       <w:pPr>
@@ -471,8 +490,29 @@
         </w:numPr>
       </w:pPr>
       <w:r>
-        <w:t>$ sudo apt-get update &amp;&amp; sudo apt-get upgrade</w:t>
-      </w:r>
+        <w:t xml:space="preserve">$ </w:t>
+      </w:r>
+      <w:proofErr w:type="spellStart"/>
+      <w:r>
+        <w:t>sudo</w:t>
+      </w:r>
+      <w:proofErr w:type="spellEnd"/>
+      <w:r>
+        <w:t xml:space="preserve"> apt-get update &amp;&amp; </w:t>
+      </w:r>
+      <w:proofErr w:type="spellStart"/>
+      <w:r>
+        <w:t>sudo</w:t>
+      </w:r>
+      <w:proofErr w:type="spellEnd"/>
+      <w:r>
+        <w:t xml:space="preserve"> apt-get </w:t>
+      </w:r>
+      <w:proofErr w:type="gramStart"/>
+      <w:r>
+        <w:t>upgrade</w:t>
+      </w:r>
+      <w:proofErr w:type="gramEnd"/>
     </w:p>
     <w:p>
       <w:pPr>
@@ -489,7 +529,15 @@
         <w:t xml:space="preserve"> and install</w:t>
       </w:r>
       <w:r>
-        <w:t xml:space="preserve"> sdkmanager 2.0 </w:t>
+        <w:t xml:space="preserve"> </w:t>
+      </w:r>
+      <w:proofErr w:type="spellStart"/>
+      <w:r>
+        <w:t>sdkmanager</w:t>
+      </w:r>
+      <w:proofErr w:type="spellEnd"/>
+      <w:r>
+        <w:t xml:space="preserve"> 2.0 </w:t>
       </w:r>
       <w:r>
         <w:t xml:space="preserve">from </w:t>
@@ -520,9 +568,43 @@
       <w:r>
         <w:t xml:space="preserve">$ </w:t>
       </w:r>
-      <w:r>
-        <w:t>sdkmanager --cli --action downloadonly --login-type devzone --product DRIVE --target-os Linux --version OS_5.0.10.3_SDK --host --target PX2_AUTOCHAUFFEUR --license accept --archived-versions true</w:t>
-      </w:r>
+      <w:proofErr w:type="spellStart"/>
+      <w:r>
+        <w:t>sdkmanager</w:t>
+      </w:r>
+      <w:proofErr w:type="spellEnd"/>
+      <w:r>
+        <w:t xml:space="preserve"> --cli --action </w:t>
+      </w:r>
+      <w:proofErr w:type="spellStart"/>
+      <w:r>
+        <w:t>downloadonly</w:t>
+      </w:r>
+      <w:proofErr w:type="spellEnd"/>
+      <w:r>
+        <w:t xml:space="preserve"> --login-type </w:t>
+      </w:r>
+      <w:proofErr w:type="spellStart"/>
+      <w:r>
+        <w:t>devzone</w:t>
+      </w:r>
+      <w:proofErr w:type="spellEnd"/>
+      <w:r>
+        <w:t xml:space="preserve"> --product DRIVE --target-</w:t>
+      </w:r>
+      <w:proofErr w:type="spellStart"/>
+      <w:r>
+        <w:t>os</w:t>
+      </w:r>
+      <w:proofErr w:type="spellEnd"/>
+      <w:r>
+        <w:t xml:space="preserve"> Linux --version OS_5.0.10.3_SDK --host --target PX2_AUTOCHAUFFEUR --license accept --archived-versions </w:t>
+      </w:r>
+      <w:proofErr w:type="gramStart"/>
+      <w:r>
+        <w:t>true</w:t>
+      </w:r>
+      <w:proofErr w:type="gramEnd"/>
     </w:p>
     <w:p>
       <w:pPr>
@@ -625,7 +707,15 @@
         </w:numPr>
       </w:pPr>
       <w:r>
-        <w:t>$ sdkmanager --archived-versions</w:t>
+        <w:t xml:space="preserve">$ </w:t>
+      </w:r>
+      <w:proofErr w:type="spellStart"/>
+      <w:r>
+        <w:t>sdkmanager</w:t>
+      </w:r>
+      <w:proofErr w:type="spellEnd"/>
+      <w:r>
+        <w:t xml:space="preserve"> --archived-versions</w:t>
       </w:r>
       <w:r>
         <w:t xml:space="preserve"> </w:t>
@@ -662,7 +752,15 @@
         </w:numPr>
       </w:pPr>
       <w:r>
-        <w:t>These options should be set in the next menu, press continue and select Autochauffeur in the pop-up and press ok</w:t>
+        <w:t xml:space="preserve">These options should be set in the next menu, press continue and select </w:t>
+      </w:r>
+      <w:proofErr w:type="spellStart"/>
+      <w:r>
+        <w:t>Autochauffeur</w:t>
+      </w:r>
+      <w:proofErr w:type="spellEnd"/>
+      <w:r>
+        <w:t xml:space="preserve"> in the pop-up and press ok</w:t>
       </w:r>
       <w:r>
         <w:rPr>
@@ -720,15 +818,33 @@
         </w:numPr>
       </w:pPr>
       <w:r>
-        <w:t>In next window, accept the terms and press continue. This will start the installation.</w:t>
-      </w:r>
-    </w:p>
-    <w:p>
-      <w:pPr>
-        <w:pStyle w:val="ListParagraph"/>
-      </w:pPr>
-      <w:r>
-        <w:t>If promped to flash press</w:t>
+        <w:t xml:space="preserve">In </w:t>
+      </w:r>
+      <w:proofErr w:type="gramStart"/>
+      <w:r>
+        <w:t>next</w:t>
+      </w:r>
+      <w:proofErr w:type="gramEnd"/>
+      <w:r>
+        <w:t xml:space="preserve"> window, accept the terms and press continue. This will start the installation.</w:t>
+      </w:r>
+    </w:p>
+    <w:p>
+      <w:pPr>
+        <w:pStyle w:val="ListParagraph"/>
+      </w:pPr>
+      <w:r>
+        <w:t xml:space="preserve">If </w:t>
+      </w:r>
+      <w:proofErr w:type="spellStart"/>
+      <w:proofErr w:type="gramStart"/>
+      <w:r>
+        <w:t>promped</w:t>
+      </w:r>
+      <w:proofErr w:type="spellEnd"/>
+      <w:proofErr w:type="gramEnd"/>
+      <w:r>
+        <w:t xml:space="preserve"> to flash press</w:t>
       </w:r>
       <w:r>
         <w:t xml:space="preserve"> skip.</w:t>
@@ -806,7 +922,15 @@
         <w:pStyle w:val="ListParagraph"/>
       </w:pPr>
       <w:r>
-        <w:t>If the installation does not halt here I don’t know what u did better than me but please update the guide.</w:t>
+        <w:t xml:space="preserve">If the installation does not halt </w:t>
+      </w:r>
+      <w:proofErr w:type="gramStart"/>
+      <w:r>
+        <w:t>here</w:t>
+      </w:r>
+      <w:proofErr w:type="gramEnd"/>
+      <w:r>
+        <w:t xml:space="preserve"> I don’t know what u did better than me but please update the guide.</w:t>
       </w:r>
     </w:p>
     <w:p>
@@ -824,7 +948,23 @@
         <w:t>~/</w:t>
       </w:r>
       <w:r>
-        <w:t>Downloads/nvidia/sdkm_downloads/</w:t>
+        <w:t>Downloads/</w:t>
+      </w:r>
+      <w:proofErr w:type="spellStart"/>
+      <w:r>
+        <w:t>nvidia</w:t>
+      </w:r>
+      <w:proofErr w:type="spellEnd"/>
+      <w:r>
+        <w:t>/</w:t>
+      </w:r>
+      <w:proofErr w:type="spellStart"/>
+      <w:r>
+        <w:t>sdkm_downloads</w:t>
+      </w:r>
+      <w:proofErr w:type="spellEnd"/>
+      <w:r>
+        <w:t>/</w:t>
       </w:r>
     </w:p>
     <w:p>
@@ -836,7 +976,15 @@
         </w:numPr>
       </w:pPr>
       <w:r>
-        <w:t>$ sudo apt install ./driveworks-v1.2.400-a7f5475-478955-nogcid-linux-amd64-ubuntu1604.deb</w:t>
+        <w:t xml:space="preserve">$ </w:t>
+      </w:r>
+      <w:proofErr w:type="spellStart"/>
+      <w:r>
+        <w:t>sudo</w:t>
+      </w:r>
+      <w:proofErr w:type="spellEnd"/>
+      <w:r>
+        <w:t xml:space="preserve"> apt install ./driveworks-v1.2.400-a7f5475-478955-nogcid-linux-amd64-ubuntu1604.deb</w:t>
       </w:r>
     </w:p>
     <w:p>
@@ -848,7 +996,15 @@
         </w:numPr>
       </w:pPr>
       <w:r>
-        <w:t>$ sudo apt install ./driveworks_data-v1.2.400-a7f5475-478955-nogcid-linux-amd64-ubuntu1604.deb</w:t>
+        <w:t xml:space="preserve">$ </w:t>
+      </w:r>
+      <w:proofErr w:type="spellStart"/>
+      <w:r>
+        <w:t>sudo</w:t>
+      </w:r>
+      <w:proofErr w:type="spellEnd"/>
+      <w:r>
+        <w:t xml:space="preserve"> apt install ./driveworks_data-v1.2.400-a7f5475-478955-nogcid-linux-amd64-ubuntu1604.deb</w:t>
       </w:r>
     </w:p>
     <w:p>
@@ -860,7 +1016,15 @@
         </w:numPr>
       </w:pPr>
       <w:r>
-        <w:t>$ sudo apt install ./driveworks_cross_linux-v1.2.400-a7f5475-478955-12514001-drive-linux-5.0.10.3.deb</w:t>
+        <w:t xml:space="preserve">$ </w:t>
+      </w:r>
+      <w:proofErr w:type="spellStart"/>
+      <w:r>
+        <w:t>sudo</w:t>
+      </w:r>
+      <w:proofErr w:type="spellEnd"/>
+      <w:r>
+        <w:t xml:space="preserve"> apt install ./driveworks_cross_linux-v1.2.400-a7f5475-478955-12514001-drive-linux-5.0.10.3.deb</w:t>
       </w:r>
     </w:p>
     <w:p>
@@ -872,7 +1036,15 @@
         </w:numPr>
       </w:pPr>
       <w:r>
-        <w:t>$ sudo apt install ./driveworks_samples-v1.2.400-a7f5475-478955-nogcid-linux-amd64-ubuntu1604.deb</w:t>
+        <w:t xml:space="preserve">$ </w:t>
+      </w:r>
+      <w:proofErr w:type="spellStart"/>
+      <w:r>
+        <w:t>sudo</w:t>
+      </w:r>
+      <w:proofErr w:type="spellEnd"/>
+      <w:r>
+        <w:t xml:space="preserve"> apt install ./driveworks_samples-v1.2.400-a7f5475-478955-nogcid-linux-amd64-ubuntu1604.deb</w:t>
       </w:r>
     </w:p>
     <w:p>
@@ -884,8 +1056,29 @@
         </w:numPr>
       </w:pPr>
       <w:r>
-        <w:t>$ sudo apt-get install openssh-server</w:t>
-      </w:r>
+        <w:t xml:space="preserve">$ </w:t>
+      </w:r>
+      <w:proofErr w:type="spellStart"/>
+      <w:r>
+        <w:t>sudo</w:t>
+      </w:r>
+      <w:proofErr w:type="spellEnd"/>
+      <w:r>
+        <w:t xml:space="preserve"> apt-get install </w:t>
+      </w:r>
+      <w:proofErr w:type="spellStart"/>
+      <w:r>
+        <w:t>openssh</w:t>
+      </w:r>
+      <w:proofErr w:type="spellEnd"/>
+      <w:r>
+        <w:t>-</w:t>
+      </w:r>
+      <w:proofErr w:type="gramStart"/>
+      <w:r>
+        <w:t>server</w:t>
+      </w:r>
+      <w:proofErr w:type="gramEnd"/>
     </w:p>
     <w:p>
       <w:pPr>
@@ -896,8 +1089,37 @@
         </w:numPr>
       </w:pPr>
       <w:r>
-        <w:t>$ sudo systemctl enable ssh –now</w:t>
-      </w:r>
+        <w:t xml:space="preserve">$ </w:t>
+      </w:r>
+      <w:proofErr w:type="spellStart"/>
+      <w:r>
+        <w:t>sudo</w:t>
+      </w:r>
+      <w:proofErr w:type="spellEnd"/>
+      <w:r>
+        <w:t xml:space="preserve"> </w:t>
+      </w:r>
+      <w:proofErr w:type="spellStart"/>
+      <w:r>
+        <w:t>systemctl</w:t>
+      </w:r>
+      <w:proofErr w:type="spellEnd"/>
+      <w:r>
+        <w:t xml:space="preserve"> enable </w:t>
+      </w:r>
+      <w:proofErr w:type="spellStart"/>
+      <w:r>
+        <w:t>ssh</w:t>
+      </w:r>
+      <w:proofErr w:type="spellEnd"/>
+      <w:r>
+        <w:t xml:space="preserve"> –</w:t>
+      </w:r>
+      <w:proofErr w:type="gramStart"/>
+      <w:r>
+        <w:t>now</w:t>
+      </w:r>
+      <w:proofErr w:type="gramEnd"/>
     </w:p>
     <w:p>
       <w:pPr>
@@ -908,8 +1130,31 @@
         </w:numPr>
       </w:pPr>
       <w:r>
-        <w:t>$ sudo systemctl start ssh</w:t>
-      </w:r>
+        <w:t xml:space="preserve">$ </w:t>
+      </w:r>
+      <w:proofErr w:type="spellStart"/>
+      <w:r>
+        <w:t>sudo</w:t>
+      </w:r>
+      <w:proofErr w:type="spellEnd"/>
+      <w:r>
+        <w:t xml:space="preserve"> </w:t>
+      </w:r>
+      <w:proofErr w:type="spellStart"/>
+      <w:r>
+        <w:t>systemctl</w:t>
+      </w:r>
+      <w:proofErr w:type="spellEnd"/>
+      <w:r>
+        <w:t xml:space="preserve"> start </w:t>
+      </w:r>
+      <w:proofErr w:type="spellStart"/>
+      <w:proofErr w:type="gramStart"/>
+      <w:r>
+        <w:t>ssh</w:t>
+      </w:r>
+      <w:proofErr w:type="spellEnd"/>
+      <w:proofErr w:type="gramEnd"/>
     </w:p>
     <w:p/>
     <w:p>
@@ -933,10 +1178,55 @@
         <w:t xml:space="preserve">When </w:t>
       </w:r>
       <w:r>
-        <w:t>all the libraries etc is installed this is how you setup a development environment in Vscode</w:t>
-      </w:r>
-      <w:r>
-        <w:t xml:space="preserve"> through ssh on another computer, skip step 1 if doing it directly on the computer with Driveworks installed</w:t>
+        <w:t xml:space="preserve">all the libraries </w:t>
+      </w:r>
+      <w:proofErr w:type="spellStart"/>
+      <w:r>
+        <w:t>etc</w:t>
+      </w:r>
+      <w:proofErr w:type="spellEnd"/>
+      <w:r>
+        <w:t xml:space="preserve"> is </w:t>
+      </w:r>
+      <w:proofErr w:type="gramStart"/>
+      <w:r>
+        <w:t>installed</w:t>
+      </w:r>
+      <w:proofErr w:type="gramEnd"/>
+      <w:r>
+        <w:t xml:space="preserve"> this is how you </w:t>
+      </w:r>
+      <w:proofErr w:type="gramStart"/>
+      <w:r>
+        <w:t>setup</w:t>
+      </w:r>
+      <w:proofErr w:type="gramEnd"/>
+      <w:r>
+        <w:t xml:space="preserve"> a development environment in </w:t>
+      </w:r>
+      <w:proofErr w:type="spellStart"/>
+      <w:r>
+        <w:t>Vscode</w:t>
+      </w:r>
+      <w:proofErr w:type="spellEnd"/>
+      <w:r>
+        <w:t xml:space="preserve"> through </w:t>
+      </w:r>
+      <w:proofErr w:type="spellStart"/>
+      <w:r>
+        <w:t>ssh</w:t>
+      </w:r>
+      <w:proofErr w:type="spellEnd"/>
+      <w:r>
+        <w:t xml:space="preserve"> on another computer, skip step 1 if doing it directly on the computer with </w:t>
+      </w:r>
+      <w:proofErr w:type="spellStart"/>
+      <w:r>
+        <w:t>Driveworks</w:t>
+      </w:r>
+      <w:proofErr w:type="spellEnd"/>
+      <w:r>
+        <w:t xml:space="preserve"> installed</w:t>
       </w:r>
       <w:r>
         <w:t>.</w:t>
@@ -944,13 +1234,37 @@
     </w:p>
     <w:p>
       <w:r>
-        <w:t xml:space="preserve">The documentation about the Driveworks </w:t>
+        <w:t xml:space="preserve">The documentation about the </w:t>
+      </w:r>
+      <w:proofErr w:type="spellStart"/>
+      <w:r>
+        <w:t>Driveworks</w:t>
+      </w:r>
+      <w:proofErr w:type="spellEnd"/>
+      <w:r>
+        <w:t xml:space="preserve"> </w:t>
       </w:r>
       <w:r>
         <w:t>API</w:t>
       </w:r>
       <w:r>
-        <w:t xml:space="preserve"> can be found in folder /usr/local/driveworks/doc open the index.html file.</w:t>
+        <w:t xml:space="preserve"> can be found in folder /</w:t>
+      </w:r>
+      <w:proofErr w:type="spellStart"/>
+      <w:r>
+        <w:t>usr</w:t>
+      </w:r>
+      <w:proofErr w:type="spellEnd"/>
+      <w:r>
+        <w:t>/local/</w:t>
+      </w:r>
+      <w:proofErr w:type="spellStart"/>
+      <w:r>
+        <w:t>driveworks</w:t>
+      </w:r>
+      <w:proofErr w:type="spellEnd"/>
+      <w:r>
+        <w:t>/doc open the index.html file.</w:t>
       </w:r>
     </w:p>
     <w:p>
@@ -962,11 +1276,40 @@
         </w:numPr>
       </w:pPr>
       <w:r>
-        <w:t>Connect to machine through vscode with ssh (needs to install remote ssh plugin</w:t>
-      </w:r>
-      <w:r>
-        <w:t xml:space="preserve"> in vscode</w:t>
-      </w:r>
+        <w:t xml:space="preserve">Connect to machine through </w:t>
+      </w:r>
+      <w:proofErr w:type="spellStart"/>
+      <w:r>
+        <w:t>vscode</w:t>
+      </w:r>
+      <w:proofErr w:type="spellEnd"/>
+      <w:r>
+        <w:t xml:space="preserve"> with </w:t>
+      </w:r>
+      <w:proofErr w:type="spellStart"/>
+      <w:r>
+        <w:t>ssh</w:t>
+      </w:r>
+      <w:proofErr w:type="spellEnd"/>
+      <w:r>
+        <w:t xml:space="preserve"> (needs to install remote </w:t>
+      </w:r>
+      <w:proofErr w:type="spellStart"/>
+      <w:r>
+        <w:t>ssh</w:t>
+      </w:r>
+      <w:proofErr w:type="spellEnd"/>
+      <w:r>
+        <w:t xml:space="preserve"> plugin</w:t>
+      </w:r>
+      <w:r>
+        <w:t xml:space="preserve"> in </w:t>
+      </w:r>
+      <w:proofErr w:type="spellStart"/>
+      <w:r>
+        <w:t>vscode</w:t>
+      </w:r>
+      <w:proofErr w:type="spellEnd"/>
       <w:r>
         <w:t xml:space="preserve">) </w:t>
       </w:r>
@@ -976,7 +1319,31 @@
         <w:pStyle w:val="ListParagraph"/>
       </w:pPr>
       <w:r>
-        <w:t>Ip address can be found by using command ifconfig and then ssh using [username]@ipaddress to login. (Virtual machine might need to be given some permissions to receive an ip address)</w:t>
+        <w:t xml:space="preserve">Ip address can be found by using command </w:t>
+      </w:r>
+      <w:proofErr w:type="spellStart"/>
+      <w:r>
+        <w:t>ifconfig</w:t>
+      </w:r>
+      <w:proofErr w:type="spellEnd"/>
+      <w:r>
+        <w:t xml:space="preserve"> and then </w:t>
+      </w:r>
+      <w:proofErr w:type="spellStart"/>
+      <w:r>
+        <w:t>ssh</w:t>
+      </w:r>
+      <w:proofErr w:type="spellEnd"/>
+      <w:r>
+        <w:t xml:space="preserve"> using [username]@ipaddress to login. (Virtual machine might need to be given some permissions to receive an </w:t>
+      </w:r>
+      <w:proofErr w:type="spellStart"/>
+      <w:r>
+        <w:t>ip</w:t>
+      </w:r>
+      <w:proofErr w:type="spellEnd"/>
+      <w:r>
+        <w:t xml:space="preserve"> address)</w:t>
       </w:r>
     </w:p>
     <w:p>
@@ -989,8 +1356,13 @@
       </w:pPr>
       <w:r>
         <w:lastRenderedPageBreak/>
-        <w:t>Open terminal in vscode</w:t>
-      </w:r>
+        <w:t xml:space="preserve">Open terminal in </w:t>
+      </w:r>
+      <w:proofErr w:type="spellStart"/>
+      <w:r>
+        <w:t>vscode</w:t>
+      </w:r>
+      <w:proofErr w:type="spellEnd"/>
     </w:p>
     <w:p>
       <w:pPr>
@@ -1022,7 +1394,31 @@
         <w:t xml:space="preserve"> </w:t>
       </w:r>
       <w:r>
-        <w:t xml:space="preserve">/usr/local/driveworks/samples ./ </w:t>
+        <w:t>/</w:t>
+      </w:r>
+      <w:proofErr w:type="spellStart"/>
+      <w:r>
+        <w:t>usr</w:t>
+      </w:r>
+      <w:proofErr w:type="spellEnd"/>
+      <w:r>
+        <w:t>/local/</w:t>
+      </w:r>
+      <w:proofErr w:type="spellStart"/>
+      <w:r>
+        <w:t>driveworks</w:t>
+      </w:r>
+      <w:proofErr w:type="spellEnd"/>
+      <w:r>
+        <w:t>/</w:t>
+      </w:r>
+      <w:proofErr w:type="gramStart"/>
+      <w:r>
+        <w:t>samples .</w:t>
+      </w:r>
+      <w:proofErr w:type="gramEnd"/>
+      <w:r>
+        <w:t xml:space="preserve">/ </w:t>
       </w:r>
     </w:p>
     <w:p>
@@ -1112,10 +1508,26 @@
         </w:numPr>
       </w:pPr>
       <w:r>
-        <w:t xml:space="preserve">Install cmake tools </w:t>
-      </w:r>
-      <w:r>
-        <w:t xml:space="preserve">(used for syntax highlightning) </w:t>
+        <w:t xml:space="preserve">Install </w:t>
+      </w:r>
+      <w:proofErr w:type="spellStart"/>
+      <w:r>
+        <w:t>cmake</w:t>
+      </w:r>
+      <w:proofErr w:type="spellEnd"/>
+      <w:r>
+        <w:t xml:space="preserve"> tools </w:t>
+      </w:r>
+      <w:r>
+        <w:t xml:space="preserve">(used for syntax </w:t>
+      </w:r>
+      <w:proofErr w:type="spellStart"/>
+      <w:r>
+        <w:t>highlightning</w:t>
+      </w:r>
+      <w:proofErr w:type="spellEnd"/>
+      <w:r>
+        <w:t xml:space="preserve">) </w:t>
       </w:r>
       <w:r>
         <w:t>in VS Code:</w:t>
@@ -1241,7 +1653,23 @@
         </w:numPr>
       </w:pPr>
       <w:r>
-        <w:t xml:space="preserve">$ sudo apt install cmake </w:t>
+        <w:t xml:space="preserve">$ </w:t>
+      </w:r>
+      <w:proofErr w:type="spellStart"/>
+      <w:r>
+        <w:t>sudo</w:t>
+      </w:r>
+      <w:proofErr w:type="spellEnd"/>
+      <w:r>
+        <w:t xml:space="preserve"> apt install </w:t>
+      </w:r>
+      <w:proofErr w:type="spellStart"/>
+      <w:r>
+        <w:t>cmake</w:t>
+      </w:r>
+      <w:proofErr w:type="spellEnd"/>
+      <w:r>
+        <w:t xml:space="preserve"> </w:t>
       </w:r>
     </w:p>
     <w:p>
@@ -1253,7 +1681,31 @@
         </w:numPr>
       </w:pPr>
       <w:r>
-        <w:t>In the CMake extension, click the edit icon on __unspec__ or [No Kit Selected] (may be something else depending on version) under Configure.</w:t>
+        <w:t xml:space="preserve">In the </w:t>
+      </w:r>
+      <w:proofErr w:type="spellStart"/>
+      <w:r>
+        <w:t>CMake</w:t>
+      </w:r>
+      <w:proofErr w:type="spellEnd"/>
+      <w:r>
+        <w:t xml:space="preserve"> extension, click the edit icon on __</w:t>
+      </w:r>
+      <w:proofErr w:type="spellStart"/>
+      <w:r>
+        <w:t>unspec</w:t>
+      </w:r>
+      <w:proofErr w:type="spellEnd"/>
+      <w:r>
+        <w:t>__ or [No Kit Selected] (</w:t>
+      </w:r>
+      <w:proofErr w:type="gramStart"/>
+      <w:r>
+        <w:t>may be</w:t>
+      </w:r>
+      <w:proofErr w:type="gramEnd"/>
+      <w:r>
+        <w:t xml:space="preserve"> something else depending on version) under Configure.</w:t>
       </w:r>
       <w:r>
         <w:t xml:space="preserve"> Click GCC 5.4.0 aarch64-linux-gnu.</w:t>
@@ -1406,7 +1858,25 @@
                 <w:b/>
                 <w:bCs/>
               </w:rPr>
-              <w:t xml:space="preserve">            "includePath": [</w:t>
+              <w:t xml:space="preserve">            "</w:t>
+            </w:r>
+            <w:proofErr w:type="spellStart"/>
+            <w:r>
+              <w:rPr>
+                <w:rFonts w:ascii="Consolas" w:hAnsi="Consolas"/>
+                <w:b/>
+                <w:bCs/>
+              </w:rPr>
+              <w:t>includePath</w:t>
+            </w:r>
+            <w:proofErr w:type="spellEnd"/>
+            <w:r>
+              <w:rPr>
+                <w:rFonts w:ascii="Consolas" w:hAnsi="Consolas"/>
+                <w:b/>
+                <w:bCs/>
+              </w:rPr>
+              <w:t>": [</w:t>
             </w:r>
           </w:p>
           <w:p>
@@ -1424,7 +1894,25 @@
                 <w:b/>
                 <w:bCs/>
               </w:rPr>
-              <w:t xml:space="preserve">                "${workspaceFolder}/**"</w:t>
+              <w:t xml:space="preserve">                "${</w:t>
+            </w:r>
+            <w:proofErr w:type="spellStart"/>
+            <w:r>
+              <w:rPr>
+                <w:rFonts w:ascii="Consolas" w:hAnsi="Consolas"/>
+                <w:b/>
+                <w:bCs/>
+              </w:rPr>
+              <w:t>workspaceFolder</w:t>
+            </w:r>
+            <w:proofErr w:type="spellEnd"/>
+            <w:r>
+              <w:rPr>
+                <w:rFonts w:ascii="Consolas" w:hAnsi="Consolas"/>
+                <w:b/>
+                <w:bCs/>
+              </w:rPr>
+              <w:t>}/**"</w:t>
             </w:r>
           </w:p>
           <w:p>
@@ -1442,7 +1930,25 @@
                 <w:b/>
                 <w:bCs/>
               </w:rPr>
-              <w:t xml:space="preserve">                "/usr/local/driveworks-1.2/targets/aarch64-Linux/include/",</w:t>
+              <w:t xml:space="preserve">                "/</w:t>
+            </w:r>
+            <w:proofErr w:type="spellStart"/>
+            <w:r>
+              <w:rPr>
+                <w:rFonts w:ascii="Consolas" w:hAnsi="Consolas"/>
+                <w:b/>
+                <w:bCs/>
+              </w:rPr>
+              <w:t>usr</w:t>
+            </w:r>
+            <w:proofErr w:type="spellEnd"/>
+            <w:r>
+              <w:rPr>
+                <w:rFonts w:ascii="Consolas" w:hAnsi="Consolas"/>
+                <w:b/>
+                <w:bCs/>
+              </w:rPr>
+              <w:t>/local/driveworks-1.2/targets/aarch64-Linux/include/",</w:t>
             </w:r>
           </w:p>
           <w:p>
@@ -1460,7 +1966,25 @@
                 <w:b/>
                 <w:bCs/>
               </w:rPr>
-              <w:t xml:space="preserve">                "/usr/local/cuda-9.2/targets/aarch64-linux/include/",</w:t>
+              <w:t xml:space="preserve">                "/</w:t>
+            </w:r>
+            <w:proofErr w:type="spellStart"/>
+            <w:r>
+              <w:rPr>
+                <w:rFonts w:ascii="Consolas" w:hAnsi="Consolas"/>
+                <w:b/>
+                <w:bCs/>
+              </w:rPr>
+              <w:t>usr</w:t>
+            </w:r>
+            <w:proofErr w:type="spellEnd"/>
+            <w:r>
+              <w:rPr>
+                <w:rFonts w:ascii="Consolas" w:hAnsi="Consolas"/>
+                <w:b/>
+                <w:bCs/>
+              </w:rPr>
+              <w:t>/local/cuda-9.2/targets/aarch64-linux/include/",</w:t>
             </w:r>
           </w:p>
           <w:p>
@@ -1507,7 +2031,47 @@
                 <w:bCs/>
                 <w:color w:val="000000" w:themeColor="text1"/>
               </w:rPr>
-              <w:t>/nvidia/nvidia_sdk/</w:t>
+              <w:t>/</w:t>
+            </w:r>
+            <w:proofErr w:type="spellStart"/>
+            <w:r>
+              <w:rPr>
+                <w:rFonts w:ascii="Consolas" w:hAnsi="Consolas"/>
+                <w:b/>
+                <w:bCs/>
+                <w:color w:val="000000" w:themeColor="text1"/>
+              </w:rPr>
+              <w:t>nvidia</w:t>
+            </w:r>
+            <w:proofErr w:type="spellEnd"/>
+            <w:r>
+              <w:rPr>
+                <w:rFonts w:ascii="Consolas" w:hAnsi="Consolas"/>
+                <w:b/>
+                <w:bCs/>
+                <w:color w:val="000000" w:themeColor="text1"/>
+              </w:rPr>
+              <w:t>/</w:t>
+            </w:r>
+            <w:proofErr w:type="spellStart"/>
+            <w:r>
+              <w:rPr>
+                <w:rFonts w:ascii="Consolas" w:hAnsi="Consolas"/>
+                <w:b/>
+                <w:bCs/>
+                <w:color w:val="000000" w:themeColor="text1"/>
+              </w:rPr>
+              <w:t>nvidia_sdk</w:t>
+            </w:r>
+            <w:proofErr w:type="spellEnd"/>
+            <w:r>
+              <w:rPr>
+                <w:rFonts w:ascii="Consolas" w:hAnsi="Consolas"/>
+                <w:b/>
+                <w:bCs/>
+                <w:color w:val="000000" w:themeColor="text1"/>
+              </w:rPr>
+              <w:t>/</w:t>
             </w:r>
             <w:r>
               <w:rPr>
@@ -1547,7 +2111,56 @@
                 <w:bCs/>
                 <w:color w:val="000000" w:themeColor="text1"/>
               </w:rPr>
-              <w:t>/DriveSDK/drive-t186ref-linux"</w:t>
+              <w:t>/</w:t>
+            </w:r>
+            <w:proofErr w:type="spellStart"/>
+            <w:r>
+              <w:rPr>
+                <w:rFonts w:ascii="Consolas" w:hAnsi="Consolas"/>
+                <w:b/>
+                <w:bCs/>
+                <w:color w:val="000000" w:themeColor="text1"/>
+              </w:rPr>
+              <w:t>DriveSDK</w:t>
+            </w:r>
+            <w:proofErr w:type="spellEnd"/>
+            <w:r>
+              <w:rPr>
+                <w:rFonts w:ascii="Consolas" w:hAnsi="Consolas"/>
+                <w:b/>
+                <w:bCs/>
+                <w:color w:val="000000" w:themeColor="text1"/>
+              </w:rPr>
+              <w:t>/drive-t186ref-linux</w:t>
+            </w:r>
+            <w:r>
+              <w:rPr>
+                <w:rFonts w:ascii="Consolas" w:hAnsi="Consolas"/>
+                <w:b/>
+                <w:bCs/>
+                <w:color w:val="000000" w:themeColor="text1"/>
+              </w:rPr>
+              <w:t>/</w:t>
+            </w:r>
+            <w:proofErr w:type="gramStart"/>
+            <w:r>
+              <w:rPr>
+                <w:rFonts w:ascii="Consolas" w:hAnsi="Consolas"/>
+                <w:b/>
+                <w:bCs/>
+                <w:color w:val="000000" w:themeColor="text1"/>
+              </w:rPr>
+              <w:t>include</w:t>
+            </w:r>
+            <w:proofErr w:type="gramEnd"/>
+            <w:r>
+              <w:rPr>
+                <w:rFonts w:ascii="Consolas" w:hAnsi="Consolas"/>
+                <w:b/>
+                <w:bCs/>
+                <w:color w:val="000000" w:themeColor="text1"/>
+              </w:rPr>
+              <w:t>"</w:t>
             </w:r>
           </w:p>
           <w:p>
@@ -1591,14 +2204,11 @@
         <w:pStyle w:val="ListParagraph"/>
       </w:pPr>
       <w:r>
-        <w:rPr>
-          <w:noProof/>
-        </w:rPr>
         <w:drawing>
-          <wp:inline distT="0" distB="0" distL="0" distR="0" wp14:anchorId="22AF9773" wp14:editId="19677228">
-            <wp:extent cx="5731510" cy="827405"/>
-            <wp:effectExtent l="0" t="0" r="2540" b="0"/>
-            <wp:docPr id="5" name="Bildobjekt 5"/>
+          <wp:inline distT="0" distB="0" distL="0" distR="0" wp14:anchorId="159AF5EE" wp14:editId="2D0B697F">
+            <wp:extent cx="5731510" cy="836930"/>
+            <wp:effectExtent l="0" t="0" r="2540" b="1270"/>
+            <wp:docPr id="1894985924" name="Picture 1" descr="A black screen with white text&#10;&#10;Description automatically generated"/>
             <wp:cNvGraphicFramePr>
               <a:graphicFrameLocks xmlns:a="http://schemas.openxmlformats.org/drawingml/2006/main" noChangeAspect="1"/>
             </wp:cNvGraphicFramePr>
@@ -1606,7 +2216,7 @@
               <a:graphicData uri="http://schemas.openxmlformats.org/drawingml/2006/picture">
                 <pic:pic xmlns:pic="http://schemas.openxmlformats.org/drawingml/2006/picture">
                   <pic:nvPicPr>
-                    <pic:cNvPr id="1" name=""/>
+                    <pic:cNvPr id="1894985924" name="Picture 1" descr="A black screen with white text&#10;&#10;Description automatically generated"/>
                     <pic:cNvPicPr/>
                   </pic:nvPicPr>
                   <pic:blipFill>
@@ -1618,7 +2228,7 @@
                   <pic:spPr>
                     <a:xfrm>
                       <a:off x="0" y="0"/>
-                      <a:ext cx="5731510" cy="827405"/>
+                      <a:ext cx="5731510" cy="836930"/>
                     </a:xfrm>
                     <a:prstGeom prst="rect">
                       <a:avLst/>
@@ -1636,7 +2246,15 @@
         <w:pStyle w:val="ListParagraph"/>
       </w:pPr>
       <w:r>
-        <w:t>This step is for Driveworks syntax highlighting.</w:t>
+        <w:t xml:space="preserve">This step is for </w:t>
+      </w:r>
+      <w:proofErr w:type="spellStart"/>
+      <w:r>
+        <w:t>Driveworks</w:t>
+      </w:r>
+      <w:proofErr w:type="spellEnd"/>
+      <w:r>
+        <w:t xml:space="preserve"> syntax highlighting.</w:t>
       </w:r>
     </w:p>
     <w:p>
@@ -1678,7 +2296,15 @@
         </w:numPr>
       </w:pPr>
       <w:r>
-        <w:t>$ chmod +x build.sh</w:t>
+        <w:t xml:space="preserve">$ </w:t>
+      </w:r>
+      <w:proofErr w:type="spellStart"/>
+      <w:r>
+        <w:t>chmod</w:t>
+      </w:r>
+      <w:proofErr w:type="spellEnd"/>
+      <w:r>
+        <w:t xml:space="preserve"> +x build.sh</w:t>
       </w:r>
     </w:p>
     <w:p>
@@ -1747,67 +2373,156 @@
                 <w:rFonts w:ascii="Consolas" w:hAnsi="Consolas"/>
                 <w:b/>
               </w:rPr>
-              <w:t xml:space="preserve">rm -rf CMakeFiles </w:t>
-            </w:r>
-          </w:p>
-          <w:p>
-            <w:pPr>
-              <w:rPr>
-                <w:rFonts w:ascii="Consolas" w:hAnsi="Consolas"/>
-                <w:b/>
-              </w:rPr>
-            </w:pPr>
-            <w:r>
-              <w:rPr>
-                <w:rFonts w:ascii="Consolas" w:hAnsi="Consolas"/>
-                <w:b/>
-              </w:rPr>
-              <w:t xml:space="preserve">rm -rf configured </w:t>
-            </w:r>
-          </w:p>
-          <w:p>
-            <w:pPr>
-              <w:rPr>
-                <w:rFonts w:ascii="Consolas" w:hAnsi="Consolas"/>
-                <w:b/>
-              </w:rPr>
-            </w:pPr>
-            <w:r>
-              <w:rPr>
-                <w:rFonts w:ascii="Consolas" w:hAnsi="Consolas"/>
-                <w:b/>
-              </w:rPr>
-              <w:t xml:space="preserve">rm -rf install </w:t>
-            </w:r>
-          </w:p>
-          <w:p>
-            <w:pPr>
-              <w:rPr>
-                <w:rFonts w:ascii="Consolas" w:hAnsi="Consolas"/>
-                <w:b/>
-              </w:rPr>
-            </w:pPr>
-            <w:r>
-              <w:rPr>
-                <w:rFonts w:ascii="Consolas" w:hAnsi="Consolas"/>
-                <w:b/>
-              </w:rPr>
-              <w:t xml:space="preserve">rm -rf src </w:t>
-            </w:r>
-          </w:p>
-          <w:p>
-            <w:pPr>
-              <w:rPr>
-                <w:rFonts w:ascii="Consolas" w:hAnsi="Consolas"/>
-                <w:b/>
-              </w:rPr>
-            </w:pPr>
-            <w:r>
-              <w:rPr>
-                <w:rFonts w:ascii="Consolas" w:hAnsi="Consolas"/>
-                <w:b/>
-              </w:rPr>
-              <w:t xml:space="preserve">rm -rf cmake_install.cmake </w:t>
+              <w:t xml:space="preserve">rm -rf </w:t>
+            </w:r>
+            <w:proofErr w:type="spellStart"/>
+            <w:r>
+              <w:rPr>
+                <w:rFonts w:ascii="Consolas" w:hAnsi="Consolas"/>
+                <w:b/>
+              </w:rPr>
+              <w:t>CMakeFiles</w:t>
+            </w:r>
+            <w:proofErr w:type="spellEnd"/>
+            <w:r>
+              <w:rPr>
+                <w:rFonts w:ascii="Consolas" w:hAnsi="Consolas"/>
+                <w:b/>
+              </w:rPr>
+              <w:t xml:space="preserve"> </w:t>
+            </w:r>
+          </w:p>
+          <w:p>
+            <w:pPr>
+              <w:rPr>
+                <w:rFonts w:ascii="Consolas" w:hAnsi="Consolas"/>
+                <w:b/>
+              </w:rPr>
+            </w:pPr>
+            <w:r>
+              <w:rPr>
+                <w:rFonts w:ascii="Consolas" w:hAnsi="Consolas"/>
+                <w:b/>
+              </w:rPr>
+              <w:t xml:space="preserve">rm -rf </w:t>
+            </w:r>
+            <w:proofErr w:type="gramStart"/>
+            <w:r>
+              <w:rPr>
+                <w:rFonts w:ascii="Consolas" w:hAnsi="Consolas"/>
+                <w:b/>
+              </w:rPr>
+              <w:t>configured</w:t>
+            </w:r>
+            <w:proofErr w:type="gramEnd"/>
+            <w:r>
+              <w:rPr>
+                <w:rFonts w:ascii="Consolas" w:hAnsi="Consolas"/>
+                <w:b/>
+              </w:rPr>
+              <w:t xml:space="preserve"> </w:t>
+            </w:r>
+          </w:p>
+          <w:p>
+            <w:pPr>
+              <w:rPr>
+                <w:rFonts w:ascii="Consolas" w:hAnsi="Consolas"/>
+                <w:b/>
+              </w:rPr>
+            </w:pPr>
+            <w:r>
+              <w:rPr>
+                <w:rFonts w:ascii="Consolas" w:hAnsi="Consolas"/>
+                <w:b/>
+              </w:rPr>
+              <w:t xml:space="preserve">rm -rf </w:t>
+            </w:r>
+            <w:proofErr w:type="gramStart"/>
+            <w:r>
+              <w:rPr>
+                <w:rFonts w:ascii="Consolas" w:hAnsi="Consolas"/>
+                <w:b/>
+              </w:rPr>
+              <w:t>install</w:t>
+            </w:r>
+            <w:proofErr w:type="gramEnd"/>
+            <w:r>
+              <w:rPr>
+                <w:rFonts w:ascii="Consolas" w:hAnsi="Consolas"/>
+                <w:b/>
+              </w:rPr>
+              <w:t xml:space="preserve"> </w:t>
+            </w:r>
+          </w:p>
+          <w:p>
+            <w:pPr>
+              <w:rPr>
+                <w:rFonts w:ascii="Consolas" w:hAnsi="Consolas"/>
+                <w:b/>
+              </w:rPr>
+            </w:pPr>
+            <w:r>
+              <w:rPr>
+                <w:rFonts w:ascii="Consolas" w:hAnsi="Consolas"/>
+                <w:b/>
+              </w:rPr>
+              <w:t xml:space="preserve">rm -rf </w:t>
+            </w:r>
+            <w:proofErr w:type="spellStart"/>
+            <w:r>
+              <w:rPr>
+                <w:rFonts w:ascii="Consolas" w:hAnsi="Consolas"/>
+                <w:b/>
+              </w:rPr>
+              <w:t>src</w:t>
+            </w:r>
+            <w:proofErr w:type="spellEnd"/>
+            <w:r>
+              <w:rPr>
+                <w:rFonts w:ascii="Consolas" w:hAnsi="Consolas"/>
+                <w:b/>
+              </w:rPr>
+              <w:t xml:space="preserve"> </w:t>
+            </w:r>
+          </w:p>
+          <w:p>
+            <w:pPr>
+              <w:rPr>
+                <w:rFonts w:ascii="Consolas" w:hAnsi="Consolas"/>
+                <w:b/>
+              </w:rPr>
+            </w:pPr>
+            <w:r>
+              <w:rPr>
+                <w:rFonts w:ascii="Consolas" w:hAnsi="Consolas"/>
+                <w:b/>
+              </w:rPr>
+              <w:t xml:space="preserve">rm -rf </w:t>
+            </w:r>
+            <w:proofErr w:type="spellStart"/>
+            <w:r>
+              <w:rPr>
+                <w:rFonts w:ascii="Consolas" w:hAnsi="Consolas"/>
+                <w:b/>
+              </w:rPr>
+              <w:t>cmake_</w:t>
+            </w:r>
+            <w:proofErr w:type="gramStart"/>
+            <w:r>
+              <w:rPr>
+                <w:rFonts w:ascii="Consolas" w:hAnsi="Consolas"/>
+                <w:b/>
+              </w:rPr>
+              <w:t>install.cmake</w:t>
+            </w:r>
+            <w:proofErr w:type="spellEnd"/>
+            <w:proofErr w:type="gramEnd"/>
+            <w:r>
+              <w:rPr>
+                <w:rFonts w:ascii="Consolas" w:hAnsi="Consolas"/>
+                <w:b/>
+              </w:rPr>
+              <w:t xml:space="preserve"> </w:t>
             </w:r>
           </w:p>
           <w:p>
@@ -1853,60 +2568,117 @@
                 <w:rFonts w:ascii="Consolas" w:hAnsi="Consolas"/>
                 <w:b/>
               </w:rPr>
-              <w:t xml:space="preserve">rm -rf Makefile </w:t>
-            </w:r>
-          </w:p>
-          <w:p>
-            <w:pPr>
-              <w:rPr>
-                <w:rFonts w:ascii="Consolas" w:hAnsi="Consolas"/>
-                <w:b/>
-              </w:rPr>
-            </w:pPr>
-          </w:p>
-          <w:p>
-            <w:pPr>
-              <w:rPr>
-                <w:rFonts w:ascii="Consolas" w:hAnsi="Consolas"/>
-                <w:b/>
-              </w:rPr>
-            </w:pPr>
-            <w:r>
-              <w:rPr>
-                <w:rFonts w:ascii="Consolas" w:hAnsi="Consolas"/>
-                <w:b/>
-              </w:rPr>
-              <w:t>cmake -DCMAKE_BUILD=Release \</w:t>
-            </w:r>
-          </w:p>
-          <w:p>
-            <w:pPr>
-              <w:rPr>
-                <w:rFonts w:ascii="Consolas" w:hAnsi="Consolas"/>
-                <w:b/>
-              </w:rPr>
-            </w:pPr>
-            <w:r>
-              <w:rPr>
-                <w:rFonts w:ascii="Consolas" w:hAnsi="Consolas"/>
-                <w:b/>
-              </w:rPr>
-              <w:t xml:space="preserve">    -DCMAKE_TOOLCHAIN_FILE=../cmake/Toolchain-V5L.cmake \</w:t>
-            </w:r>
-          </w:p>
-          <w:p>
-            <w:pPr>
-              <w:rPr>
-                <w:rFonts w:ascii="Consolas" w:hAnsi="Consolas"/>
-                <w:b/>
-              </w:rPr>
-            </w:pPr>
-            <w:r>
-              <w:rPr>
-                <w:rFonts w:ascii="Consolas" w:hAnsi="Consolas"/>
-                <w:b/>
-              </w:rPr>
-              <w:t xml:space="preserve">    -DVIBRANTE_PDK:STRING=/home/</w:t>
+              <w:t xml:space="preserve">rm -rf </w:t>
+            </w:r>
+            <w:proofErr w:type="spellStart"/>
+            <w:r>
+              <w:rPr>
+                <w:rFonts w:ascii="Consolas" w:hAnsi="Consolas"/>
+                <w:b/>
+              </w:rPr>
+              <w:t>Makefile</w:t>
+            </w:r>
+            <w:proofErr w:type="spellEnd"/>
+            <w:r>
+              <w:rPr>
+                <w:rFonts w:ascii="Consolas" w:hAnsi="Consolas"/>
+                <w:b/>
+              </w:rPr>
+              <w:t xml:space="preserve"> </w:t>
+            </w:r>
+          </w:p>
+          <w:p>
+            <w:pPr>
+              <w:rPr>
+                <w:rFonts w:ascii="Consolas" w:hAnsi="Consolas"/>
+                <w:b/>
+              </w:rPr>
+            </w:pPr>
+          </w:p>
+          <w:p>
+            <w:pPr>
+              <w:rPr>
+                <w:rFonts w:ascii="Consolas" w:hAnsi="Consolas"/>
+                <w:b/>
+              </w:rPr>
+            </w:pPr>
+            <w:proofErr w:type="spellStart"/>
+            <w:r>
+              <w:rPr>
+                <w:rFonts w:ascii="Consolas" w:hAnsi="Consolas"/>
+                <w:b/>
+              </w:rPr>
+              <w:t>cmake</w:t>
+            </w:r>
+            <w:proofErr w:type="spellEnd"/>
+            <w:r>
+              <w:rPr>
+                <w:rFonts w:ascii="Consolas" w:hAnsi="Consolas"/>
+                <w:b/>
+              </w:rPr>
+              <w:t xml:space="preserve"> -DCMAKE_BUILD=Release \</w:t>
+            </w:r>
+          </w:p>
+          <w:p>
+            <w:pPr>
+              <w:rPr>
+                <w:rFonts w:ascii="Consolas" w:hAnsi="Consolas"/>
+                <w:b/>
+              </w:rPr>
+            </w:pPr>
+            <w:r>
+              <w:rPr>
+                <w:rFonts w:ascii="Consolas" w:hAnsi="Consolas"/>
+                <w:b/>
+              </w:rPr>
+              <w:t xml:space="preserve">    -DCMAKE_TOOLCHAIN_FILE=../</w:t>
+            </w:r>
+            <w:proofErr w:type="spellStart"/>
+            <w:r>
+              <w:rPr>
+                <w:rFonts w:ascii="Consolas" w:hAnsi="Consolas"/>
+                <w:b/>
+              </w:rPr>
+              <w:t>cmake</w:t>
+            </w:r>
+            <w:proofErr w:type="spellEnd"/>
+            <w:r>
+              <w:rPr>
+                <w:rFonts w:ascii="Consolas" w:hAnsi="Consolas"/>
+                <w:b/>
+              </w:rPr>
+              <w:t>/Toolchain-V5L.cmake \</w:t>
+            </w:r>
+          </w:p>
+          <w:p>
+            <w:pPr>
+              <w:rPr>
+                <w:rFonts w:ascii="Consolas" w:hAnsi="Consolas"/>
+                <w:b/>
+              </w:rPr>
+            </w:pPr>
+            <w:r>
+              <w:rPr>
+                <w:rFonts w:ascii="Consolas" w:hAnsi="Consolas"/>
+                <w:b/>
+              </w:rPr>
+              <w:t xml:space="preserve">    -DVIBRANTE_</w:t>
+            </w:r>
+            <w:proofErr w:type="gramStart"/>
+            <w:r>
+              <w:rPr>
+                <w:rFonts w:ascii="Consolas" w:hAnsi="Consolas"/>
+                <w:b/>
+              </w:rPr>
+              <w:t>PDK:STRING</w:t>
+            </w:r>
+            <w:proofErr w:type="gramEnd"/>
+            <w:r>
+              <w:rPr>
+                <w:rFonts w:ascii="Consolas" w:hAnsi="Consolas"/>
+                <w:b/>
+              </w:rPr>
+              <w:t>=/home/</w:t>
             </w:r>
             <w:r>
               <w:rPr>
@@ -2053,9 +2825,11 @@
           <w:numId w:val="3"/>
         </w:numPr>
       </w:pPr>
+      <w:proofErr w:type="gramStart"/>
       <w:r>
         <w:t>$  ./build.sh</w:t>
       </w:r>
+      <w:proofErr w:type="gramEnd"/>
     </w:p>
     <w:p>
       <w:pPr>
@@ -2066,8 +2840,13 @@
         </w:numPr>
       </w:pPr>
       <w:r>
-        <w:t>$ cd install/bin</w:t>
-      </w:r>
+        <w:t>$ cd install/</w:t>
+      </w:r>
+      <w:proofErr w:type="gramStart"/>
+      <w:r>
+        <w:t>bin</w:t>
+      </w:r>
+      <w:proofErr w:type="gramEnd"/>
     </w:p>
     <w:p>
       <w:pPr>
@@ -2078,8 +2857,13 @@
         </w:numPr>
       </w:pPr>
       <w:r>
-        <w:t>$ file sample_hello_world</w:t>
-      </w:r>
+        <w:t xml:space="preserve">$ file </w:t>
+      </w:r>
+      <w:proofErr w:type="spellStart"/>
+      <w:r>
+        <w:t>sample_hello_world</w:t>
+      </w:r>
+      <w:proofErr w:type="spellEnd"/>
     </w:p>
     <w:p>
       <w:pPr>
@@ -2108,7 +2892,23 @@
         <w:t>&lt;new folder name&gt;</w:t>
       </w:r>
       <w:r>
-        <w:t>/src or you can make a copy of one of the samples and rename it, when doing the project it should be added to this in CMakeLists.txt to be compiled</w:t>
+        <w:t>/</w:t>
+      </w:r>
+      <w:proofErr w:type="spellStart"/>
+      <w:r>
+        <w:t>src</w:t>
+      </w:r>
+      <w:proofErr w:type="spellEnd"/>
+      <w:r>
+        <w:t xml:space="preserve"> or you can make a copy of one of the samples and rename it, when doing the </w:t>
+      </w:r>
+      <w:proofErr w:type="gramStart"/>
+      <w:r>
+        <w:t>project</w:t>
+      </w:r>
+      <w:proofErr w:type="gramEnd"/>
+      <w:r>
+        <w:t xml:space="preserve"> it should be added to this in CMakeLists.txt to be compiled</w:t>
       </w:r>
       <w:r>
         <w:t>.</w:t>
@@ -2147,12 +2947,30 @@
       <w:r>
         <w:t xml:space="preserve">$ </w:t>
       </w:r>
-      <w:r>
-        <w:t>mkdir src/test</w:t>
-      </w:r>
-      <w:r>
-        <w:t xml:space="preserve"> &amp;&amp; cd src</w:t>
-      </w:r>
+      <w:proofErr w:type="spellStart"/>
+      <w:r>
+        <w:t>mkdir</w:t>
+      </w:r>
+      <w:proofErr w:type="spellEnd"/>
+      <w:r>
+        <w:t xml:space="preserve"> </w:t>
+      </w:r>
+      <w:proofErr w:type="spellStart"/>
+      <w:r>
+        <w:t>src</w:t>
+      </w:r>
+      <w:proofErr w:type="spellEnd"/>
+      <w:r>
+        <w:t>/test</w:t>
+      </w:r>
+      <w:r>
+        <w:t xml:space="preserve"> &amp;&amp; cd </w:t>
+      </w:r>
+      <w:proofErr w:type="spellStart"/>
+      <w:r>
+        <w:t>src</w:t>
+      </w:r>
+      <w:proofErr w:type="spellEnd"/>
       <w:r>
         <w:t>/test</w:t>
       </w:r>
@@ -2221,6 +3039,7 @@
                 <w:b/>
               </w:rPr>
             </w:pPr>
+            <w:proofErr w:type="gramStart"/>
             <w:r>
               <w:rPr>
                 <w:rFonts w:ascii="Consolas" w:hAnsi="Consolas"/>
@@ -2228,6 +3047,7 @@
               </w:rPr>
               <w:t>project(</w:t>
             </w:r>
+            <w:proofErr w:type="gramEnd"/>
             <w:r>
               <w:rPr>
                 <w:rFonts w:ascii="Consolas" w:hAnsi="Consolas"/>
@@ -2273,12 +3093,21 @@
                 <w:b/>
               </w:rPr>
             </w:pPr>
-            <w:r>
-              <w:rPr>
-                <w:rFonts w:ascii="Consolas" w:hAnsi="Consolas"/>
-                <w:b/>
-              </w:rPr>
-              <w:t>set(PUBLIC_DOCS</w:t>
+            <w:proofErr w:type="gramStart"/>
+            <w:r>
+              <w:rPr>
+                <w:rFonts w:ascii="Consolas" w:hAnsi="Consolas"/>
+                <w:b/>
+              </w:rPr>
+              <w:t>set(</w:t>
+            </w:r>
+            <w:proofErr w:type="gramEnd"/>
+            <w:r>
+              <w:rPr>
+                <w:rFonts w:ascii="Consolas" w:hAnsi="Consolas"/>
+                <w:b/>
+              </w:rPr>
+              <w:t>PUBLIC_DOCS</w:t>
             </w:r>
           </w:p>
           <w:p>
@@ -2326,12 +3155,21 @@
                 <w:b/>
               </w:rPr>
             </w:pPr>
-            <w:r>
-              <w:rPr>
-                <w:rFonts w:ascii="Consolas" w:hAnsi="Consolas"/>
-                <w:b/>
-              </w:rPr>
-              <w:t>set(SOURCES</w:t>
+            <w:proofErr w:type="gramStart"/>
+            <w:r>
+              <w:rPr>
+                <w:rFonts w:ascii="Consolas" w:hAnsi="Consolas"/>
+                <w:b/>
+              </w:rPr>
+              <w:t>set(</w:t>
+            </w:r>
+            <w:proofErr w:type="gramEnd"/>
+            <w:r>
+              <w:rPr>
+                <w:rFonts w:ascii="Consolas" w:hAnsi="Consolas"/>
+                <w:b/>
+              </w:rPr>
+              <w:t>SOURCES</w:t>
             </w:r>
           </w:p>
           <w:p>
@@ -2380,13 +3218,23 @@
                 <w:bCs/>
               </w:rPr>
             </w:pPr>
+            <w:proofErr w:type="gramStart"/>
             <w:r>
               <w:rPr>
                 <w:rFonts w:ascii="Consolas" w:hAnsi="Consolas"/>
                 <w:b/>
                 <w:bCs/>
               </w:rPr>
-              <w:t>set(LIBRARIES</w:t>
+              <w:t>set(</w:t>
+            </w:r>
+            <w:proofErr w:type="gramEnd"/>
+            <w:r>
+              <w:rPr>
+                <w:rFonts w:ascii="Consolas" w:hAnsi="Consolas"/>
+                <w:b/>
+                <w:bCs/>
+              </w:rPr>
+              <w:t>LIBRARIES</w:t>
             </w:r>
           </w:p>
           <w:p>
@@ -2408,7 +3256,23 @@
                 <w:rFonts w:ascii="Consolas" w:hAnsi="Consolas"/>
                 <w:b/>
               </w:rPr>
-              <w:t>${Driveworks_LIBRARIES}</w:t>
+              <w:t>${</w:t>
+            </w:r>
+            <w:proofErr w:type="spellStart"/>
+            <w:r>
+              <w:rPr>
+                <w:rFonts w:ascii="Consolas" w:hAnsi="Consolas"/>
+                <w:b/>
+              </w:rPr>
+              <w:t>Driveworks_LIBRARIES</w:t>
+            </w:r>
+            <w:proofErr w:type="spellEnd"/>
+            <w:r>
+              <w:rPr>
+                <w:rFonts w:ascii="Consolas" w:hAnsi="Consolas"/>
+                <w:b/>
+              </w:rPr>
+              <w:t>}</w:t>
             </w:r>
           </w:p>
           <w:p>
@@ -2456,43 +3320,86 @@
                 <w:b/>
               </w:rPr>
             </w:pPr>
-            <w:r>
-              <w:rPr>
-                <w:rFonts w:ascii="Consolas" w:hAnsi="Consolas"/>
-                <w:b/>
-              </w:rPr>
-              <w:t>add_executable(${PROJECT_NAME} ${SOURCES})</w:t>
-            </w:r>
-          </w:p>
-          <w:p>
-            <w:pPr>
-              <w:rPr>
-                <w:rFonts w:ascii="Consolas" w:hAnsi="Consolas"/>
-                <w:b/>
-              </w:rPr>
-            </w:pPr>
-            <w:r>
-              <w:rPr>
-                <w:rFonts w:ascii="Consolas" w:hAnsi="Consolas"/>
-                <w:b/>
-              </w:rPr>
-              <w:t>target_link_libraries(${PROJECT_NAME} ${LIBRARIES})</w:t>
-            </w:r>
-          </w:p>
-          <w:p>
-            <w:pPr>
-              <w:rPr>
-                <w:rFonts w:ascii="Consolas" w:hAnsi="Consolas"/>
-                <w:b/>
-              </w:rPr>
-            </w:pPr>
+            <w:proofErr w:type="spellStart"/>
+            <w:r>
+              <w:rPr>
+                <w:rFonts w:ascii="Consolas" w:hAnsi="Consolas"/>
+                <w:b/>
+              </w:rPr>
+              <w:t>add_executable</w:t>
+            </w:r>
+            <w:proofErr w:type="spellEnd"/>
+            <w:r>
+              <w:rPr>
+                <w:rFonts w:ascii="Consolas" w:hAnsi="Consolas"/>
+                <w:b/>
+              </w:rPr>
+              <w:t>(${PROJECT_NAME} ${SOURCES})</w:t>
+            </w:r>
+          </w:p>
+          <w:p>
+            <w:pPr>
+              <w:rPr>
+                <w:rFonts w:ascii="Consolas" w:hAnsi="Consolas"/>
+                <w:b/>
+              </w:rPr>
+            </w:pPr>
+            <w:proofErr w:type="spellStart"/>
+            <w:r>
+              <w:rPr>
+                <w:rFonts w:ascii="Consolas" w:hAnsi="Consolas"/>
+                <w:b/>
+              </w:rPr>
+              <w:t>target_link_libraries</w:t>
+            </w:r>
+            <w:proofErr w:type="spellEnd"/>
+            <w:r>
+              <w:rPr>
+                <w:rFonts w:ascii="Consolas" w:hAnsi="Consolas"/>
+                <w:b/>
+              </w:rPr>
+              <w:t>(${PROJECT_NAME} ${LIBRARIES})</w:t>
+            </w:r>
+          </w:p>
+          <w:p>
+            <w:pPr>
+              <w:rPr>
+                <w:rFonts w:ascii="Consolas" w:hAnsi="Consolas"/>
+                <w:b/>
+              </w:rPr>
+            </w:pPr>
+            <w:proofErr w:type="spellStart"/>
             <w:r>
               <w:rPr>
                 <w:rFonts w:ascii="Consolas" w:hAnsi="Consolas"/>
                 <w:b/>
               </w:rPr>
               <w:lastRenderedPageBreak/>
-              <w:t>set_property(TARGET ${PROJECT_NAME} PROPERTY FOLDER "Samples")</w:t>
+              <w:t>set_</w:t>
+            </w:r>
+            <w:proofErr w:type="gramStart"/>
+            <w:r>
+              <w:rPr>
+                <w:rFonts w:ascii="Consolas" w:hAnsi="Consolas"/>
+                <w:b/>
+              </w:rPr>
+              <w:t>property</w:t>
+            </w:r>
+            <w:proofErr w:type="spellEnd"/>
+            <w:r>
+              <w:rPr>
+                <w:rFonts w:ascii="Consolas" w:hAnsi="Consolas"/>
+                <w:b/>
+              </w:rPr>
+              <w:t>(</w:t>
+            </w:r>
+            <w:proofErr w:type="gramEnd"/>
+            <w:r>
+              <w:rPr>
+                <w:rFonts w:ascii="Consolas" w:hAnsi="Consolas"/>
+                <w:b/>
+              </w:rPr>
+              <w:t>TARGET ${PROJECT_NAME} PROPERTY FOLDER "Samples")</w:t>
             </w:r>
           </w:p>
           <w:p>
@@ -2525,12 +3432,21 @@
                 <w:b/>
               </w:rPr>
             </w:pPr>
-            <w:r>
-              <w:rPr>
-                <w:rFonts w:ascii="Consolas" w:hAnsi="Consolas"/>
-                <w:b/>
-              </w:rPr>
-              <w:t>sdk_add_sample(${PROJECT_NAME})</w:t>
+            <w:proofErr w:type="spellStart"/>
+            <w:r>
+              <w:rPr>
+                <w:rFonts w:ascii="Consolas" w:hAnsi="Consolas"/>
+                <w:b/>
+              </w:rPr>
+              <w:t>sdk_add_sample</w:t>
+            </w:r>
+            <w:proofErr w:type="spellEnd"/>
+            <w:r>
+              <w:rPr>
+                <w:rFonts w:ascii="Consolas" w:hAnsi="Consolas"/>
+                <w:b/>
+              </w:rPr>
+              <w:t>(${PROJECT_NAME})</w:t>
             </w:r>
           </w:p>
         </w:tc>
@@ -2576,22 +3492,70 @@
                 <w:rFonts w:ascii="Consolas" w:hAnsi="Consolas"/>
                 <w:b/>
               </w:rPr>
-              <w:t>#include &lt;dw/core/Context.h&gt;</w:t>
-            </w:r>
-          </w:p>
-          <w:p>
-            <w:pPr>
-              <w:rPr>
-                <w:rFonts w:ascii="Consolas" w:hAnsi="Consolas"/>
-                <w:b/>
-              </w:rPr>
-            </w:pPr>
-            <w:r>
-              <w:rPr>
-                <w:rFonts w:ascii="Consolas" w:hAnsi="Consolas"/>
-                <w:b/>
-              </w:rPr>
-              <w:t>#include &lt;stdio.h&gt;</w:t>
+              <w:t>#include &lt;</w:t>
+            </w:r>
+            <w:proofErr w:type="spellStart"/>
+            <w:r>
+              <w:rPr>
+                <w:rFonts w:ascii="Consolas" w:hAnsi="Consolas"/>
+                <w:b/>
+              </w:rPr>
+              <w:t>dw</w:t>
+            </w:r>
+            <w:proofErr w:type="spellEnd"/>
+            <w:r>
+              <w:rPr>
+                <w:rFonts w:ascii="Consolas" w:hAnsi="Consolas"/>
+                <w:b/>
+              </w:rPr>
+              <w:t>/core/</w:t>
+            </w:r>
+            <w:proofErr w:type="spellStart"/>
+            <w:r>
+              <w:rPr>
+                <w:rFonts w:ascii="Consolas" w:hAnsi="Consolas"/>
+                <w:b/>
+              </w:rPr>
+              <w:t>Context.h</w:t>
+            </w:r>
+            <w:proofErr w:type="spellEnd"/>
+            <w:r>
+              <w:rPr>
+                <w:rFonts w:ascii="Consolas" w:hAnsi="Consolas"/>
+                <w:b/>
+              </w:rPr>
+              <w:t>&gt;</w:t>
+            </w:r>
+          </w:p>
+          <w:p>
+            <w:pPr>
+              <w:rPr>
+                <w:rFonts w:ascii="Consolas" w:hAnsi="Consolas"/>
+                <w:b/>
+              </w:rPr>
+            </w:pPr>
+            <w:r>
+              <w:rPr>
+                <w:rFonts w:ascii="Consolas" w:hAnsi="Consolas"/>
+                <w:b/>
+              </w:rPr>
+              <w:t>#include &lt;</w:t>
+            </w:r>
+            <w:proofErr w:type="spellStart"/>
+            <w:r>
+              <w:rPr>
+                <w:rFonts w:ascii="Consolas" w:hAnsi="Consolas"/>
+                <w:b/>
+              </w:rPr>
+              <w:t>stdio.h</w:t>
+            </w:r>
+            <w:proofErr w:type="spellEnd"/>
+            <w:r>
+              <w:rPr>
+                <w:rFonts w:ascii="Consolas" w:hAnsi="Consolas"/>
+                <w:b/>
+              </w:rPr>
+              <w:t>&gt;</w:t>
             </w:r>
           </w:p>
           <w:p>
@@ -2629,7 +3593,39 @@
                 <w:rFonts w:ascii="Consolas" w:hAnsi="Consolas"/>
                 <w:b/>
               </w:rPr>
-              <w:t>int main (int argc, char** argv)                                                </w:t>
+              <w:t xml:space="preserve">int main (int </w:t>
+            </w:r>
+            <w:proofErr w:type="spellStart"/>
+            <w:r>
+              <w:rPr>
+                <w:rFonts w:ascii="Consolas" w:hAnsi="Consolas"/>
+                <w:b/>
+              </w:rPr>
+              <w:t>argc</w:t>
+            </w:r>
+            <w:proofErr w:type="spellEnd"/>
+            <w:r>
+              <w:rPr>
+                <w:rFonts w:ascii="Consolas" w:hAnsi="Consolas"/>
+                <w:b/>
+              </w:rPr>
+              <w:t xml:space="preserve">, char** </w:t>
+            </w:r>
+            <w:proofErr w:type="spellStart"/>
+            <w:r>
+              <w:rPr>
+                <w:rFonts w:ascii="Consolas" w:hAnsi="Consolas"/>
+                <w:b/>
+              </w:rPr>
+              <w:t>argv</w:t>
+            </w:r>
+            <w:proofErr w:type="spellEnd"/>
+            <w:r>
+              <w:rPr>
+                <w:rFonts w:ascii="Consolas" w:hAnsi="Consolas"/>
+                <w:b/>
+              </w:rPr>
+              <w:t>)                                                </w:t>
             </w:r>
           </w:p>
           <w:p>
@@ -2659,113 +3655,274 @@
                 <w:rFonts w:ascii="Consolas" w:hAnsi="Consolas"/>
                 <w:b/>
               </w:rPr>
-              <w:t>    (void)argc;</w:t>
-            </w:r>
-          </w:p>
-          <w:p>
-            <w:pPr>
-              <w:rPr>
-                <w:rFonts w:ascii="Consolas" w:hAnsi="Consolas"/>
-                <w:b/>
-              </w:rPr>
-            </w:pPr>
-            <w:r>
-              <w:rPr>
-                <w:rFonts w:ascii="Consolas" w:hAnsi="Consolas"/>
-                <w:b/>
-              </w:rPr>
-              <w:t>    (void)argv;</w:t>
-            </w:r>
-          </w:p>
-          <w:p>
-            <w:pPr>
-              <w:rPr>
-                <w:rFonts w:ascii="Consolas" w:hAnsi="Consolas"/>
-                <w:b/>
-              </w:rPr>
-            </w:pPr>
-          </w:p>
-          <w:p>
-            <w:pPr>
-              <w:rPr>
-                <w:rFonts w:ascii="Consolas" w:hAnsi="Consolas"/>
-                <w:b/>
-              </w:rPr>
-            </w:pPr>
-            <w:r>
-              <w:rPr>
-                <w:rFonts w:ascii="Consolas" w:hAnsi="Consolas"/>
-                <w:b/>
-              </w:rPr>
-              <w:t>    dwVersion sdkVersion;</w:t>
-            </w:r>
-          </w:p>
-          <w:p>
-            <w:pPr>
-              <w:rPr>
-                <w:rFonts w:ascii="Consolas" w:hAnsi="Consolas"/>
-                <w:b/>
-              </w:rPr>
-            </w:pPr>
-            <w:r>
-              <w:rPr>
-                <w:rFonts w:ascii="Consolas" w:hAnsi="Consolas"/>
-                <w:b/>
-              </w:rPr>
-              <w:t>    dwGetVersion(&amp;sdkVersion);</w:t>
-            </w:r>
-          </w:p>
-          <w:p>
-            <w:pPr>
-              <w:rPr>
-                <w:rFonts w:ascii="Consolas" w:hAnsi="Consolas"/>
-                <w:b/>
-              </w:rPr>
-            </w:pPr>
-          </w:p>
-          <w:p>
-            <w:pPr>
-              <w:rPr>
-                <w:rFonts w:ascii="Consolas" w:hAnsi="Consolas"/>
-                <w:b/>
-              </w:rPr>
-            </w:pPr>
-            <w:r>
-              <w:rPr>
-                <w:rFonts w:ascii="Consolas" w:hAnsi="Consolas"/>
-                <w:b/>
-              </w:rPr>
-              <w:t xml:space="preserve">    std::cout &lt;&lt; "Version: " </w:t>
-            </w:r>
-          </w:p>
-          <w:p>
-            <w:pPr>
-              <w:rPr>
-                <w:rFonts w:ascii="Consolas" w:hAnsi="Consolas"/>
-                <w:b/>
-              </w:rPr>
-            </w:pPr>
-            <w:r>
-              <w:rPr>
-                <w:rFonts w:ascii="Consolas" w:hAnsi="Consolas"/>
-                <w:b/>
-              </w:rPr>
-              <w:t>         &lt;&lt; sdkVersion.major &lt;&lt; "."</w:t>
-            </w:r>
-          </w:p>
-          <w:p>
-            <w:pPr>
-              <w:rPr>
-                <w:rFonts w:ascii="Consolas" w:hAnsi="Consolas"/>
-                <w:b/>
-              </w:rPr>
-            </w:pPr>
-            <w:r>
-              <w:rPr>
-                <w:rFonts w:ascii="Consolas" w:hAnsi="Consolas"/>
-                <w:b/>
-              </w:rPr>
-              <w:t>         &lt;&lt; sdkVersion.minor &lt;&lt; "."</w:t>
+              <w:t>    (void)</w:t>
+            </w:r>
+            <w:proofErr w:type="spellStart"/>
+            <w:proofErr w:type="gramStart"/>
+            <w:r>
+              <w:rPr>
+                <w:rFonts w:ascii="Consolas" w:hAnsi="Consolas"/>
+                <w:b/>
+              </w:rPr>
+              <w:t>argc</w:t>
+            </w:r>
+            <w:proofErr w:type="spellEnd"/>
+            <w:r>
+              <w:rPr>
+                <w:rFonts w:ascii="Consolas" w:hAnsi="Consolas"/>
+                <w:b/>
+              </w:rPr>
+              <w:t>;</w:t>
+            </w:r>
+            <w:proofErr w:type="gramEnd"/>
+          </w:p>
+          <w:p>
+            <w:pPr>
+              <w:rPr>
+                <w:rFonts w:ascii="Consolas" w:hAnsi="Consolas"/>
+                <w:b/>
+              </w:rPr>
+            </w:pPr>
+            <w:r>
+              <w:rPr>
+                <w:rFonts w:ascii="Consolas" w:hAnsi="Consolas"/>
+                <w:b/>
+              </w:rPr>
+              <w:t>    (void)</w:t>
+            </w:r>
+            <w:proofErr w:type="spellStart"/>
+            <w:proofErr w:type="gramStart"/>
+            <w:r>
+              <w:rPr>
+                <w:rFonts w:ascii="Consolas" w:hAnsi="Consolas"/>
+                <w:b/>
+              </w:rPr>
+              <w:t>argv</w:t>
+            </w:r>
+            <w:proofErr w:type="spellEnd"/>
+            <w:r>
+              <w:rPr>
+                <w:rFonts w:ascii="Consolas" w:hAnsi="Consolas"/>
+                <w:b/>
+              </w:rPr>
+              <w:t>;</w:t>
+            </w:r>
+            <w:proofErr w:type="gramEnd"/>
+          </w:p>
+          <w:p>
+            <w:pPr>
+              <w:rPr>
+                <w:rFonts w:ascii="Consolas" w:hAnsi="Consolas"/>
+                <w:b/>
+              </w:rPr>
+            </w:pPr>
+          </w:p>
+          <w:p>
+            <w:pPr>
+              <w:rPr>
+                <w:rFonts w:ascii="Consolas" w:hAnsi="Consolas"/>
+                <w:b/>
+              </w:rPr>
+            </w:pPr>
+            <w:r>
+              <w:rPr>
+                <w:rFonts w:ascii="Consolas" w:hAnsi="Consolas"/>
+                <w:b/>
+              </w:rPr>
+              <w:t xml:space="preserve">    </w:t>
+            </w:r>
+            <w:proofErr w:type="spellStart"/>
+            <w:r>
+              <w:rPr>
+                <w:rFonts w:ascii="Consolas" w:hAnsi="Consolas"/>
+                <w:b/>
+              </w:rPr>
+              <w:t>dwVersion</w:t>
+            </w:r>
+            <w:proofErr w:type="spellEnd"/>
+            <w:r>
+              <w:rPr>
+                <w:rFonts w:ascii="Consolas" w:hAnsi="Consolas"/>
+                <w:b/>
+              </w:rPr>
+              <w:t xml:space="preserve"> </w:t>
+            </w:r>
+            <w:proofErr w:type="spellStart"/>
+            <w:proofErr w:type="gramStart"/>
+            <w:r>
+              <w:rPr>
+                <w:rFonts w:ascii="Consolas" w:hAnsi="Consolas"/>
+                <w:b/>
+              </w:rPr>
+              <w:t>sdkVersion</w:t>
+            </w:r>
+            <w:proofErr w:type="spellEnd"/>
+            <w:r>
+              <w:rPr>
+                <w:rFonts w:ascii="Consolas" w:hAnsi="Consolas"/>
+                <w:b/>
+              </w:rPr>
+              <w:t>;</w:t>
+            </w:r>
+            <w:proofErr w:type="gramEnd"/>
+          </w:p>
+          <w:p>
+            <w:pPr>
+              <w:rPr>
+                <w:rFonts w:ascii="Consolas" w:hAnsi="Consolas"/>
+                <w:b/>
+              </w:rPr>
+            </w:pPr>
+            <w:r>
+              <w:rPr>
+                <w:rFonts w:ascii="Consolas" w:hAnsi="Consolas"/>
+                <w:b/>
+              </w:rPr>
+              <w:t xml:space="preserve">    </w:t>
+            </w:r>
+            <w:proofErr w:type="spellStart"/>
+            <w:r>
+              <w:rPr>
+                <w:rFonts w:ascii="Consolas" w:hAnsi="Consolas"/>
+                <w:b/>
+              </w:rPr>
+              <w:t>dwGetVersion</w:t>
+            </w:r>
+            <w:proofErr w:type="spellEnd"/>
+            <w:r>
+              <w:rPr>
+                <w:rFonts w:ascii="Consolas" w:hAnsi="Consolas"/>
+                <w:b/>
+              </w:rPr>
+              <w:t>(&amp;</w:t>
+            </w:r>
+            <w:proofErr w:type="spellStart"/>
+            <w:r>
+              <w:rPr>
+                <w:rFonts w:ascii="Consolas" w:hAnsi="Consolas"/>
+                <w:b/>
+              </w:rPr>
+              <w:t>sdkVersion</w:t>
+            </w:r>
+            <w:proofErr w:type="spellEnd"/>
+            <w:proofErr w:type="gramStart"/>
+            <w:r>
+              <w:rPr>
+                <w:rFonts w:ascii="Consolas" w:hAnsi="Consolas"/>
+                <w:b/>
+              </w:rPr>
+              <w:t>);</w:t>
+            </w:r>
+            <w:proofErr w:type="gramEnd"/>
+          </w:p>
+          <w:p>
+            <w:pPr>
+              <w:rPr>
+                <w:rFonts w:ascii="Consolas" w:hAnsi="Consolas"/>
+                <w:b/>
+              </w:rPr>
+            </w:pPr>
+          </w:p>
+          <w:p>
+            <w:pPr>
+              <w:rPr>
+                <w:rFonts w:ascii="Consolas" w:hAnsi="Consolas"/>
+                <w:b/>
+              </w:rPr>
+            </w:pPr>
+            <w:r>
+              <w:rPr>
+                <w:rFonts w:ascii="Consolas" w:hAnsi="Consolas"/>
+                <w:b/>
+              </w:rPr>
+              <w:t xml:space="preserve">    </w:t>
+            </w:r>
+            <w:proofErr w:type="gramStart"/>
+            <w:r>
+              <w:rPr>
+                <w:rFonts w:ascii="Consolas" w:hAnsi="Consolas"/>
+                <w:b/>
+              </w:rPr>
+              <w:t>std::</w:t>
+            </w:r>
+            <w:proofErr w:type="spellStart"/>
+            <w:proofErr w:type="gramEnd"/>
+            <w:r>
+              <w:rPr>
+                <w:rFonts w:ascii="Consolas" w:hAnsi="Consolas"/>
+                <w:b/>
+              </w:rPr>
+              <w:t>cout</w:t>
+            </w:r>
+            <w:proofErr w:type="spellEnd"/>
+            <w:r>
+              <w:rPr>
+                <w:rFonts w:ascii="Consolas" w:hAnsi="Consolas"/>
+                <w:b/>
+              </w:rPr>
+              <w:t xml:space="preserve"> &lt;&lt; "Version: " </w:t>
+            </w:r>
+          </w:p>
+          <w:p>
+            <w:pPr>
+              <w:rPr>
+                <w:rFonts w:ascii="Consolas" w:hAnsi="Consolas"/>
+                <w:b/>
+              </w:rPr>
+            </w:pPr>
+            <w:r>
+              <w:rPr>
+                <w:rFonts w:ascii="Consolas" w:hAnsi="Consolas"/>
+                <w:b/>
+              </w:rPr>
+              <w:t xml:space="preserve">         &lt;&lt; </w:t>
+            </w:r>
+            <w:proofErr w:type="spellStart"/>
+            <w:r>
+              <w:rPr>
+                <w:rFonts w:ascii="Consolas" w:hAnsi="Consolas"/>
+                <w:b/>
+              </w:rPr>
+              <w:t>sdkVersion.major</w:t>
+            </w:r>
+            <w:proofErr w:type="spellEnd"/>
+            <w:r>
+              <w:rPr>
+                <w:rFonts w:ascii="Consolas" w:hAnsi="Consolas"/>
+                <w:b/>
+              </w:rPr>
+              <w:t xml:space="preserve"> &lt;&lt; "."</w:t>
+            </w:r>
+          </w:p>
+          <w:p>
+            <w:pPr>
+              <w:rPr>
+                <w:rFonts w:ascii="Consolas" w:hAnsi="Consolas"/>
+                <w:b/>
+              </w:rPr>
+            </w:pPr>
+            <w:r>
+              <w:rPr>
+                <w:rFonts w:ascii="Consolas" w:hAnsi="Consolas"/>
+                <w:b/>
+              </w:rPr>
+              <w:t xml:space="preserve">         &lt;&lt; </w:t>
+            </w:r>
+            <w:proofErr w:type="spellStart"/>
+            <w:r>
+              <w:rPr>
+                <w:rFonts w:ascii="Consolas" w:hAnsi="Consolas"/>
+                <w:b/>
+              </w:rPr>
+              <w:t>sdkVersion.minor</w:t>
+            </w:r>
+            <w:proofErr w:type="spellEnd"/>
+            <w:r>
+              <w:rPr>
+                <w:rFonts w:ascii="Consolas" w:hAnsi="Consolas"/>
+                <w:b/>
+              </w:rPr>
+              <w:t xml:space="preserve"> &lt;&lt; "."</w:t>
             </w:r>
           </w:p>
           <w:p>
@@ -2898,8 +4055,13 @@
         <w:t>new project</w:t>
       </w:r>
       <w:r>
-        <w:t xml:space="preserve"> has been compiled and is also available in &lt;new folder name&gt;/build/install/bin</w:t>
-      </w:r>
+        <w:t xml:space="preserve"> has been compiled and is also available in &lt;new folder name&gt;/build/install/</w:t>
+      </w:r>
+      <w:proofErr w:type="gramStart"/>
+      <w:r>
+        <w:t>bin</w:t>
+      </w:r>
+      <w:proofErr w:type="gramEnd"/>
     </w:p>
     <w:p>
       <w:pPr>
@@ -2914,7 +4076,15 @@
         <w:t xml:space="preserve">Note: </w:t>
       </w:r>
       <w:r>
-        <w:t>All samples under src can be removed or modified but then you need to change the</w:t>
+        <w:t xml:space="preserve">All samples under </w:t>
+      </w:r>
+      <w:proofErr w:type="spellStart"/>
+      <w:r>
+        <w:t>src</w:t>
+      </w:r>
+      <w:proofErr w:type="spellEnd"/>
+      <w:r>
+        <w:t xml:space="preserve"> can be removed or modified but then you need to change the</w:t>
       </w:r>
       <w:r>
         <w:t xml:space="preserve"> CMakeLists.txt to mirror the changes. </w:t>
@@ -2939,7 +4109,15 @@
       </w:pPr>
       <w:r>
         <w:lastRenderedPageBreak/>
-        <w:t xml:space="preserve">Now that the files are compiled they can be sent to the </w:t>
+        <w:t xml:space="preserve">Now that the files are </w:t>
+      </w:r>
+      <w:proofErr w:type="gramStart"/>
+      <w:r>
+        <w:t>compiled</w:t>
+      </w:r>
+      <w:proofErr w:type="gramEnd"/>
+      <w:r>
+        <w:t xml:space="preserve"> they can be sent to the </w:t>
       </w:r>
       <w:r>
         <w:t>N</w:t>
@@ -2957,8 +4135,21 @@
         <w:t>PX</w:t>
       </w:r>
       <w:r>
-        <w:t>2 with for example scp</w:t>
-      </w:r>
+        <w:t xml:space="preserve">2 </w:t>
+      </w:r>
+      <w:proofErr w:type="gramStart"/>
+      <w:r>
+        <w:t>with</w:t>
+      </w:r>
+      <w:proofErr w:type="gramEnd"/>
+      <w:r>
+        <w:t xml:space="preserve"> for example </w:t>
+      </w:r>
+      <w:proofErr w:type="spellStart"/>
+      <w:r>
+        <w:t>scp</w:t>
+      </w:r>
+      <w:proofErr w:type="spellEnd"/>
       <w:r>
         <w:t xml:space="preserve"> if on the same network as the Nvidia Drive PX2</w:t>
       </w:r>
@@ -2982,39 +4173,102 @@
         <w:pStyle w:val="ListParagraph"/>
       </w:pPr>
       <w:r>
-        <w:t>$ scp install/bin/test nvidia@</w:t>
+        <w:t xml:space="preserve">$ </w:t>
+      </w:r>
+      <w:proofErr w:type="spellStart"/>
+      <w:r>
+        <w:t>scp</w:t>
+      </w:r>
+      <w:proofErr w:type="spellEnd"/>
+      <w:r>
+        <w:t xml:space="preserve"> install/bin/test </w:t>
+      </w:r>
+      <w:proofErr w:type="spellStart"/>
+      <w:r>
+        <w:t>nvidia</w:t>
+      </w:r>
+      <w:proofErr w:type="spellEnd"/>
+      <w:r>
+        <w:t>@</w:t>
       </w:r>
       <w:r>
         <w:rPr>
           <w:highlight w:val="yellow"/>
         </w:rPr>
-        <w:t>&lt;PX2 ip address&gt;</w:t>
+        <w:t xml:space="preserve">&lt;PX2 </w:t>
+      </w:r>
+      <w:proofErr w:type="spellStart"/>
+      <w:r>
+        <w:rPr>
+          <w:highlight w:val="yellow"/>
+        </w:rPr>
+        <w:t>ip</w:t>
+      </w:r>
+      <w:proofErr w:type="spellEnd"/>
+      <w:r>
+        <w:rPr>
+          <w:highlight w:val="yellow"/>
+        </w:rPr>
+        <w:t xml:space="preserve"> address</w:t>
+      </w:r>
+      <w:proofErr w:type="gramStart"/>
+      <w:r>
+        <w:rPr>
+          <w:highlight w:val="yellow"/>
+        </w:rPr>
+        <w:t>&gt;</w:t>
       </w:r>
       <w:r>
         <w:t>:~</w:t>
       </w:r>
-    </w:p>
-    <w:p>
-      <w:pPr>
-        <w:pStyle w:val="ListParagraph"/>
-      </w:pPr>
-      <w:r>
-        <w:t>Then enter password nvidia</w:t>
-      </w:r>
-    </w:p>
-    <w:p>
-      <w:pPr>
-        <w:pStyle w:val="ListParagraph"/>
-      </w:pPr>
-      <w:r>
-        <w:t>Log into the PX2 and check that test lies in /home/nvidia</w:t>
-      </w:r>
+      <w:proofErr w:type="gramEnd"/>
+    </w:p>
+    <w:p>
+      <w:pPr>
+        <w:pStyle w:val="ListParagraph"/>
+      </w:pPr>
+      <w:r>
+        <w:t xml:space="preserve">Then enter password </w:t>
+      </w:r>
+      <w:proofErr w:type="spellStart"/>
+      <w:proofErr w:type="gramStart"/>
+      <w:r>
+        <w:t>nvidia</w:t>
+      </w:r>
+      <w:proofErr w:type="spellEnd"/>
+      <w:proofErr w:type="gramEnd"/>
+    </w:p>
+    <w:p>
+      <w:pPr>
+        <w:pStyle w:val="ListParagraph"/>
+      </w:pPr>
+      <w:r>
+        <w:t>Log into the PX2 and check that test lies in /home/</w:t>
+      </w:r>
+      <w:proofErr w:type="spellStart"/>
+      <w:r>
+        <w:t>nvidia</w:t>
+      </w:r>
+      <w:proofErr w:type="spellEnd"/>
       <w:r>
         <w:t>/</w:t>
       </w:r>
       <w:r>
-        <w:t xml:space="preserve"> folder try running it from terminal and check that it can print Driveworks version</w:t>
-      </w:r>
+        <w:t xml:space="preserve"> folder try running it from terminal and check that it can print </w:t>
+      </w:r>
+      <w:proofErr w:type="spellStart"/>
+      <w:r>
+        <w:t>Driveworks</w:t>
+      </w:r>
+      <w:proofErr w:type="spellEnd"/>
+      <w:r>
+        <w:t xml:space="preserve"> </w:t>
+      </w:r>
+      <w:proofErr w:type="gramStart"/>
+      <w:r>
+        <w:t>version</w:t>
+      </w:r>
+      <w:proofErr w:type="gramEnd"/>
     </w:p>
     <w:p>
       <w:pPr>
@@ -4375,6 +5629,26 @@
 </file>
 
 <file path=customXml/item1.xml><?xml version="1.0" encoding="utf-8"?>
+<p:properties xmlns:p="http://schemas.microsoft.com/office/2006/metadata/properties" xmlns:xsi="http://www.w3.org/2001/XMLSchema-instance" xmlns:pc="http://schemas.microsoft.com/office/infopath/2007/PartnerControls">
+  <documentManagement>
+    <lcf76f155ced4ddcb4097134ff3c332f xmlns="6b06d442-66c2-461b-8957-6fc6f245b738">
+      <Terms xmlns="http://schemas.microsoft.com/office/infopath/2007/PartnerControls"/>
+    </lcf76f155ced4ddcb4097134ff3c332f>
+    <TaxCatchAll xmlns="df8e3dd2-caee-4e45-b7bd-f1592b63de79" xsi:nil="true"/>
+  </documentManagement>
+</p:properties>
+</file>
+
+<file path=customXml/item2.xml><?xml version="1.0" encoding="utf-8"?>
+<?mso-contentType ?>
+<FormTemplates xmlns="http://schemas.microsoft.com/sharepoint/v3/contenttype/forms">
+  <Display>DocumentLibraryForm</Display>
+  <Edit>DocumentLibraryForm</Edit>
+  <New>DocumentLibraryForm</New>
+</FormTemplates>
+</file>
+
+<file path=customXml/item3.xml><?xml version="1.0" encoding="utf-8"?>
 <ct:contentTypeSchema xmlns:ct="http://schemas.microsoft.com/office/2006/metadata/contentType" xmlns:ma="http://schemas.microsoft.com/office/2006/metadata/properties/metaAttributes" ct:_="" ma:_="" ma:contentTypeName="dokument" ma:contentTypeID="0x010100051E200DA79A1946A0D9C78D564872D8" ma:contentTypeVersion="12" ma:contentTypeDescription="Skapa ett nytt dokument." ma:contentTypeScope="" ma:versionID="e9fd4f786840b36c5e23eda32e2905fa">
   <xsd:schema xmlns:xsd="http://www.w3.org/2001/XMLSchema" xmlns:xs="http://www.w3.org/2001/XMLSchema" xmlns:p="http://schemas.microsoft.com/office/2006/metadata/properties" xmlns:ns2="6b06d442-66c2-461b-8957-6fc6f245b738" xmlns:ns3="df8e3dd2-caee-4e45-b7bd-f1592b63de79" targetNamespace="http://schemas.microsoft.com/office/2006/metadata/properties" ma:root="true" ma:fieldsID="dda36fd36d308c61d7b6673f7a7addd9" ns2:_="" ns3:_="">
     <xsd:import namespace="6b06d442-66c2-461b-8957-6fc6f245b738"/>
@@ -4575,27 +5849,26 @@
 </ct:contentTypeSchema>
 </file>
 
-<file path=customXml/item2.xml><?xml version="1.0" encoding="utf-8"?>
-<?mso-contentType ?>
-<FormTemplates xmlns="http://schemas.microsoft.com/sharepoint/v3/contenttype/forms">
-  <Display>DocumentLibraryForm</Display>
-  <Edit>DocumentLibraryForm</Edit>
-  <New>DocumentLibraryForm</New>
-</FormTemplates>
+<file path=customXml/itemProps1.xml><?xml version="1.0" encoding="utf-8"?>
+<ds:datastoreItem xmlns:ds="http://schemas.openxmlformats.org/officeDocument/2006/customXml" ds:itemID="{0DB72B76-2992-4671-9731-1EDD4362ED9F}">
+  <ds:schemaRefs>
+    <ds:schemaRef ds:uri="http://schemas.microsoft.com/office/2006/metadata/properties"/>
+    <ds:schemaRef ds:uri="http://schemas.microsoft.com/office/infopath/2007/PartnerControls"/>
+    <ds:schemaRef ds:uri="6b06d442-66c2-461b-8957-6fc6f245b738"/>
+    <ds:schemaRef ds:uri="df8e3dd2-caee-4e45-b7bd-f1592b63de79"/>
+  </ds:schemaRefs>
+</ds:datastoreItem>
 </file>
 
-<file path=customXml/item3.xml><?xml version="1.0" encoding="utf-8"?>
-<p:properties xmlns:p="http://schemas.microsoft.com/office/2006/metadata/properties" xmlns:xsi="http://www.w3.org/2001/XMLSchema-instance" xmlns:pc="http://schemas.microsoft.com/office/infopath/2007/PartnerControls">
-  <documentManagement>
-    <lcf76f155ced4ddcb4097134ff3c332f xmlns="6b06d442-66c2-461b-8957-6fc6f245b738">
-      <Terms xmlns="http://schemas.microsoft.com/office/infopath/2007/PartnerControls"/>
-    </lcf76f155ced4ddcb4097134ff3c332f>
-    <TaxCatchAll xmlns="df8e3dd2-caee-4e45-b7bd-f1592b63de79" xsi:nil="true"/>
-  </documentManagement>
-</p:properties>
+<file path=customXml/itemProps2.xml><?xml version="1.0" encoding="utf-8"?>
+<ds:datastoreItem xmlns:ds="http://schemas.openxmlformats.org/officeDocument/2006/customXml" ds:itemID="{831353E3-05E2-491E-8676-C3977B3C41D0}">
+  <ds:schemaRefs>
+    <ds:schemaRef ds:uri="http://schemas.microsoft.com/sharepoint/v3/contenttype/forms"/>
+  </ds:schemaRefs>
+</ds:datastoreItem>
 </file>
 
-<file path=customXml/itemProps1.xml><?xml version="1.0" encoding="utf-8"?>
+<file path=customXml/itemProps3.xml><?xml version="1.0" encoding="utf-8"?>
 <ds:datastoreItem xmlns:ds="http://schemas.openxmlformats.org/officeDocument/2006/customXml" ds:itemID="{061CD8C4-60B8-4D96-A093-181A63BE4D9E}">
   <ds:schemaRefs>
     <ds:schemaRef ds:uri="http://schemas.microsoft.com/office/2006/metadata/contentType"/>
@@ -4612,23 +5885,4 @@
     <ds:schemaRef ds:uri="http://schemas.microsoft.com/internal/obd"/>
   </ds:schemaRefs>
 </ds:datastoreItem>
-</file>
-
-<file path=customXml/itemProps2.xml><?xml version="1.0" encoding="utf-8"?>
-<ds:datastoreItem xmlns:ds="http://schemas.openxmlformats.org/officeDocument/2006/customXml" ds:itemID="{831353E3-05E2-491E-8676-C3977B3C41D0}">
-  <ds:schemaRefs>
-    <ds:schemaRef ds:uri="http://schemas.microsoft.com/sharepoint/v3/contenttype/forms"/>
-  </ds:schemaRefs>
-</ds:datastoreItem>
-</file>
-
-<file path=customXml/itemProps3.xml><?xml version="1.0" encoding="utf-8"?>
-<ds:datastoreItem xmlns:ds="http://schemas.openxmlformats.org/officeDocument/2006/customXml" ds:itemID="{0DB72B76-2992-4671-9731-1EDD4362ED9F}">
-  <ds:schemaRefs>
-    <ds:schemaRef ds:uri="http://schemas.microsoft.com/office/2006/metadata/properties"/>
-    <ds:schemaRef ds:uri="http://schemas.microsoft.com/office/infopath/2007/PartnerControls"/>
-    <ds:schemaRef ds:uri="6b06d442-66c2-461b-8957-6fc6f245b738"/>
-    <ds:schemaRef ds:uri="df8e3dd2-caee-4e45-b7bd-f1592b63de79"/>
-  </ds:schemaRefs>
-</ds:datastoreItem>
 </file>
</xml_diff>

<commit_message>
added password on andreas demand
</commit_message>
<xml_diff>
--- a/documentation/guides/UGV/Nvidia Drive PX2 development environment setup.docx
+++ b/documentation/guides/UGV/Nvidia Drive PX2 development environment setup.docx
@@ -15,17 +15,8 @@
           <w:sz w:val="44"/>
           <w:szCs w:val="44"/>
         </w:rPr>
-        <w:t xml:space="preserve">Nvidia Drive PX2 development environment </w:t>
-      </w:r>
-      <w:proofErr w:type="gramStart"/>
-      <w:r>
-        <w:rPr>
-          <w:sz w:val="44"/>
-          <w:szCs w:val="44"/>
-        </w:rPr>
-        <w:t>setup</w:t>
-      </w:r>
-      <w:proofErr w:type="gramEnd"/>
+        <w:t>Nvidia Drive PX2 development environment setup</w:t>
+      </w:r>
     </w:p>
     <w:p>
       <w:r>
@@ -37,16 +28,11 @@
       <w:r>
         <w:t xml:space="preserve"> a virtual machine for development with the </w:t>
       </w:r>
-      <w:proofErr w:type="spellStart"/>
       <w:r>
         <w:t>D</w:t>
       </w:r>
       <w:r>
-        <w:t>riveworks</w:t>
-      </w:r>
-      <w:proofErr w:type="spellEnd"/>
-      <w:r>
-        <w:t xml:space="preserve"> API that is used for the Nvidia Drive PX2.</w:t>
+        <w:t>riveworks API that is used for the Nvidia Drive PX2.</w:t>
       </w:r>
     </w:p>
     <w:p>
@@ -124,6 +110,75 @@
       </w:r>
       <w:r>
         <w:t>.</w:t>
+      </w:r>
+    </w:p>
+    <w:p>
+      <w:pPr>
+        <w:rPr>
+          <w:color w:val="000000" w:themeColor="text1"/>
+        </w:rPr>
+      </w:pPr>
+      <w:r>
+        <w:rPr>
+          <w:color w:val="000000" w:themeColor="text1"/>
+        </w:rPr>
+        <w:t>If need</w:t>
+      </w:r>
+      <w:r>
+        <w:rPr>
+          <w:color w:val="000000" w:themeColor="text1"/>
+        </w:rPr>
+        <w:t>ed</w:t>
+      </w:r>
+      <w:r>
+        <w:rPr>
+          <w:color w:val="000000" w:themeColor="text1"/>
+        </w:rPr>
+        <w:t xml:space="preserve"> to reflash the PX2 then </w:t>
+      </w:r>
+      <w:r>
+        <w:rPr>
+          <w:color w:val="000000" w:themeColor="text1"/>
+        </w:rPr>
+        <w:t xml:space="preserve">you need to install minicom (sudo apt install minicom) then </w:t>
+      </w:r>
+      <w:r>
+        <w:rPr>
+          <w:color w:val="000000" w:themeColor="text1"/>
+        </w:rPr>
+        <w:t>sdkmanager</w:t>
+      </w:r>
+      <w:r>
+        <w:rPr>
+          <w:color w:val="000000" w:themeColor="text1"/>
+        </w:rPr>
+        <w:t xml:space="preserve"> --</w:t>
+      </w:r>
+      <w:r>
+        <w:rPr>
+          <w:color w:val="000000" w:themeColor="text1"/>
+        </w:rPr>
+        <w:t>archived-versions and then when installing don’t press skip flashing as in step 11</w:t>
+      </w:r>
+      <w:r>
+        <w:rPr>
+          <w:color w:val="000000" w:themeColor="text1"/>
+        </w:rPr>
+        <w:t xml:space="preserve"> (if doing on a virtual machine there can be problems with usb ports).</w:t>
+      </w:r>
+    </w:p>
+    <w:p>
+      <w:pPr>
+        <w:rPr>
+          <w:color w:val="000000" w:themeColor="text1"/>
+        </w:rPr>
+      </w:pPr>
+      <w:r>
+        <w:rPr>
+          <w:color w:val="000000" w:themeColor="text1"/>
+          <w:highlight w:val="yellow"/>
+        </w:rPr>
+        <w:t>Login for Nvidia Drive PX2 is Username:nvidia password:nvidia.</w:t>
       </w:r>
     </w:p>
     <w:p>
@@ -166,13 +221,8 @@
         </w:numPr>
       </w:pPr>
       <w:r>
-        <w:t xml:space="preserve">Access to Nvidia Drive PX2 developer </w:t>
-      </w:r>
-      <w:proofErr w:type="gramStart"/>
-      <w:r>
-        <w:t>program</w:t>
-      </w:r>
-      <w:proofErr w:type="gramEnd"/>
+        <w:t>Access to Nvidia Drive PX2 developer program</w:t>
+      </w:r>
     </w:p>
     <w:p>
       <w:pPr>
@@ -490,29 +540,8 @@
         </w:numPr>
       </w:pPr>
       <w:r>
-        <w:t xml:space="preserve">$ </w:t>
-      </w:r>
-      <w:proofErr w:type="spellStart"/>
-      <w:r>
-        <w:t>sudo</w:t>
-      </w:r>
-      <w:proofErr w:type="spellEnd"/>
-      <w:r>
-        <w:t xml:space="preserve"> apt-get update &amp;&amp; </w:t>
-      </w:r>
-      <w:proofErr w:type="spellStart"/>
-      <w:r>
-        <w:t>sudo</w:t>
-      </w:r>
-      <w:proofErr w:type="spellEnd"/>
-      <w:r>
-        <w:t xml:space="preserve"> apt-get </w:t>
-      </w:r>
-      <w:proofErr w:type="gramStart"/>
-      <w:r>
-        <w:t>upgrade</w:t>
-      </w:r>
-      <w:proofErr w:type="gramEnd"/>
+        <w:t>$ sudo apt-get update &amp;&amp; sudo apt-get upgrade</w:t>
+      </w:r>
     </w:p>
     <w:p>
       <w:pPr>
@@ -529,15 +558,7 @@
         <w:t xml:space="preserve"> and install</w:t>
       </w:r>
       <w:r>
-        <w:t xml:space="preserve"> </w:t>
-      </w:r>
-      <w:proofErr w:type="spellStart"/>
-      <w:r>
-        <w:t>sdkmanager</w:t>
-      </w:r>
-      <w:proofErr w:type="spellEnd"/>
-      <w:r>
-        <w:t xml:space="preserve"> 2.0 </w:t>
+        <w:t xml:space="preserve"> sdkmanager 2.0 </w:t>
       </w:r>
       <w:r>
         <w:t xml:space="preserve">from </w:t>
@@ -568,43 +589,9 @@
       <w:r>
         <w:t xml:space="preserve">$ </w:t>
       </w:r>
-      <w:proofErr w:type="spellStart"/>
-      <w:r>
-        <w:t>sdkmanager</w:t>
-      </w:r>
-      <w:proofErr w:type="spellEnd"/>
-      <w:r>
-        <w:t xml:space="preserve"> --cli --action </w:t>
-      </w:r>
-      <w:proofErr w:type="spellStart"/>
-      <w:r>
-        <w:t>downloadonly</w:t>
-      </w:r>
-      <w:proofErr w:type="spellEnd"/>
-      <w:r>
-        <w:t xml:space="preserve"> --login-type </w:t>
-      </w:r>
-      <w:proofErr w:type="spellStart"/>
-      <w:r>
-        <w:t>devzone</w:t>
-      </w:r>
-      <w:proofErr w:type="spellEnd"/>
-      <w:r>
-        <w:t xml:space="preserve"> --product DRIVE --target-</w:t>
-      </w:r>
-      <w:proofErr w:type="spellStart"/>
-      <w:r>
-        <w:t>os</w:t>
-      </w:r>
-      <w:proofErr w:type="spellEnd"/>
-      <w:r>
-        <w:t xml:space="preserve"> Linux --version OS_5.0.10.3_SDK --host --target PX2_AUTOCHAUFFEUR --license accept --archived-versions </w:t>
-      </w:r>
-      <w:proofErr w:type="gramStart"/>
-      <w:r>
-        <w:t>true</w:t>
-      </w:r>
-      <w:proofErr w:type="gramEnd"/>
+      <w:r>
+        <w:t>sdkmanager --cli --action downloadonly --login-type devzone --product DRIVE --target-os Linux --version OS_5.0.10.3_SDK --host --target PX2_AUTOCHAUFFEUR --license accept --archived-versions true</w:t>
+      </w:r>
     </w:p>
     <w:p>
       <w:pPr>
@@ -615,6 +602,7 @@
         </w:numPr>
       </w:pPr>
       <w:r>
+        <w:lastRenderedPageBreak/>
         <w:t>Login and enter passwords when prompted.</w:t>
       </w:r>
     </w:p>
@@ -627,7 +615,6 @@
         </w:numPr>
       </w:pPr>
       <w:r>
-        <w:lastRenderedPageBreak/>
         <w:t>Download is complete</w:t>
       </w:r>
       <w:r>
@@ -707,15 +694,7 @@
         </w:numPr>
       </w:pPr>
       <w:r>
-        <w:t xml:space="preserve">$ </w:t>
-      </w:r>
-      <w:proofErr w:type="spellStart"/>
-      <w:r>
-        <w:t>sdkmanager</w:t>
-      </w:r>
-      <w:proofErr w:type="spellEnd"/>
-      <w:r>
-        <w:t xml:space="preserve"> --archived-versions</w:t>
+        <w:t>$ sdkmanager --archived-versions</w:t>
       </w:r>
       <w:r>
         <w:t xml:space="preserve"> </w:t>
@@ -752,15 +731,7 @@
         </w:numPr>
       </w:pPr>
       <w:r>
-        <w:t xml:space="preserve">These options should be set in the next menu, press continue and select </w:t>
-      </w:r>
-      <w:proofErr w:type="spellStart"/>
-      <w:r>
-        <w:t>Autochauffeur</w:t>
-      </w:r>
-      <w:proofErr w:type="spellEnd"/>
-      <w:r>
-        <w:t xml:space="preserve"> in the pop-up and press ok</w:t>
+        <w:t>These options should be set in the next menu, press continue and select Autochauffeur in the pop-up and press ok</w:t>
       </w:r>
       <w:r>
         <w:rPr>
@@ -818,33 +789,15 @@
         </w:numPr>
       </w:pPr>
       <w:r>
-        <w:t xml:space="preserve">In </w:t>
-      </w:r>
-      <w:proofErr w:type="gramStart"/>
-      <w:r>
-        <w:t>next</w:t>
-      </w:r>
-      <w:proofErr w:type="gramEnd"/>
-      <w:r>
-        <w:t xml:space="preserve"> window, accept the terms and press continue. This will start the installation.</w:t>
-      </w:r>
-    </w:p>
-    <w:p>
-      <w:pPr>
-        <w:pStyle w:val="ListParagraph"/>
-      </w:pPr>
-      <w:r>
-        <w:t xml:space="preserve">If </w:t>
-      </w:r>
-      <w:proofErr w:type="spellStart"/>
-      <w:proofErr w:type="gramStart"/>
-      <w:r>
-        <w:t>promped</w:t>
-      </w:r>
-      <w:proofErr w:type="spellEnd"/>
-      <w:proofErr w:type="gramEnd"/>
-      <w:r>
-        <w:t xml:space="preserve"> to flash press</w:t>
+        <w:t>In next window, accept the terms and press continue. This will start the installation.</w:t>
+      </w:r>
+    </w:p>
+    <w:p>
+      <w:pPr>
+        <w:pStyle w:val="ListParagraph"/>
+      </w:pPr>
+      <w:r>
+        <w:t>If promped to flash press</w:t>
       </w:r>
       <w:r>
         <w:t xml:space="preserve"> skip.</w:t>
@@ -922,15 +875,7 @@
         <w:pStyle w:val="ListParagraph"/>
       </w:pPr>
       <w:r>
-        <w:t xml:space="preserve">If the installation does not halt </w:t>
-      </w:r>
-      <w:proofErr w:type="gramStart"/>
-      <w:r>
-        <w:t>here</w:t>
-      </w:r>
-      <w:proofErr w:type="gramEnd"/>
-      <w:r>
-        <w:t xml:space="preserve"> I don’t know what u did better than me but please update the guide.</w:t>
+        <w:t>If the installation does not halt here I don’t know what u did better than me but please update the guide.</w:t>
       </w:r>
     </w:p>
     <w:p>
@@ -948,23 +893,7 @@
         <w:t>~/</w:t>
       </w:r>
       <w:r>
-        <w:t>Downloads/</w:t>
-      </w:r>
-      <w:proofErr w:type="spellStart"/>
-      <w:r>
-        <w:t>nvidia</w:t>
-      </w:r>
-      <w:proofErr w:type="spellEnd"/>
-      <w:r>
-        <w:t>/</w:t>
-      </w:r>
-      <w:proofErr w:type="spellStart"/>
-      <w:r>
-        <w:t>sdkm_downloads</w:t>
-      </w:r>
-      <w:proofErr w:type="spellEnd"/>
-      <w:r>
-        <w:t>/</w:t>
+        <w:t>Downloads/nvidia/sdkm_downloads/</w:t>
       </w:r>
     </w:p>
     <w:p>
@@ -976,15 +905,7 @@
         </w:numPr>
       </w:pPr>
       <w:r>
-        <w:t xml:space="preserve">$ </w:t>
-      </w:r>
-      <w:proofErr w:type="spellStart"/>
-      <w:r>
-        <w:t>sudo</w:t>
-      </w:r>
-      <w:proofErr w:type="spellEnd"/>
-      <w:r>
-        <w:t xml:space="preserve"> apt install ./driveworks-v1.2.400-a7f5475-478955-nogcid-linux-amd64-ubuntu1604.deb</w:t>
+        <w:t>$ sudo apt install ./driveworks-v1.2.400-a7f5475-478955-nogcid-linux-amd64-ubuntu1604.deb</w:t>
       </w:r>
     </w:p>
     <w:p>
@@ -996,15 +917,7 @@
         </w:numPr>
       </w:pPr>
       <w:r>
-        <w:t xml:space="preserve">$ </w:t>
-      </w:r>
-      <w:proofErr w:type="spellStart"/>
-      <w:r>
-        <w:t>sudo</w:t>
-      </w:r>
-      <w:proofErr w:type="spellEnd"/>
-      <w:r>
-        <w:t xml:space="preserve"> apt install ./driveworks_data-v1.2.400-a7f5475-478955-nogcid-linux-amd64-ubuntu1604.deb</w:t>
+        <w:t>$ sudo apt install ./driveworks_data-v1.2.400-a7f5475-478955-nogcid-linux-amd64-ubuntu1604.deb</w:t>
       </w:r>
     </w:p>
     <w:p>
@@ -1016,15 +929,7 @@
         </w:numPr>
       </w:pPr>
       <w:r>
-        <w:t xml:space="preserve">$ </w:t>
-      </w:r>
-      <w:proofErr w:type="spellStart"/>
-      <w:r>
-        <w:t>sudo</w:t>
-      </w:r>
-      <w:proofErr w:type="spellEnd"/>
-      <w:r>
-        <w:t xml:space="preserve"> apt install ./driveworks_cross_linux-v1.2.400-a7f5475-478955-12514001-drive-linux-5.0.10.3.deb</w:t>
+        <w:t>$ sudo apt install ./driveworks_cross_linux-v1.2.400-a7f5475-478955-12514001-drive-linux-5.0.10.3.deb</w:t>
       </w:r>
     </w:p>
     <w:p>
@@ -1036,15 +941,7 @@
         </w:numPr>
       </w:pPr>
       <w:r>
-        <w:t xml:space="preserve">$ </w:t>
-      </w:r>
-      <w:proofErr w:type="spellStart"/>
-      <w:r>
-        <w:t>sudo</w:t>
-      </w:r>
-      <w:proofErr w:type="spellEnd"/>
-      <w:r>
-        <w:t xml:space="preserve"> apt install ./driveworks_samples-v1.2.400-a7f5475-478955-nogcid-linux-amd64-ubuntu1604.deb</w:t>
+        <w:t>$ sudo apt install ./driveworks_samples-v1.2.400-a7f5475-478955-nogcid-linux-amd64-ubuntu1604.deb</w:t>
       </w:r>
     </w:p>
     <w:p>
@@ -1056,29 +953,8 @@
         </w:numPr>
       </w:pPr>
       <w:r>
-        <w:t xml:space="preserve">$ </w:t>
-      </w:r>
-      <w:proofErr w:type="spellStart"/>
-      <w:r>
-        <w:t>sudo</w:t>
-      </w:r>
-      <w:proofErr w:type="spellEnd"/>
-      <w:r>
-        <w:t xml:space="preserve"> apt-get install </w:t>
-      </w:r>
-      <w:proofErr w:type="spellStart"/>
-      <w:r>
-        <w:t>openssh</w:t>
-      </w:r>
-      <w:proofErr w:type="spellEnd"/>
-      <w:r>
-        <w:t>-</w:t>
-      </w:r>
-      <w:proofErr w:type="gramStart"/>
-      <w:r>
-        <w:t>server</w:t>
-      </w:r>
-      <w:proofErr w:type="gramEnd"/>
+        <w:t>$ sudo apt-get install openssh-server</w:t>
+      </w:r>
     </w:p>
     <w:p>
       <w:pPr>
@@ -1089,37 +965,8 @@
         </w:numPr>
       </w:pPr>
       <w:r>
-        <w:t xml:space="preserve">$ </w:t>
-      </w:r>
-      <w:proofErr w:type="spellStart"/>
-      <w:r>
-        <w:t>sudo</w:t>
-      </w:r>
-      <w:proofErr w:type="spellEnd"/>
-      <w:r>
-        <w:t xml:space="preserve"> </w:t>
-      </w:r>
-      <w:proofErr w:type="spellStart"/>
-      <w:r>
-        <w:t>systemctl</w:t>
-      </w:r>
-      <w:proofErr w:type="spellEnd"/>
-      <w:r>
-        <w:t xml:space="preserve"> enable </w:t>
-      </w:r>
-      <w:proofErr w:type="spellStart"/>
-      <w:r>
-        <w:t>ssh</w:t>
-      </w:r>
-      <w:proofErr w:type="spellEnd"/>
-      <w:r>
-        <w:t xml:space="preserve"> –</w:t>
-      </w:r>
-      <w:proofErr w:type="gramStart"/>
-      <w:r>
-        <w:t>now</w:t>
-      </w:r>
-      <w:proofErr w:type="gramEnd"/>
+        <w:t>$ sudo systemctl enable ssh –now</w:t>
+      </w:r>
     </w:p>
     <w:p>
       <w:pPr>
@@ -1130,31 +977,8 @@
         </w:numPr>
       </w:pPr>
       <w:r>
-        <w:t xml:space="preserve">$ </w:t>
-      </w:r>
-      <w:proofErr w:type="spellStart"/>
-      <w:r>
-        <w:t>sudo</w:t>
-      </w:r>
-      <w:proofErr w:type="spellEnd"/>
-      <w:r>
-        <w:t xml:space="preserve"> </w:t>
-      </w:r>
-      <w:proofErr w:type="spellStart"/>
-      <w:r>
-        <w:t>systemctl</w:t>
-      </w:r>
-      <w:proofErr w:type="spellEnd"/>
-      <w:r>
-        <w:t xml:space="preserve"> start </w:t>
-      </w:r>
-      <w:proofErr w:type="spellStart"/>
-      <w:proofErr w:type="gramStart"/>
-      <w:r>
-        <w:t>ssh</w:t>
-      </w:r>
-      <w:proofErr w:type="spellEnd"/>
-      <w:proofErr w:type="gramEnd"/>
+        <w:t>$ sudo systemctl start ssh</w:t>
+      </w:r>
     </w:p>
     <w:p/>
     <w:p>
@@ -1178,55 +1002,10 @@
         <w:t xml:space="preserve">When </w:t>
       </w:r>
       <w:r>
-        <w:t xml:space="preserve">all the libraries </w:t>
-      </w:r>
-      <w:proofErr w:type="spellStart"/>
-      <w:r>
-        <w:t>etc</w:t>
-      </w:r>
-      <w:proofErr w:type="spellEnd"/>
-      <w:r>
-        <w:t xml:space="preserve"> is </w:t>
-      </w:r>
-      <w:proofErr w:type="gramStart"/>
-      <w:r>
-        <w:t>installed</w:t>
-      </w:r>
-      <w:proofErr w:type="gramEnd"/>
-      <w:r>
-        <w:t xml:space="preserve"> this is how you </w:t>
-      </w:r>
-      <w:proofErr w:type="gramStart"/>
-      <w:r>
-        <w:t>setup</w:t>
-      </w:r>
-      <w:proofErr w:type="gramEnd"/>
-      <w:r>
-        <w:t xml:space="preserve"> a development environment in </w:t>
-      </w:r>
-      <w:proofErr w:type="spellStart"/>
-      <w:r>
-        <w:t>Vscode</w:t>
-      </w:r>
-      <w:proofErr w:type="spellEnd"/>
-      <w:r>
-        <w:t xml:space="preserve"> through </w:t>
-      </w:r>
-      <w:proofErr w:type="spellStart"/>
-      <w:r>
-        <w:t>ssh</w:t>
-      </w:r>
-      <w:proofErr w:type="spellEnd"/>
-      <w:r>
-        <w:t xml:space="preserve"> on another computer, skip step 1 if doing it directly on the computer with </w:t>
-      </w:r>
-      <w:proofErr w:type="spellStart"/>
-      <w:r>
-        <w:t>Driveworks</w:t>
-      </w:r>
-      <w:proofErr w:type="spellEnd"/>
-      <w:r>
-        <w:t xml:space="preserve"> installed</w:t>
+        <w:t>all the libraries etc is installed this is how you setup a development environment in Vscode</w:t>
+      </w:r>
+      <w:r>
+        <w:t xml:space="preserve"> through ssh on another computer, skip step 1 if doing it directly on the computer with Driveworks installed</w:t>
       </w:r>
       <w:r>
         <w:t>.</w:t>
@@ -1234,37 +1013,13 @@
     </w:p>
     <w:p>
       <w:r>
-        <w:t xml:space="preserve">The documentation about the </w:t>
-      </w:r>
-      <w:proofErr w:type="spellStart"/>
-      <w:r>
-        <w:t>Driveworks</w:t>
-      </w:r>
-      <w:proofErr w:type="spellEnd"/>
-      <w:r>
-        <w:t xml:space="preserve"> </w:t>
+        <w:t xml:space="preserve">The documentation about the Driveworks </w:t>
       </w:r>
       <w:r>
         <w:t>API</w:t>
       </w:r>
       <w:r>
-        <w:t xml:space="preserve"> can be found in folder /</w:t>
-      </w:r>
-      <w:proofErr w:type="spellStart"/>
-      <w:r>
-        <w:t>usr</w:t>
-      </w:r>
-      <w:proofErr w:type="spellEnd"/>
-      <w:r>
-        <w:t>/local/</w:t>
-      </w:r>
-      <w:proofErr w:type="spellStart"/>
-      <w:r>
-        <w:t>driveworks</w:t>
-      </w:r>
-      <w:proofErr w:type="spellEnd"/>
-      <w:r>
-        <w:t>/doc open the index.html file.</w:t>
+        <w:t xml:space="preserve"> can be found in folder /usr/local/driveworks/doc open the index.html file.</w:t>
       </w:r>
     </w:p>
     <w:p>
@@ -1276,40 +1031,11 @@
         </w:numPr>
       </w:pPr>
       <w:r>
-        <w:t xml:space="preserve">Connect to machine through </w:t>
-      </w:r>
-      <w:proofErr w:type="spellStart"/>
-      <w:r>
-        <w:t>vscode</w:t>
-      </w:r>
-      <w:proofErr w:type="spellEnd"/>
-      <w:r>
-        <w:t xml:space="preserve"> with </w:t>
-      </w:r>
-      <w:proofErr w:type="spellStart"/>
-      <w:r>
-        <w:t>ssh</w:t>
-      </w:r>
-      <w:proofErr w:type="spellEnd"/>
-      <w:r>
-        <w:t xml:space="preserve"> (needs to install remote </w:t>
-      </w:r>
-      <w:proofErr w:type="spellStart"/>
-      <w:r>
-        <w:t>ssh</w:t>
-      </w:r>
-      <w:proofErr w:type="spellEnd"/>
-      <w:r>
-        <w:t xml:space="preserve"> plugin</w:t>
-      </w:r>
-      <w:r>
-        <w:t xml:space="preserve"> in </w:t>
-      </w:r>
-      <w:proofErr w:type="spellStart"/>
-      <w:r>
-        <w:t>vscode</w:t>
-      </w:r>
-      <w:proofErr w:type="spellEnd"/>
+        <w:t>Connect to machine through vscode with ssh (needs to install remote ssh plugin</w:t>
+      </w:r>
+      <w:r>
+        <w:t xml:space="preserve"> in vscode</w:t>
+      </w:r>
       <w:r>
         <w:t xml:space="preserve">) </w:t>
       </w:r>
@@ -1319,31 +1045,7 @@
         <w:pStyle w:val="ListParagraph"/>
       </w:pPr>
       <w:r>
-        <w:t xml:space="preserve">Ip address can be found by using command </w:t>
-      </w:r>
-      <w:proofErr w:type="spellStart"/>
-      <w:r>
-        <w:t>ifconfig</w:t>
-      </w:r>
-      <w:proofErr w:type="spellEnd"/>
-      <w:r>
-        <w:t xml:space="preserve"> and then </w:t>
-      </w:r>
-      <w:proofErr w:type="spellStart"/>
-      <w:r>
-        <w:t>ssh</w:t>
-      </w:r>
-      <w:proofErr w:type="spellEnd"/>
-      <w:r>
-        <w:t xml:space="preserve"> using [username]@ipaddress to login. (Virtual machine might need to be given some permissions to receive an </w:t>
-      </w:r>
-      <w:proofErr w:type="spellStart"/>
-      <w:r>
-        <w:t>ip</w:t>
-      </w:r>
-      <w:proofErr w:type="spellEnd"/>
-      <w:r>
-        <w:t xml:space="preserve"> address)</w:t>
+        <w:t>Ip address can be found by using command ifconfig and then ssh using [username]@ipaddress to login. (Virtual machine might need to be given some permissions to receive an ip address)</w:t>
       </w:r>
     </w:p>
     <w:p>
@@ -1356,13 +1058,8 @@
       </w:pPr>
       <w:r>
         <w:lastRenderedPageBreak/>
-        <w:t xml:space="preserve">Open terminal in </w:t>
-      </w:r>
-      <w:proofErr w:type="spellStart"/>
-      <w:r>
-        <w:t>vscode</w:t>
-      </w:r>
-      <w:proofErr w:type="spellEnd"/>
+        <w:t>Open terminal in vscode</w:t>
+      </w:r>
     </w:p>
     <w:p>
       <w:pPr>
@@ -1394,31 +1091,7 @@
         <w:t xml:space="preserve"> </w:t>
       </w:r>
       <w:r>
-        <w:t>/</w:t>
-      </w:r>
-      <w:proofErr w:type="spellStart"/>
-      <w:r>
-        <w:t>usr</w:t>
-      </w:r>
-      <w:proofErr w:type="spellEnd"/>
-      <w:r>
-        <w:t>/local/</w:t>
-      </w:r>
-      <w:proofErr w:type="spellStart"/>
-      <w:r>
-        <w:t>driveworks</w:t>
-      </w:r>
-      <w:proofErr w:type="spellEnd"/>
-      <w:r>
-        <w:t>/</w:t>
-      </w:r>
-      <w:proofErr w:type="gramStart"/>
-      <w:r>
-        <w:t>samples .</w:t>
-      </w:r>
-      <w:proofErr w:type="gramEnd"/>
-      <w:r>
-        <w:t xml:space="preserve">/ </w:t>
+        <w:t xml:space="preserve">/usr/local/driveworks/samples ./ </w:t>
       </w:r>
     </w:p>
     <w:p>
@@ -1508,26 +1181,10 @@
         </w:numPr>
       </w:pPr>
       <w:r>
-        <w:t xml:space="preserve">Install </w:t>
-      </w:r>
-      <w:proofErr w:type="spellStart"/>
-      <w:r>
-        <w:t>cmake</w:t>
-      </w:r>
-      <w:proofErr w:type="spellEnd"/>
-      <w:r>
-        <w:t xml:space="preserve"> tools </w:t>
-      </w:r>
-      <w:r>
-        <w:t xml:space="preserve">(used for syntax </w:t>
-      </w:r>
-      <w:proofErr w:type="spellStart"/>
-      <w:r>
-        <w:t>highlightning</w:t>
-      </w:r>
-      <w:proofErr w:type="spellEnd"/>
-      <w:r>
-        <w:t xml:space="preserve">) </w:t>
+        <w:t xml:space="preserve">Install cmake tools </w:t>
+      </w:r>
+      <w:r>
+        <w:t xml:space="preserve">(used for syntax highlightning) </w:t>
       </w:r>
       <w:r>
         <w:t>in VS Code:</w:t>
@@ -1653,23 +1310,7 @@
         </w:numPr>
       </w:pPr>
       <w:r>
-        <w:t xml:space="preserve">$ </w:t>
-      </w:r>
-      <w:proofErr w:type="spellStart"/>
-      <w:r>
-        <w:t>sudo</w:t>
-      </w:r>
-      <w:proofErr w:type="spellEnd"/>
-      <w:r>
-        <w:t xml:space="preserve"> apt install </w:t>
-      </w:r>
-      <w:proofErr w:type="spellStart"/>
-      <w:r>
-        <w:t>cmake</w:t>
-      </w:r>
-      <w:proofErr w:type="spellEnd"/>
-      <w:r>
-        <w:t xml:space="preserve"> </w:t>
+        <w:t xml:space="preserve">$ sudo apt install cmake </w:t>
       </w:r>
     </w:p>
     <w:p>
@@ -1681,31 +1322,7 @@
         </w:numPr>
       </w:pPr>
       <w:r>
-        <w:t xml:space="preserve">In the </w:t>
-      </w:r>
-      <w:proofErr w:type="spellStart"/>
-      <w:r>
-        <w:t>CMake</w:t>
-      </w:r>
-      <w:proofErr w:type="spellEnd"/>
-      <w:r>
-        <w:t xml:space="preserve"> extension, click the edit icon on __</w:t>
-      </w:r>
-      <w:proofErr w:type="spellStart"/>
-      <w:r>
-        <w:t>unspec</w:t>
-      </w:r>
-      <w:proofErr w:type="spellEnd"/>
-      <w:r>
-        <w:t>__ or [No Kit Selected] (</w:t>
-      </w:r>
-      <w:proofErr w:type="gramStart"/>
-      <w:r>
-        <w:t>may be</w:t>
-      </w:r>
-      <w:proofErr w:type="gramEnd"/>
-      <w:r>
-        <w:t xml:space="preserve"> something else depending on version) under Configure.</w:t>
+        <w:t>In the CMake extension, click the edit icon on __unspec__ or [No Kit Selected] (may be something else depending on version) under Configure.</w:t>
       </w:r>
       <w:r>
         <w:t xml:space="preserve"> Click GCC 5.4.0 aarch64-linux-gnu.</w:t>
@@ -1858,25 +1475,25 @@
                 <w:b/>
                 <w:bCs/>
               </w:rPr>
-              <w:t xml:space="preserve">            "</w:t>
-            </w:r>
-            <w:proofErr w:type="spellStart"/>
-            <w:r>
+              <w:t xml:space="preserve">            "includePath": [</w:t>
+            </w:r>
+          </w:p>
+          <w:p>
+            <w:pPr>
+              <w:pStyle w:val="ListParagraph"/>
               <w:rPr>
                 <w:rFonts w:ascii="Consolas" w:hAnsi="Consolas"/>
                 <w:b/>
                 <w:bCs/>
               </w:rPr>
-              <w:t>includePath</w:t>
-            </w:r>
-            <w:proofErr w:type="spellEnd"/>
+            </w:pPr>
             <w:r>
               <w:rPr>
                 <w:rFonts w:ascii="Consolas" w:hAnsi="Consolas"/>
                 <w:b/>
                 <w:bCs/>
               </w:rPr>
-              <w:t>": [</w:t>
+              <w:t xml:space="preserve">                "${workspaceFolder}/**"</w:t>
             </w:r>
           </w:p>
           <w:p>
@@ -1894,97 +1511,25 @@
                 <w:b/>
                 <w:bCs/>
               </w:rPr>
-              <w:t xml:space="preserve">                "${</w:t>
-            </w:r>
-            <w:proofErr w:type="spellStart"/>
-            <w:r>
+              <w:t xml:space="preserve">                "/usr/local/driveworks-1.2/targets/aarch64-Linux/include/",</w:t>
+            </w:r>
+          </w:p>
+          <w:p>
+            <w:pPr>
+              <w:pStyle w:val="ListParagraph"/>
               <w:rPr>
                 <w:rFonts w:ascii="Consolas" w:hAnsi="Consolas"/>
                 <w:b/>
                 <w:bCs/>
               </w:rPr>
-              <w:t>workspaceFolder</w:t>
-            </w:r>
-            <w:proofErr w:type="spellEnd"/>
+            </w:pPr>
             <w:r>
               <w:rPr>
                 <w:rFonts w:ascii="Consolas" w:hAnsi="Consolas"/>
                 <w:b/>
                 <w:bCs/>
               </w:rPr>
-              <w:t>}/**"</w:t>
-            </w:r>
-          </w:p>
-          <w:p>
-            <w:pPr>
-              <w:pStyle w:val="ListParagraph"/>
-              <w:rPr>
-                <w:rFonts w:ascii="Consolas" w:hAnsi="Consolas"/>
-                <w:b/>
-                <w:bCs/>
-              </w:rPr>
-            </w:pPr>
-            <w:r>
-              <w:rPr>
-                <w:rFonts w:ascii="Consolas" w:hAnsi="Consolas"/>
-                <w:b/>
-                <w:bCs/>
-              </w:rPr>
-              <w:t xml:space="preserve">                "/</w:t>
-            </w:r>
-            <w:proofErr w:type="spellStart"/>
-            <w:r>
-              <w:rPr>
-                <w:rFonts w:ascii="Consolas" w:hAnsi="Consolas"/>
-                <w:b/>
-                <w:bCs/>
-              </w:rPr>
-              <w:t>usr</w:t>
-            </w:r>
-            <w:proofErr w:type="spellEnd"/>
-            <w:r>
-              <w:rPr>
-                <w:rFonts w:ascii="Consolas" w:hAnsi="Consolas"/>
-                <w:b/>
-                <w:bCs/>
-              </w:rPr>
-              <w:t>/local/driveworks-1.2/targets/aarch64-Linux/include/",</w:t>
-            </w:r>
-          </w:p>
-          <w:p>
-            <w:pPr>
-              <w:pStyle w:val="ListParagraph"/>
-              <w:rPr>
-                <w:rFonts w:ascii="Consolas" w:hAnsi="Consolas"/>
-                <w:b/>
-                <w:bCs/>
-              </w:rPr>
-            </w:pPr>
-            <w:r>
-              <w:rPr>
-                <w:rFonts w:ascii="Consolas" w:hAnsi="Consolas"/>
-                <w:b/>
-                <w:bCs/>
-              </w:rPr>
-              <w:t xml:space="preserve">                "/</w:t>
-            </w:r>
-            <w:proofErr w:type="spellStart"/>
-            <w:r>
-              <w:rPr>
-                <w:rFonts w:ascii="Consolas" w:hAnsi="Consolas"/>
-                <w:b/>
-                <w:bCs/>
-              </w:rPr>
-              <w:t>usr</w:t>
-            </w:r>
-            <w:proofErr w:type="spellEnd"/>
-            <w:r>
-              <w:rPr>
-                <w:rFonts w:ascii="Consolas" w:hAnsi="Consolas"/>
-                <w:b/>
-                <w:bCs/>
-              </w:rPr>
-              <w:t>/local/cuda-9.2/targets/aarch64-linux/include/",</w:t>
+              <w:t xml:space="preserve">                "/usr/local/cuda-9.2/targets/aarch64-linux/include/",</w:t>
             </w:r>
           </w:p>
           <w:p>
@@ -2031,47 +1576,7 @@
                 <w:bCs/>
                 <w:color w:val="000000" w:themeColor="text1"/>
               </w:rPr>
-              <w:t>/</w:t>
-            </w:r>
-            <w:proofErr w:type="spellStart"/>
-            <w:r>
-              <w:rPr>
-                <w:rFonts w:ascii="Consolas" w:hAnsi="Consolas"/>
-                <w:b/>
-                <w:bCs/>
-                <w:color w:val="000000" w:themeColor="text1"/>
-              </w:rPr>
-              <w:t>nvidia</w:t>
-            </w:r>
-            <w:proofErr w:type="spellEnd"/>
-            <w:r>
-              <w:rPr>
-                <w:rFonts w:ascii="Consolas" w:hAnsi="Consolas"/>
-                <w:b/>
-                <w:bCs/>
-                <w:color w:val="000000" w:themeColor="text1"/>
-              </w:rPr>
-              <w:t>/</w:t>
-            </w:r>
-            <w:proofErr w:type="spellStart"/>
-            <w:r>
-              <w:rPr>
-                <w:rFonts w:ascii="Consolas" w:hAnsi="Consolas"/>
-                <w:b/>
-                <w:bCs/>
-                <w:color w:val="000000" w:themeColor="text1"/>
-              </w:rPr>
-              <w:t>nvidia_sdk</w:t>
-            </w:r>
-            <w:proofErr w:type="spellEnd"/>
-            <w:r>
-              <w:rPr>
-                <w:rFonts w:ascii="Consolas" w:hAnsi="Consolas"/>
-                <w:b/>
-                <w:bCs/>
-                <w:color w:val="000000" w:themeColor="text1"/>
-              </w:rPr>
-              <w:t>/</w:t>
+              <w:t>/nvidia/nvidia_sdk/</w:t>
             </w:r>
             <w:r>
               <w:rPr>
@@ -2111,9 +1616,8 @@
                 <w:bCs/>
                 <w:color w:val="000000" w:themeColor="text1"/>
               </w:rPr>
-              <w:t>/</w:t>
-            </w:r>
-            <w:proofErr w:type="spellStart"/>
+              <w:t>/DriveSDK/drive-t186ref-linux</w:t>
+            </w:r>
             <w:r>
               <w:rPr>
                 <w:rFonts w:ascii="Consolas" w:hAnsi="Consolas"/>
@@ -2121,38 +1625,8 @@
                 <w:bCs/>
                 <w:color w:val="000000" w:themeColor="text1"/>
               </w:rPr>
-              <w:t>DriveSDK</w:t>
-            </w:r>
-            <w:proofErr w:type="spellEnd"/>
-            <w:r>
-              <w:rPr>
-                <w:rFonts w:ascii="Consolas" w:hAnsi="Consolas"/>
-                <w:b/>
-                <w:bCs/>
-                <w:color w:val="000000" w:themeColor="text1"/>
-              </w:rPr>
-              <w:t>/drive-t186ref-linux</w:t>
-            </w:r>
-            <w:r>
-              <w:rPr>
-                <w:rFonts w:ascii="Consolas" w:hAnsi="Consolas"/>
-                <w:b/>
-                <w:bCs/>
-                <w:color w:val="000000" w:themeColor="text1"/>
-              </w:rPr>
-              <w:t>/</w:t>
-            </w:r>
-            <w:proofErr w:type="gramStart"/>
-            <w:r>
-              <w:rPr>
-                <w:rFonts w:ascii="Consolas" w:hAnsi="Consolas"/>
-                <w:b/>
-                <w:bCs/>
-                <w:color w:val="000000" w:themeColor="text1"/>
-              </w:rPr>
-              <w:t>include</w:t>
-            </w:r>
-            <w:proofErr w:type="gramEnd"/>
+              <w:t>/include</w:t>
+            </w:r>
             <w:r>
               <w:rPr>
                 <w:rFonts w:ascii="Consolas" w:hAnsi="Consolas"/>
@@ -2204,6 +1678,9 @@
         <w:pStyle w:val="ListParagraph"/>
       </w:pPr>
       <w:r>
+        <w:rPr>
+          <w:noProof/>
+        </w:rPr>
         <w:drawing>
           <wp:inline distT="0" distB="0" distL="0" distR="0" wp14:anchorId="159AF5EE" wp14:editId="2D0B697F">
             <wp:extent cx="5731510" cy="836930"/>
@@ -2246,15 +1723,7 @@
         <w:pStyle w:val="ListParagraph"/>
       </w:pPr>
       <w:r>
-        <w:t xml:space="preserve">This step is for </w:t>
-      </w:r>
-      <w:proofErr w:type="spellStart"/>
-      <w:r>
-        <w:t>Driveworks</w:t>
-      </w:r>
-      <w:proofErr w:type="spellEnd"/>
-      <w:r>
-        <w:t xml:space="preserve"> syntax highlighting.</w:t>
+        <w:t>This step is for Driveworks syntax highlighting.</w:t>
       </w:r>
     </w:p>
     <w:p>
@@ -2296,15 +1765,7 @@
         </w:numPr>
       </w:pPr>
       <w:r>
-        <w:t xml:space="preserve">$ </w:t>
-      </w:r>
-      <w:proofErr w:type="spellStart"/>
-      <w:r>
-        <w:t>chmod</w:t>
-      </w:r>
-      <w:proofErr w:type="spellEnd"/>
-      <w:r>
-        <w:t xml:space="preserve"> +x build.sh</w:t>
+        <w:t>$ chmod +x build.sh</w:t>
       </w:r>
     </w:p>
     <w:p>
@@ -2373,156 +1834,67 @@
                 <w:rFonts w:ascii="Consolas" w:hAnsi="Consolas"/>
                 <w:b/>
               </w:rPr>
-              <w:t xml:space="preserve">rm -rf </w:t>
-            </w:r>
-            <w:proofErr w:type="spellStart"/>
-            <w:r>
-              <w:rPr>
-                <w:rFonts w:ascii="Consolas" w:hAnsi="Consolas"/>
-                <w:b/>
-              </w:rPr>
-              <w:t>CMakeFiles</w:t>
-            </w:r>
-            <w:proofErr w:type="spellEnd"/>
-            <w:r>
-              <w:rPr>
-                <w:rFonts w:ascii="Consolas" w:hAnsi="Consolas"/>
-                <w:b/>
-              </w:rPr>
-              <w:t xml:space="preserve"> </w:t>
-            </w:r>
-          </w:p>
-          <w:p>
-            <w:pPr>
-              <w:rPr>
-                <w:rFonts w:ascii="Consolas" w:hAnsi="Consolas"/>
-                <w:b/>
-              </w:rPr>
-            </w:pPr>
-            <w:r>
-              <w:rPr>
-                <w:rFonts w:ascii="Consolas" w:hAnsi="Consolas"/>
-                <w:b/>
-              </w:rPr>
-              <w:t xml:space="preserve">rm -rf </w:t>
-            </w:r>
-            <w:proofErr w:type="gramStart"/>
-            <w:r>
-              <w:rPr>
-                <w:rFonts w:ascii="Consolas" w:hAnsi="Consolas"/>
-                <w:b/>
-              </w:rPr>
-              <w:t>configured</w:t>
-            </w:r>
-            <w:proofErr w:type="gramEnd"/>
-            <w:r>
-              <w:rPr>
-                <w:rFonts w:ascii="Consolas" w:hAnsi="Consolas"/>
-                <w:b/>
-              </w:rPr>
-              <w:t xml:space="preserve"> </w:t>
-            </w:r>
-          </w:p>
-          <w:p>
-            <w:pPr>
-              <w:rPr>
-                <w:rFonts w:ascii="Consolas" w:hAnsi="Consolas"/>
-                <w:b/>
-              </w:rPr>
-            </w:pPr>
-            <w:r>
-              <w:rPr>
-                <w:rFonts w:ascii="Consolas" w:hAnsi="Consolas"/>
-                <w:b/>
-              </w:rPr>
-              <w:t xml:space="preserve">rm -rf </w:t>
-            </w:r>
-            <w:proofErr w:type="gramStart"/>
-            <w:r>
-              <w:rPr>
-                <w:rFonts w:ascii="Consolas" w:hAnsi="Consolas"/>
-                <w:b/>
-              </w:rPr>
-              <w:t>install</w:t>
-            </w:r>
-            <w:proofErr w:type="gramEnd"/>
-            <w:r>
-              <w:rPr>
-                <w:rFonts w:ascii="Consolas" w:hAnsi="Consolas"/>
-                <w:b/>
-              </w:rPr>
-              <w:t xml:space="preserve"> </w:t>
-            </w:r>
-          </w:p>
-          <w:p>
-            <w:pPr>
-              <w:rPr>
-                <w:rFonts w:ascii="Consolas" w:hAnsi="Consolas"/>
-                <w:b/>
-              </w:rPr>
-            </w:pPr>
-            <w:r>
-              <w:rPr>
-                <w:rFonts w:ascii="Consolas" w:hAnsi="Consolas"/>
-                <w:b/>
-              </w:rPr>
-              <w:t xml:space="preserve">rm -rf </w:t>
-            </w:r>
-            <w:proofErr w:type="spellStart"/>
-            <w:r>
-              <w:rPr>
-                <w:rFonts w:ascii="Consolas" w:hAnsi="Consolas"/>
-                <w:b/>
-              </w:rPr>
-              <w:t>src</w:t>
-            </w:r>
-            <w:proofErr w:type="spellEnd"/>
-            <w:r>
-              <w:rPr>
-                <w:rFonts w:ascii="Consolas" w:hAnsi="Consolas"/>
-                <w:b/>
-              </w:rPr>
-              <w:t xml:space="preserve"> </w:t>
-            </w:r>
-          </w:p>
-          <w:p>
-            <w:pPr>
-              <w:rPr>
-                <w:rFonts w:ascii="Consolas" w:hAnsi="Consolas"/>
-                <w:b/>
-              </w:rPr>
-            </w:pPr>
-            <w:r>
-              <w:rPr>
-                <w:rFonts w:ascii="Consolas" w:hAnsi="Consolas"/>
-                <w:b/>
-              </w:rPr>
-              <w:t xml:space="preserve">rm -rf </w:t>
-            </w:r>
-            <w:proofErr w:type="spellStart"/>
-            <w:r>
-              <w:rPr>
-                <w:rFonts w:ascii="Consolas" w:hAnsi="Consolas"/>
-                <w:b/>
-              </w:rPr>
-              <w:t>cmake_</w:t>
-            </w:r>
-            <w:proofErr w:type="gramStart"/>
-            <w:r>
-              <w:rPr>
-                <w:rFonts w:ascii="Consolas" w:hAnsi="Consolas"/>
-                <w:b/>
-              </w:rPr>
-              <w:t>install.cmake</w:t>
-            </w:r>
-            <w:proofErr w:type="spellEnd"/>
-            <w:proofErr w:type="gramEnd"/>
-            <w:r>
-              <w:rPr>
-                <w:rFonts w:ascii="Consolas" w:hAnsi="Consolas"/>
-                <w:b/>
-              </w:rPr>
-              <w:t xml:space="preserve"> </w:t>
+              <w:t xml:space="preserve">rm -rf CMakeFiles </w:t>
+            </w:r>
+          </w:p>
+          <w:p>
+            <w:pPr>
+              <w:rPr>
+                <w:rFonts w:ascii="Consolas" w:hAnsi="Consolas"/>
+                <w:b/>
+              </w:rPr>
+            </w:pPr>
+            <w:r>
+              <w:rPr>
+                <w:rFonts w:ascii="Consolas" w:hAnsi="Consolas"/>
+                <w:b/>
+              </w:rPr>
+              <w:t xml:space="preserve">rm -rf configured </w:t>
+            </w:r>
+          </w:p>
+          <w:p>
+            <w:pPr>
+              <w:rPr>
+                <w:rFonts w:ascii="Consolas" w:hAnsi="Consolas"/>
+                <w:b/>
+              </w:rPr>
+            </w:pPr>
+            <w:r>
+              <w:rPr>
+                <w:rFonts w:ascii="Consolas" w:hAnsi="Consolas"/>
+                <w:b/>
+              </w:rPr>
+              <w:t xml:space="preserve">rm -rf install </w:t>
+            </w:r>
+          </w:p>
+          <w:p>
+            <w:pPr>
+              <w:rPr>
+                <w:rFonts w:ascii="Consolas" w:hAnsi="Consolas"/>
+                <w:b/>
+              </w:rPr>
+            </w:pPr>
+            <w:r>
+              <w:rPr>
+                <w:rFonts w:ascii="Consolas" w:hAnsi="Consolas"/>
+                <w:b/>
+              </w:rPr>
+              <w:t xml:space="preserve">rm -rf src </w:t>
+            </w:r>
+          </w:p>
+          <w:p>
+            <w:pPr>
+              <w:rPr>
+                <w:rFonts w:ascii="Consolas" w:hAnsi="Consolas"/>
+                <w:b/>
+              </w:rPr>
+            </w:pPr>
+            <w:r>
+              <w:rPr>
+                <w:rFonts w:ascii="Consolas" w:hAnsi="Consolas"/>
+                <w:b/>
+              </w:rPr>
+              <w:t xml:space="preserve">rm -rf cmake_install.cmake </w:t>
             </w:r>
           </w:p>
           <w:p>
@@ -2568,117 +1940,60 @@
                 <w:rFonts w:ascii="Consolas" w:hAnsi="Consolas"/>
                 <w:b/>
               </w:rPr>
-              <w:t xml:space="preserve">rm -rf </w:t>
-            </w:r>
-            <w:proofErr w:type="spellStart"/>
-            <w:r>
-              <w:rPr>
-                <w:rFonts w:ascii="Consolas" w:hAnsi="Consolas"/>
-                <w:b/>
-              </w:rPr>
-              <w:t>Makefile</w:t>
-            </w:r>
-            <w:proofErr w:type="spellEnd"/>
-            <w:r>
-              <w:rPr>
-                <w:rFonts w:ascii="Consolas" w:hAnsi="Consolas"/>
-                <w:b/>
-              </w:rPr>
-              <w:t xml:space="preserve"> </w:t>
-            </w:r>
-          </w:p>
-          <w:p>
-            <w:pPr>
-              <w:rPr>
-                <w:rFonts w:ascii="Consolas" w:hAnsi="Consolas"/>
-                <w:b/>
-              </w:rPr>
-            </w:pPr>
-          </w:p>
-          <w:p>
-            <w:pPr>
-              <w:rPr>
-                <w:rFonts w:ascii="Consolas" w:hAnsi="Consolas"/>
-                <w:b/>
-              </w:rPr>
-            </w:pPr>
-            <w:proofErr w:type="spellStart"/>
-            <w:r>
-              <w:rPr>
-                <w:rFonts w:ascii="Consolas" w:hAnsi="Consolas"/>
-                <w:b/>
-              </w:rPr>
-              <w:t>cmake</w:t>
-            </w:r>
-            <w:proofErr w:type="spellEnd"/>
-            <w:r>
-              <w:rPr>
-                <w:rFonts w:ascii="Consolas" w:hAnsi="Consolas"/>
-                <w:b/>
-              </w:rPr>
-              <w:t xml:space="preserve"> -DCMAKE_BUILD=Release \</w:t>
-            </w:r>
-          </w:p>
-          <w:p>
-            <w:pPr>
-              <w:rPr>
-                <w:rFonts w:ascii="Consolas" w:hAnsi="Consolas"/>
-                <w:b/>
-              </w:rPr>
-            </w:pPr>
-            <w:r>
-              <w:rPr>
-                <w:rFonts w:ascii="Consolas" w:hAnsi="Consolas"/>
-                <w:b/>
-              </w:rPr>
-              <w:t xml:space="preserve">    -DCMAKE_TOOLCHAIN_FILE=../</w:t>
-            </w:r>
-            <w:proofErr w:type="spellStart"/>
-            <w:r>
-              <w:rPr>
-                <w:rFonts w:ascii="Consolas" w:hAnsi="Consolas"/>
-                <w:b/>
-              </w:rPr>
-              <w:t>cmake</w:t>
-            </w:r>
-            <w:proofErr w:type="spellEnd"/>
-            <w:r>
-              <w:rPr>
-                <w:rFonts w:ascii="Consolas" w:hAnsi="Consolas"/>
-                <w:b/>
-              </w:rPr>
-              <w:t>/Toolchain-V5L.cmake \</w:t>
-            </w:r>
-          </w:p>
-          <w:p>
-            <w:pPr>
-              <w:rPr>
-                <w:rFonts w:ascii="Consolas" w:hAnsi="Consolas"/>
-                <w:b/>
-              </w:rPr>
-            </w:pPr>
-            <w:r>
-              <w:rPr>
-                <w:rFonts w:ascii="Consolas" w:hAnsi="Consolas"/>
-                <w:b/>
-              </w:rPr>
-              <w:t xml:space="preserve">    -DVIBRANTE_</w:t>
-            </w:r>
-            <w:proofErr w:type="gramStart"/>
-            <w:r>
-              <w:rPr>
-                <w:rFonts w:ascii="Consolas" w:hAnsi="Consolas"/>
-                <w:b/>
-              </w:rPr>
-              <w:t>PDK:STRING</w:t>
-            </w:r>
-            <w:proofErr w:type="gramEnd"/>
-            <w:r>
-              <w:rPr>
-                <w:rFonts w:ascii="Consolas" w:hAnsi="Consolas"/>
-                <w:b/>
-              </w:rPr>
-              <w:t>=/home/</w:t>
+              <w:t xml:space="preserve">rm -rf Makefile </w:t>
+            </w:r>
+          </w:p>
+          <w:p>
+            <w:pPr>
+              <w:rPr>
+                <w:rFonts w:ascii="Consolas" w:hAnsi="Consolas"/>
+                <w:b/>
+              </w:rPr>
+            </w:pPr>
+          </w:p>
+          <w:p>
+            <w:pPr>
+              <w:rPr>
+                <w:rFonts w:ascii="Consolas" w:hAnsi="Consolas"/>
+                <w:b/>
+              </w:rPr>
+            </w:pPr>
+            <w:r>
+              <w:rPr>
+                <w:rFonts w:ascii="Consolas" w:hAnsi="Consolas"/>
+                <w:b/>
+              </w:rPr>
+              <w:t>cmake -DCMAKE_BUILD=Release \</w:t>
+            </w:r>
+          </w:p>
+          <w:p>
+            <w:pPr>
+              <w:rPr>
+                <w:rFonts w:ascii="Consolas" w:hAnsi="Consolas"/>
+                <w:b/>
+              </w:rPr>
+            </w:pPr>
+            <w:r>
+              <w:rPr>
+                <w:rFonts w:ascii="Consolas" w:hAnsi="Consolas"/>
+                <w:b/>
+              </w:rPr>
+              <w:t xml:space="preserve">    -DCMAKE_TOOLCHAIN_FILE=../cmake/Toolchain-V5L.cmake \</w:t>
+            </w:r>
+          </w:p>
+          <w:p>
+            <w:pPr>
+              <w:rPr>
+                <w:rFonts w:ascii="Consolas" w:hAnsi="Consolas"/>
+                <w:b/>
+              </w:rPr>
+            </w:pPr>
+            <w:r>
+              <w:rPr>
+                <w:rFonts w:ascii="Consolas" w:hAnsi="Consolas"/>
+                <w:b/>
+              </w:rPr>
+              <w:t xml:space="preserve">    -DVIBRANTE_PDK:STRING=/home/</w:t>
             </w:r>
             <w:r>
               <w:rPr>
@@ -2825,11 +2140,9 @@
           <w:numId w:val="3"/>
         </w:numPr>
       </w:pPr>
-      <w:proofErr w:type="gramStart"/>
       <w:r>
         <w:t>$  ./build.sh</w:t>
       </w:r>
-      <w:proofErr w:type="gramEnd"/>
     </w:p>
     <w:p>
       <w:pPr>
@@ -2840,13 +2153,8 @@
         </w:numPr>
       </w:pPr>
       <w:r>
-        <w:t>$ cd install/</w:t>
-      </w:r>
-      <w:proofErr w:type="gramStart"/>
-      <w:r>
-        <w:t>bin</w:t>
-      </w:r>
-      <w:proofErr w:type="gramEnd"/>
+        <w:t>$ cd install/bin</w:t>
+      </w:r>
     </w:p>
     <w:p>
       <w:pPr>
@@ -2857,13 +2165,8 @@
         </w:numPr>
       </w:pPr>
       <w:r>
-        <w:t xml:space="preserve">$ file </w:t>
-      </w:r>
-      <w:proofErr w:type="spellStart"/>
-      <w:r>
-        <w:t>sample_hello_world</w:t>
-      </w:r>
-      <w:proofErr w:type="spellEnd"/>
+        <w:t>$ file sample_hello_world</w:t>
+      </w:r>
     </w:p>
     <w:p>
       <w:pPr>
@@ -2892,23 +2195,7 @@
         <w:t>&lt;new folder name&gt;</w:t>
       </w:r>
       <w:r>
-        <w:t>/</w:t>
-      </w:r>
-      <w:proofErr w:type="spellStart"/>
-      <w:r>
-        <w:t>src</w:t>
-      </w:r>
-      <w:proofErr w:type="spellEnd"/>
-      <w:r>
-        <w:t xml:space="preserve"> or you can make a copy of one of the samples and rename it, when doing the </w:t>
-      </w:r>
-      <w:proofErr w:type="gramStart"/>
-      <w:r>
-        <w:t>project</w:t>
-      </w:r>
-      <w:proofErr w:type="gramEnd"/>
-      <w:r>
-        <w:t xml:space="preserve"> it should be added to this in CMakeLists.txt to be compiled</w:t>
+        <w:t>/src or you can make a copy of one of the samples and rename it, when doing the project it should be added to this in CMakeLists.txt to be compiled</w:t>
       </w:r>
       <w:r>
         <w:t>.</w:t>
@@ -2947,30 +2234,12 @@
       <w:r>
         <w:t xml:space="preserve">$ </w:t>
       </w:r>
-      <w:proofErr w:type="spellStart"/>
-      <w:r>
-        <w:t>mkdir</w:t>
-      </w:r>
-      <w:proofErr w:type="spellEnd"/>
-      <w:r>
-        <w:t xml:space="preserve"> </w:t>
-      </w:r>
-      <w:proofErr w:type="spellStart"/>
-      <w:r>
-        <w:t>src</w:t>
-      </w:r>
-      <w:proofErr w:type="spellEnd"/>
-      <w:r>
-        <w:t>/test</w:t>
-      </w:r>
-      <w:r>
-        <w:t xml:space="preserve"> &amp;&amp; cd </w:t>
-      </w:r>
-      <w:proofErr w:type="spellStart"/>
-      <w:r>
-        <w:t>src</w:t>
-      </w:r>
-      <w:proofErr w:type="spellEnd"/>
+      <w:r>
+        <w:t>mkdir src/test</w:t>
+      </w:r>
+      <w:r>
+        <w:t xml:space="preserve"> &amp;&amp; cd src</w:t>
+      </w:r>
       <w:r>
         <w:t>/test</w:t>
       </w:r>
@@ -3039,7 +2308,6 @@
                 <w:b/>
               </w:rPr>
             </w:pPr>
-            <w:proofErr w:type="gramStart"/>
             <w:r>
               <w:rPr>
                 <w:rFonts w:ascii="Consolas" w:hAnsi="Consolas"/>
@@ -3047,7 +2315,6 @@
               </w:rPr>
               <w:t>project(</w:t>
             </w:r>
-            <w:proofErr w:type="gramEnd"/>
             <w:r>
               <w:rPr>
                 <w:rFonts w:ascii="Consolas" w:hAnsi="Consolas"/>
@@ -3093,21 +2360,12 @@
                 <w:b/>
               </w:rPr>
             </w:pPr>
-            <w:proofErr w:type="gramStart"/>
-            <w:r>
-              <w:rPr>
-                <w:rFonts w:ascii="Consolas" w:hAnsi="Consolas"/>
-                <w:b/>
-              </w:rPr>
-              <w:t>set(</w:t>
-            </w:r>
-            <w:proofErr w:type="gramEnd"/>
-            <w:r>
-              <w:rPr>
-                <w:rFonts w:ascii="Consolas" w:hAnsi="Consolas"/>
-                <w:b/>
-              </w:rPr>
-              <w:t>PUBLIC_DOCS</w:t>
+            <w:r>
+              <w:rPr>
+                <w:rFonts w:ascii="Consolas" w:hAnsi="Consolas"/>
+                <w:b/>
+              </w:rPr>
+              <w:t>set(PUBLIC_DOCS</w:t>
             </w:r>
           </w:p>
           <w:p>
@@ -3155,21 +2413,12 @@
                 <w:b/>
               </w:rPr>
             </w:pPr>
-            <w:proofErr w:type="gramStart"/>
-            <w:r>
-              <w:rPr>
-                <w:rFonts w:ascii="Consolas" w:hAnsi="Consolas"/>
-                <w:b/>
-              </w:rPr>
-              <w:t>set(</w:t>
-            </w:r>
-            <w:proofErr w:type="gramEnd"/>
-            <w:r>
-              <w:rPr>
-                <w:rFonts w:ascii="Consolas" w:hAnsi="Consolas"/>
-                <w:b/>
-              </w:rPr>
-              <w:t>SOURCES</w:t>
+            <w:r>
+              <w:rPr>
+                <w:rFonts w:ascii="Consolas" w:hAnsi="Consolas"/>
+                <w:b/>
+              </w:rPr>
+              <w:t>set(SOURCES</w:t>
             </w:r>
           </w:p>
           <w:p>
@@ -3218,23 +2467,13 @@
                 <w:bCs/>
               </w:rPr>
             </w:pPr>
-            <w:proofErr w:type="gramStart"/>
             <w:r>
               <w:rPr>
                 <w:rFonts w:ascii="Consolas" w:hAnsi="Consolas"/>
                 <w:b/>
                 <w:bCs/>
               </w:rPr>
-              <w:t>set(</w:t>
-            </w:r>
-            <w:proofErr w:type="gramEnd"/>
-            <w:r>
-              <w:rPr>
-                <w:rFonts w:ascii="Consolas" w:hAnsi="Consolas"/>
-                <w:b/>
-                <w:bCs/>
-              </w:rPr>
-              <w:t>LIBRARIES</w:t>
+              <w:t>set(LIBRARIES</w:t>
             </w:r>
           </w:p>
           <w:p>
@@ -3256,23 +2495,7 @@
                 <w:rFonts w:ascii="Consolas" w:hAnsi="Consolas"/>
                 <w:b/>
               </w:rPr>
-              <w:t>${</w:t>
-            </w:r>
-            <w:proofErr w:type="spellStart"/>
-            <w:r>
-              <w:rPr>
-                <w:rFonts w:ascii="Consolas" w:hAnsi="Consolas"/>
-                <w:b/>
-              </w:rPr>
-              <w:t>Driveworks_LIBRARIES</w:t>
-            </w:r>
-            <w:proofErr w:type="spellEnd"/>
-            <w:r>
-              <w:rPr>
-                <w:rFonts w:ascii="Consolas" w:hAnsi="Consolas"/>
-                <w:b/>
-              </w:rPr>
-              <w:t>}</w:t>
+              <w:t>${Driveworks_LIBRARIES}</w:t>
             </w:r>
           </w:p>
           <w:p>
@@ -3320,86 +2543,43 @@
                 <w:b/>
               </w:rPr>
             </w:pPr>
-            <w:proofErr w:type="spellStart"/>
-            <w:r>
-              <w:rPr>
-                <w:rFonts w:ascii="Consolas" w:hAnsi="Consolas"/>
-                <w:b/>
-              </w:rPr>
-              <w:t>add_executable</w:t>
-            </w:r>
-            <w:proofErr w:type="spellEnd"/>
-            <w:r>
-              <w:rPr>
-                <w:rFonts w:ascii="Consolas" w:hAnsi="Consolas"/>
-                <w:b/>
-              </w:rPr>
-              <w:t>(${PROJECT_NAME} ${SOURCES})</w:t>
-            </w:r>
-          </w:p>
-          <w:p>
-            <w:pPr>
-              <w:rPr>
-                <w:rFonts w:ascii="Consolas" w:hAnsi="Consolas"/>
-                <w:b/>
-              </w:rPr>
-            </w:pPr>
-            <w:proofErr w:type="spellStart"/>
-            <w:r>
-              <w:rPr>
-                <w:rFonts w:ascii="Consolas" w:hAnsi="Consolas"/>
-                <w:b/>
-              </w:rPr>
-              <w:t>target_link_libraries</w:t>
-            </w:r>
-            <w:proofErr w:type="spellEnd"/>
-            <w:r>
-              <w:rPr>
-                <w:rFonts w:ascii="Consolas" w:hAnsi="Consolas"/>
-                <w:b/>
-              </w:rPr>
-              <w:t>(${PROJECT_NAME} ${LIBRARIES})</w:t>
-            </w:r>
-          </w:p>
-          <w:p>
-            <w:pPr>
-              <w:rPr>
-                <w:rFonts w:ascii="Consolas" w:hAnsi="Consolas"/>
-                <w:b/>
-              </w:rPr>
-            </w:pPr>
-            <w:proofErr w:type="spellStart"/>
+            <w:r>
+              <w:rPr>
+                <w:rFonts w:ascii="Consolas" w:hAnsi="Consolas"/>
+                <w:b/>
+              </w:rPr>
+              <w:t>add_executable(${PROJECT_NAME} ${SOURCES})</w:t>
+            </w:r>
+          </w:p>
+          <w:p>
+            <w:pPr>
+              <w:rPr>
+                <w:rFonts w:ascii="Consolas" w:hAnsi="Consolas"/>
+                <w:b/>
+              </w:rPr>
+            </w:pPr>
+            <w:r>
+              <w:rPr>
+                <w:rFonts w:ascii="Consolas" w:hAnsi="Consolas"/>
+                <w:b/>
+              </w:rPr>
+              <w:t>target_link_libraries(${PROJECT_NAME} ${LIBRARIES})</w:t>
+            </w:r>
+          </w:p>
+          <w:p>
+            <w:pPr>
+              <w:rPr>
+                <w:rFonts w:ascii="Consolas" w:hAnsi="Consolas"/>
+                <w:b/>
+              </w:rPr>
+            </w:pPr>
             <w:r>
               <w:rPr>
                 <w:rFonts w:ascii="Consolas" w:hAnsi="Consolas"/>
                 <w:b/>
               </w:rPr>
               <w:lastRenderedPageBreak/>
-              <w:t>set_</w:t>
-            </w:r>
-            <w:proofErr w:type="gramStart"/>
-            <w:r>
-              <w:rPr>
-                <w:rFonts w:ascii="Consolas" w:hAnsi="Consolas"/>
-                <w:b/>
-              </w:rPr>
-              <w:t>property</w:t>
-            </w:r>
-            <w:proofErr w:type="spellEnd"/>
-            <w:r>
-              <w:rPr>
-                <w:rFonts w:ascii="Consolas" w:hAnsi="Consolas"/>
-                <w:b/>
-              </w:rPr>
-              <w:t>(</w:t>
-            </w:r>
-            <w:proofErr w:type="gramEnd"/>
-            <w:r>
-              <w:rPr>
-                <w:rFonts w:ascii="Consolas" w:hAnsi="Consolas"/>
-                <w:b/>
-              </w:rPr>
-              <w:t>TARGET ${PROJECT_NAME} PROPERTY FOLDER "Samples")</w:t>
+              <w:t>set_property(TARGET ${PROJECT_NAME} PROPERTY FOLDER "Samples")</w:t>
             </w:r>
           </w:p>
           <w:p>
@@ -3432,21 +2612,12 @@
                 <w:b/>
               </w:rPr>
             </w:pPr>
-            <w:proofErr w:type="spellStart"/>
-            <w:r>
-              <w:rPr>
-                <w:rFonts w:ascii="Consolas" w:hAnsi="Consolas"/>
-                <w:b/>
-              </w:rPr>
-              <w:t>sdk_add_sample</w:t>
-            </w:r>
-            <w:proofErr w:type="spellEnd"/>
-            <w:r>
-              <w:rPr>
-                <w:rFonts w:ascii="Consolas" w:hAnsi="Consolas"/>
-                <w:b/>
-              </w:rPr>
-              <w:t>(${PROJECT_NAME})</w:t>
+            <w:r>
+              <w:rPr>
+                <w:rFonts w:ascii="Consolas" w:hAnsi="Consolas"/>
+                <w:b/>
+              </w:rPr>
+              <w:t>sdk_add_sample(${PROJECT_NAME})</w:t>
             </w:r>
           </w:p>
         </w:tc>
@@ -3492,70 +2663,22 @@
                 <w:rFonts w:ascii="Consolas" w:hAnsi="Consolas"/>
                 <w:b/>
               </w:rPr>
-              <w:t>#include &lt;</w:t>
-            </w:r>
-            <w:proofErr w:type="spellStart"/>
-            <w:r>
-              <w:rPr>
-                <w:rFonts w:ascii="Consolas" w:hAnsi="Consolas"/>
-                <w:b/>
-              </w:rPr>
-              <w:t>dw</w:t>
-            </w:r>
-            <w:proofErr w:type="spellEnd"/>
-            <w:r>
-              <w:rPr>
-                <w:rFonts w:ascii="Consolas" w:hAnsi="Consolas"/>
-                <w:b/>
-              </w:rPr>
-              <w:t>/core/</w:t>
-            </w:r>
-            <w:proofErr w:type="spellStart"/>
-            <w:r>
-              <w:rPr>
-                <w:rFonts w:ascii="Consolas" w:hAnsi="Consolas"/>
-                <w:b/>
-              </w:rPr>
-              <w:t>Context.h</w:t>
-            </w:r>
-            <w:proofErr w:type="spellEnd"/>
-            <w:r>
-              <w:rPr>
-                <w:rFonts w:ascii="Consolas" w:hAnsi="Consolas"/>
-                <w:b/>
-              </w:rPr>
-              <w:t>&gt;</w:t>
-            </w:r>
-          </w:p>
-          <w:p>
-            <w:pPr>
-              <w:rPr>
-                <w:rFonts w:ascii="Consolas" w:hAnsi="Consolas"/>
-                <w:b/>
-              </w:rPr>
-            </w:pPr>
-            <w:r>
-              <w:rPr>
-                <w:rFonts w:ascii="Consolas" w:hAnsi="Consolas"/>
-                <w:b/>
-              </w:rPr>
-              <w:t>#include &lt;</w:t>
-            </w:r>
-            <w:proofErr w:type="spellStart"/>
-            <w:r>
-              <w:rPr>
-                <w:rFonts w:ascii="Consolas" w:hAnsi="Consolas"/>
-                <w:b/>
-              </w:rPr>
-              <w:t>stdio.h</w:t>
-            </w:r>
-            <w:proofErr w:type="spellEnd"/>
-            <w:r>
-              <w:rPr>
-                <w:rFonts w:ascii="Consolas" w:hAnsi="Consolas"/>
-                <w:b/>
-              </w:rPr>
-              <w:t>&gt;</w:t>
+              <w:t>#include &lt;dw/core/Context.h&gt;</w:t>
+            </w:r>
+          </w:p>
+          <w:p>
+            <w:pPr>
+              <w:rPr>
+                <w:rFonts w:ascii="Consolas" w:hAnsi="Consolas"/>
+                <w:b/>
+              </w:rPr>
+            </w:pPr>
+            <w:r>
+              <w:rPr>
+                <w:rFonts w:ascii="Consolas" w:hAnsi="Consolas"/>
+                <w:b/>
+              </w:rPr>
+              <w:t>#include &lt;stdio.h&gt;</w:t>
             </w:r>
           </w:p>
           <w:p>
@@ -3593,39 +2716,7 @@
                 <w:rFonts w:ascii="Consolas" w:hAnsi="Consolas"/>
                 <w:b/>
               </w:rPr>
-              <w:t xml:space="preserve">int main (int </w:t>
-            </w:r>
-            <w:proofErr w:type="spellStart"/>
-            <w:r>
-              <w:rPr>
-                <w:rFonts w:ascii="Consolas" w:hAnsi="Consolas"/>
-                <w:b/>
-              </w:rPr>
-              <w:t>argc</w:t>
-            </w:r>
-            <w:proofErr w:type="spellEnd"/>
-            <w:r>
-              <w:rPr>
-                <w:rFonts w:ascii="Consolas" w:hAnsi="Consolas"/>
-                <w:b/>
-              </w:rPr>
-              <w:t xml:space="preserve">, char** </w:t>
-            </w:r>
-            <w:proofErr w:type="spellStart"/>
-            <w:r>
-              <w:rPr>
-                <w:rFonts w:ascii="Consolas" w:hAnsi="Consolas"/>
-                <w:b/>
-              </w:rPr>
-              <w:t>argv</w:t>
-            </w:r>
-            <w:proofErr w:type="spellEnd"/>
-            <w:r>
-              <w:rPr>
-                <w:rFonts w:ascii="Consolas" w:hAnsi="Consolas"/>
-                <w:b/>
-              </w:rPr>
-              <w:t>)                                                </w:t>
+              <w:t>int main (int argc, char** argv)                                                </w:t>
             </w:r>
           </w:p>
           <w:p>
@@ -3655,274 +2746,113 @@
                 <w:rFonts w:ascii="Consolas" w:hAnsi="Consolas"/>
                 <w:b/>
               </w:rPr>
-              <w:t>    (void)</w:t>
-            </w:r>
-            <w:proofErr w:type="spellStart"/>
-            <w:proofErr w:type="gramStart"/>
-            <w:r>
-              <w:rPr>
-                <w:rFonts w:ascii="Consolas" w:hAnsi="Consolas"/>
-                <w:b/>
-              </w:rPr>
-              <w:t>argc</w:t>
-            </w:r>
-            <w:proofErr w:type="spellEnd"/>
-            <w:r>
-              <w:rPr>
-                <w:rFonts w:ascii="Consolas" w:hAnsi="Consolas"/>
-                <w:b/>
-              </w:rPr>
-              <w:t>;</w:t>
-            </w:r>
-            <w:proofErr w:type="gramEnd"/>
-          </w:p>
-          <w:p>
-            <w:pPr>
-              <w:rPr>
-                <w:rFonts w:ascii="Consolas" w:hAnsi="Consolas"/>
-                <w:b/>
-              </w:rPr>
-            </w:pPr>
-            <w:r>
-              <w:rPr>
-                <w:rFonts w:ascii="Consolas" w:hAnsi="Consolas"/>
-                <w:b/>
-              </w:rPr>
-              <w:t>    (void)</w:t>
-            </w:r>
-            <w:proofErr w:type="spellStart"/>
-            <w:proofErr w:type="gramStart"/>
-            <w:r>
-              <w:rPr>
-                <w:rFonts w:ascii="Consolas" w:hAnsi="Consolas"/>
-                <w:b/>
-              </w:rPr>
-              <w:t>argv</w:t>
-            </w:r>
-            <w:proofErr w:type="spellEnd"/>
-            <w:r>
-              <w:rPr>
-                <w:rFonts w:ascii="Consolas" w:hAnsi="Consolas"/>
-                <w:b/>
-              </w:rPr>
-              <w:t>;</w:t>
-            </w:r>
-            <w:proofErr w:type="gramEnd"/>
-          </w:p>
-          <w:p>
-            <w:pPr>
-              <w:rPr>
-                <w:rFonts w:ascii="Consolas" w:hAnsi="Consolas"/>
-                <w:b/>
-              </w:rPr>
-            </w:pPr>
-          </w:p>
-          <w:p>
-            <w:pPr>
-              <w:rPr>
-                <w:rFonts w:ascii="Consolas" w:hAnsi="Consolas"/>
-                <w:b/>
-              </w:rPr>
-            </w:pPr>
-            <w:r>
-              <w:rPr>
-                <w:rFonts w:ascii="Consolas" w:hAnsi="Consolas"/>
-                <w:b/>
-              </w:rPr>
-              <w:t xml:space="preserve">    </w:t>
-            </w:r>
-            <w:proofErr w:type="spellStart"/>
-            <w:r>
-              <w:rPr>
-                <w:rFonts w:ascii="Consolas" w:hAnsi="Consolas"/>
-                <w:b/>
-              </w:rPr>
-              <w:t>dwVersion</w:t>
-            </w:r>
-            <w:proofErr w:type="spellEnd"/>
-            <w:r>
-              <w:rPr>
-                <w:rFonts w:ascii="Consolas" w:hAnsi="Consolas"/>
-                <w:b/>
-              </w:rPr>
-              <w:t xml:space="preserve"> </w:t>
-            </w:r>
-            <w:proofErr w:type="spellStart"/>
-            <w:proofErr w:type="gramStart"/>
-            <w:r>
-              <w:rPr>
-                <w:rFonts w:ascii="Consolas" w:hAnsi="Consolas"/>
-                <w:b/>
-              </w:rPr>
-              <w:t>sdkVersion</w:t>
-            </w:r>
-            <w:proofErr w:type="spellEnd"/>
-            <w:r>
-              <w:rPr>
-                <w:rFonts w:ascii="Consolas" w:hAnsi="Consolas"/>
-                <w:b/>
-              </w:rPr>
-              <w:t>;</w:t>
-            </w:r>
-            <w:proofErr w:type="gramEnd"/>
-          </w:p>
-          <w:p>
-            <w:pPr>
-              <w:rPr>
-                <w:rFonts w:ascii="Consolas" w:hAnsi="Consolas"/>
-                <w:b/>
-              </w:rPr>
-            </w:pPr>
-            <w:r>
-              <w:rPr>
-                <w:rFonts w:ascii="Consolas" w:hAnsi="Consolas"/>
-                <w:b/>
-              </w:rPr>
-              <w:t xml:space="preserve">    </w:t>
-            </w:r>
-            <w:proofErr w:type="spellStart"/>
-            <w:r>
-              <w:rPr>
-                <w:rFonts w:ascii="Consolas" w:hAnsi="Consolas"/>
-                <w:b/>
-              </w:rPr>
-              <w:t>dwGetVersion</w:t>
-            </w:r>
-            <w:proofErr w:type="spellEnd"/>
-            <w:r>
-              <w:rPr>
-                <w:rFonts w:ascii="Consolas" w:hAnsi="Consolas"/>
-                <w:b/>
-              </w:rPr>
-              <w:t>(&amp;</w:t>
-            </w:r>
-            <w:proofErr w:type="spellStart"/>
-            <w:r>
-              <w:rPr>
-                <w:rFonts w:ascii="Consolas" w:hAnsi="Consolas"/>
-                <w:b/>
-              </w:rPr>
-              <w:t>sdkVersion</w:t>
-            </w:r>
-            <w:proofErr w:type="spellEnd"/>
-            <w:proofErr w:type="gramStart"/>
-            <w:r>
-              <w:rPr>
-                <w:rFonts w:ascii="Consolas" w:hAnsi="Consolas"/>
-                <w:b/>
-              </w:rPr>
-              <w:t>);</w:t>
-            </w:r>
-            <w:proofErr w:type="gramEnd"/>
-          </w:p>
-          <w:p>
-            <w:pPr>
-              <w:rPr>
-                <w:rFonts w:ascii="Consolas" w:hAnsi="Consolas"/>
-                <w:b/>
-              </w:rPr>
-            </w:pPr>
-          </w:p>
-          <w:p>
-            <w:pPr>
-              <w:rPr>
-                <w:rFonts w:ascii="Consolas" w:hAnsi="Consolas"/>
-                <w:b/>
-              </w:rPr>
-            </w:pPr>
-            <w:r>
-              <w:rPr>
-                <w:rFonts w:ascii="Consolas" w:hAnsi="Consolas"/>
-                <w:b/>
-              </w:rPr>
-              <w:t xml:space="preserve">    </w:t>
-            </w:r>
-            <w:proofErr w:type="gramStart"/>
-            <w:r>
-              <w:rPr>
-                <w:rFonts w:ascii="Consolas" w:hAnsi="Consolas"/>
-                <w:b/>
-              </w:rPr>
-              <w:t>std::</w:t>
-            </w:r>
-            <w:proofErr w:type="spellStart"/>
-            <w:proofErr w:type="gramEnd"/>
-            <w:r>
-              <w:rPr>
-                <w:rFonts w:ascii="Consolas" w:hAnsi="Consolas"/>
-                <w:b/>
-              </w:rPr>
-              <w:t>cout</w:t>
-            </w:r>
-            <w:proofErr w:type="spellEnd"/>
-            <w:r>
-              <w:rPr>
-                <w:rFonts w:ascii="Consolas" w:hAnsi="Consolas"/>
-                <w:b/>
-              </w:rPr>
-              <w:t xml:space="preserve"> &lt;&lt; "Version: " </w:t>
-            </w:r>
-          </w:p>
-          <w:p>
-            <w:pPr>
-              <w:rPr>
-                <w:rFonts w:ascii="Consolas" w:hAnsi="Consolas"/>
-                <w:b/>
-              </w:rPr>
-            </w:pPr>
-            <w:r>
-              <w:rPr>
-                <w:rFonts w:ascii="Consolas" w:hAnsi="Consolas"/>
-                <w:b/>
-              </w:rPr>
-              <w:t xml:space="preserve">         &lt;&lt; </w:t>
-            </w:r>
-            <w:proofErr w:type="spellStart"/>
-            <w:r>
-              <w:rPr>
-                <w:rFonts w:ascii="Consolas" w:hAnsi="Consolas"/>
-                <w:b/>
-              </w:rPr>
-              <w:t>sdkVersion.major</w:t>
-            </w:r>
-            <w:proofErr w:type="spellEnd"/>
-            <w:r>
-              <w:rPr>
-                <w:rFonts w:ascii="Consolas" w:hAnsi="Consolas"/>
-                <w:b/>
-              </w:rPr>
-              <w:t xml:space="preserve"> &lt;&lt; "."</w:t>
-            </w:r>
-          </w:p>
-          <w:p>
-            <w:pPr>
-              <w:rPr>
-                <w:rFonts w:ascii="Consolas" w:hAnsi="Consolas"/>
-                <w:b/>
-              </w:rPr>
-            </w:pPr>
-            <w:r>
-              <w:rPr>
-                <w:rFonts w:ascii="Consolas" w:hAnsi="Consolas"/>
-                <w:b/>
-              </w:rPr>
-              <w:t xml:space="preserve">         &lt;&lt; </w:t>
-            </w:r>
-            <w:proofErr w:type="spellStart"/>
-            <w:r>
-              <w:rPr>
-                <w:rFonts w:ascii="Consolas" w:hAnsi="Consolas"/>
-                <w:b/>
-              </w:rPr>
-              <w:t>sdkVersion.minor</w:t>
-            </w:r>
-            <w:proofErr w:type="spellEnd"/>
-            <w:r>
-              <w:rPr>
-                <w:rFonts w:ascii="Consolas" w:hAnsi="Consolas"/>
-                <w:b/>
-              </w:rPr>
-              <w:t xml:space="preserve"> &lt;&lt; "."</w:t>
+              <w:t>    (void)argc;</w:t>
+            </w:r>
+          </w:p>
+          <w:p>
+            <w:pPr>
+              <w:rPr>
+                <w:rFonts w:ascii="Consolas" w:hAnsi="Consolas"/>
+                <w:b/>
+              </w:rPr>
+            </w:pPr>
+            <w:r>
+              <w:rPr>
+                <w:rFonts w:ascii="Consolas" w:hAnsi="Consolas"/>
+                <w:b/>
+              </w:rPr>
+              <w:t>    (void)argv;</w:t>
+            </w:r>
+          </w:p>
+          <w:p>
+            <w:pPr>
+              <w:rPr>
+                <w:rFonts w:ascii="Consolas" w:hAnsi="Consolas"/>
+                <w:b/>
+              </w:rPr>
+            </w:pPr>
+          </w:p>
+          <w:p>
+            <w:pPr>
+              <w:rPr>
+                <w:rFonts w:ascii="Consolas" w:hAnsi="Consolas"/>
+                <w:b/>
+              </w:rPr>
+            </w:pPr>
+            <w:r>
+              <w:rPr>
+                <w:rFonts w:ascii="Consolas" w:hAnsi="Consolas"/>
+                <w:b/>
+              </w:rPr>
+              <w:t>    dwVersion sdkVersion;</w:t>
+            </w:r>
+          </w:p>
+          <w:p>
+            <w:pPr>
+              <w:rPr>
+                <w:rFonts w:ascii="Consolas" w:hAnsi="Consolas"/>
+                <w:b/>
+              </w:rPr>
+            </w:pPr>
+            <w:r>
+              <w:rPr>
+                <w:rFonts w:ascii="Consolas" w:hAnsi="Consolas"/>
+                <w:b/>
+              </w:rPr>
+              <w:t>    dwGetVersion(&amp;sdkVersion);</w:t>
+            </w:r>
+          </w:p>
+          <w:p>
+            <w:pPr>
+              <w:rPr>
+                <w:rFonts w:ascii="Consolas" w:hAnsi="Consolas"/>
+                <w:b/>
+              </w:rPr>
+            </w:pPr>
+          </w:p>
+          <w:p>
+            <w:pPr>
+              <w:rPr>
+                <w:rFonts w:ascii="Consolas" w:hAnsi="Consolas"/>
+                <w:b/>
+              </w:rPr>
+            </w:pPr>
+            <w:r>
+              <w:rPr>
+                <w:rFonts w:ascii="Consolas" w:hAnsi="Consolas"/>
+                <w:b/>
+              </w:rPr>
+              <w:t xml:space="preserve">    std::cout &lt;&lt; "Version: " </w:t>
+            </w:r>
+          </w:p>
+          <w:p>
+            <w:pPr>
+              <w:rPr>
+                <w:rFonts w:ascii="Consolas" w:hAnsi="Consolas"/>
+                <w:b/>
+              </w:rPr>
+            </w:pPr>
+            <w:r>
+              <w:rPr>
+                <w:rFonts w:ascii="Consolas" w:hAnsi="Consolas"/>
+                <w:b/>
+              </w:rPr>
+              <w:t>         &lt;&lt; sdkVersion.major &lt;&lt; "."</w:t>
+            </w:r>
+          </w:p>
+          <w:p>
+            <w:pPr>
+              <w:rPr>
+                <w:rFonts w:ascii="Consolas" w:hAnsi="Consolas"/>
+                <w:b/>
+              </w:rPr>
+            </w:pPr>
+            <w:r>
+              <w:rPr>
+                <w:rFonts w:ascii="Consolas" w:hAnsi="Consolas"/>
+                <w:b/>
+              </w:rPr>
+              <w:t>         &lt;&lt; sdkVersion.minor &lt;&lt; "."</w:t>
             </w:r>
           </w:p>
           <w:p>
@@ -4055,13 +2985,8 @@
         <w:t>new project</w:t>
       </w:r>
       <w:r>
-        <w:t xml:space="preserve"> has been compiled and is also available in &lt;new folder name&gt;/build/install/</w:t>
-      </w:r>
-      <w:proofErr w:type="gramStart"/>
-      <w:r>
-        <w:t>bin</w:t>
-      </w:r>
-      <w:proofErr w:type="gramEnd"/>
+        <w:t xml:space="preserve"> has been compiled and is also available in &lt;new folder name&gt;/build/install/bin</w:t>
+      </w:r>
     </w:p>
     <w:p>
       <w:pPr>
@@ -4076,15 +3001,7 @@
         <w:t xml:space="preserve">Note: </w:t>
       </w:r>
       <w:r>
-        <w:t xml:space="preserve">All samples under </w:t>
-      </w:r>
-      <w:proofErr w:type="spellStart"/>
-      <w:r>
-        <w:t>src</w:t>
-      </w:r>
-      <w:proofErr w:type="spellEnd"/>
-      <w:r>
-        <w:t xml:space="preserve"> can be removed or modified but then you need to change the</w:t>
+        <w:t>All samples under src can be removed or modified but then you need to change the</w:t>
       </w:r>
       <w:r>
         <w:t xml:space="preserve"> CMakeLists.txt to mirror the changes. </w:t>
@@ -4109,15 +3026,7 @@
       </w:pPr>
       <w:r>
         <w:lastRenderedPageBreak/>
-        <w:t xml:space="preserve">Now that the files are </w:t>
-      </w:r>
-      <w:proofErr w:type="gramStart"/>
-      <w:r>
-        <w:t>compiled</w:t>
-      </w:r>
-      <w:proofErr w:type="gramEnd"/>
-      <w:r>
-        <w:t xml:space="preserve"> they can be sent to the </w:t>
+        <w:t xml:space="preserve">Now that the files are compiled they can be sent to the </w:t>
       </w:r>
       <w:r>
         <w:t>N</w:t>
@@ -4135,21 +3044,8 @@
         <w:t>PX</w:t>
       </w:r>
       <w:r>
-        <w:t xml:space="preserve">2 </w:t>
-      </w:r>
-      <w:proofErr w:type="gramStart"/>
-      <w:r>
-        <w:t>with</w:t>
-      </w:r>
-      <w:proofErr w:type="gramEnd"/>
-      <w:r>
-        <w:t xml:space="preserve"> for example </w:t>
-      </w:r>
-      <w:proofErr w:type="spellStart"/>
-      <w:r>
-        <w:t>scp</w:t>
-      </w:r>
-      <w:proofErr w:type="spellEnd"/>
+        <w:t>2 with for example scp</w:t>
+      </w:r>
       <w:r>
         <w:t xml:space="preserve"> if on the same network as the Nvidia Drive PX2</w:t>
       </w:r>
@@ -4173,102 +3069,39 @@
         <w:pStyle w:val="ListParagraph"/>
       </w:pPr>
       <w:r>
-        <w:t xml:space="preserve">$ </w:t>
-      </w:r>
-      <w:proofErr w:type="spellStart"/>
-      <w:r>
-        <w:t>scp</w:t>
-      </w:r>
-      <w:proofErr w:type="spellEnd"/>
-      <w:r>
-        <w:t xml:space="preserve"> install/bin/test </w:t>
-      </w:r>
-      <w:proofErr w:type="spellStart"/>
-      <w:r>
-        <w:t>nvidia</w:t>
-      </w:r>
-      <w:proofErr w:type="spellEnd"/>
-      <w:r>
-        <w:t>@</w:t>
+        <w:t>$ scp install/bin/test nvidia@</w:t>
       </w:r>
       <w:r>
         <w:rPr>
           <w:highlight w:val="yellow"/>
         </w:rPr>
-        <w:t xml:space="preserve">&lt;PX2 </w:t>
-      </w:r>
-      <w:proofErr w:type="spellStart"/>
-      <w:r>
-        <w:rPr>
-          <w:highlight w:val="yellow"/>
-        </w:rPr>
-        <w:t>ip</w:t>
-      </w:r>
-      <w:proofErr w:type="spellEnd"/>
-      <w:r>
-        <w:rPr>
-          <w:highlight w:val="yellow"/>
-        </w:rPr>
-        <w:t xml:space="preserve"> address</w:t>
-      </w:r>
-      <w:proofErr w:type="gramStart"/>
-      <w:r>
-        <w:rPr>
-          <w:highlight w:val="yellow"/>
-        </w:rPr>
-        <w:t>&gt;</w:t>
+        <w:t>&lt;PX2 ip address&gt;</w:t>
       </w:r>
       <w:r>
         <w:t>:~</w:t>
       </w:r>
-      <w:proofErr w:type="gramEnd"/>
-    </w:p>
-    <w:p>
-      <w:pPr>
-        <w:pStyle w:val="ListParagraph"/>
-      </w:pPr>
-      <w:r>
-        <w:t xml:space="preserve">Then enter password </w:t>
-      </w:r>
-      <w:proofErr w:type="spellStart"/>
-      <w:proofErr w:type="gramStart"/>
-      <w:r>
-        <w:t>nvidia</w:t>
-      </w:r>
-      <w:proofErr w:type="spellEnd"/>
-      <w:proofErr w:type="gramEnd"/>
-    </w:p>
-    <w:p>
-      <w:pPr>
-        <w:pStyle w:val="ListParagraph"/>
-      </w:pPr>
-      <w:r>
-        <w:t>Log into the PX2 and check that test lies in /home/</w:t>
-      </w:r>
-      <w:proofErr w:type="spellStart"/>
-      <w:r>
-        <w:t>nvidia</w:t>
-      </w:r>
-      <w:proofErr w:type="spellEnd"/>
+    </w:p>
+    <w:p>
+      <w:pPr>
+        <w:pStyle w:val="ListParagraph"/>
+      </w:pPr>
+      <w:r>
+        <w:t>Then enter password nvidia</w:t>
+      </w:r>
+    </w:p>
+    <w:p>
+      <w:pPr>
+        <w:pStyle w:val="ListParagraph"/>
+      </w:pPr>
+      <w:r>
+        <w:t>Log into the PX2 and check that test lies in /home/nvidia</w:t>
+      </w:r>
       <w:r>
         <w:t>/</w:t>
       </w:r>
       <w:r>
-        <w:t xml:space="preserve"> folder try running it from terminal and check that it can print </w:t>
-      </w:r>
-      <w:proofErr w:type="spellStart"/>
-      <w:r>
-        <w:t>Driveworks</w:t>
-      </w:r>
-      <w:proofErr w:type="spellEnd"/>
-      <w:r>
-        <w:t xml:space="preserve"> </w:t>
-      </w:r>
-      <w:proofErr w:type="gramStart"/>
-      <w:r>
-        <w:t>version</w:t>
-      </w:r>
-      <w:proofErr w:type="gramEnd"/>
+        <w:t xml:space="preserve"> folder try running it from terminal and check that it can print Driveworks version</w:t>
+      </w:r>
     </w:p>
     <w:p>
       <w:pPr>
@@ -5629,26 +4462,6 @@
 </file>
 
 <file path=customXml/item1.xml><?xml version="1.0" encoding="utf-8"?>
-<p:properties xmlns:p="http://schemas.microsoft.com/office/2006/metadata/properties" xmlns:xsi="http://www.w3.org/2001/XMLSchema-instance" xmlns:pc="http://schemas.microsoft.com/office/infopath/2007/PartnerControls">
-  <documentManagement>
-    <lcf76f155ced4ddcb4097134ff3c332f xmlns="6b06d442-66c2-461b-8957-6fc6f245b738">
-      <Terms xmlns="http://schemas.microsoft.com/office/infopath/2007/PartnerControls"/>
-    </lcf76f155ced4ddcb4097134ff3c332f>
-    <TaxCatchAll xmlns="df8e3dd2-caee-4e45-b7bd-f1592b63de79" xsi:nil="true"/>
-  </documentManagement>
-</p:properties>
-</file>
-
-<file path=customXml/item2.xml><?xml version="1.0" encoding="utf-8"?>
-<?mso-contentType ?>
-<FormTemplates xmlns="http://schemas.microsoft.com/sharepoint/v3/contenttype/forms">
-  <Display>DocumentLibraryForm</Display>
-  <Edit>DocumentLibraryForm</Edit>
-  <New>DocumentLibraryForm</New>
-</FormTemplates>
-</file>
-
-<file path=customXml/item3.xml><?xml version="1.0" encoding="utf-8"?>
 <ct:contentTypeSchema xmlns:ct="http://schemas.microsoft.com/office/2006/metadata/contentType" xmlns:ma="http://schemas.microsoft.com/office/2006/metadata/properties/metaAttributes" ct:_="" ma:_="" ma:contentTypeName="dokument" ma:contentTypeID="0x010100051E200DA79A1946A0D9C78D564872D8" ma:contentTypeVersion="12" ma:contentTypeDescription="Skapa ett nytt dokument." ma:contentTypeScope="" ma:versionID="e9fd4f786840b36c5e23eda32e2905fa">
   <xsd:schema xmlns:xsd="http://www.w3.org/2001/XMLSchema" xmlns:xs="http://www.w3.org/2001/XMLSchema" xmlns:p="http://schemas.microsoft.com/office/2006/metadata/properties" xmlns:ns2="6b06d442-66c2-461b-8957-6fc6f245b738" xmlns:ns3="df8e3dd2-caee-4e45-b7bd-f1592b63de79" targetNamespace="http://schemas.microsoft.com/office/2006/metadata/properties" ma:root="true" ma:fieldsID="dda36fd36d308c61d7b6673f7a7addd9" ns2:_="" ns3:_="">
     <xsd:import namespace="6b06d442-66c2-461b-8957-6fc6f245b738"/>
@@ -5849,26 +4662,27 @@
 </ct:contentTypeSchema>
 </file>
 
-<file path=customXml/itemProps1.xml><?xml version="1.0" encoding="utf-8"?>
-<ds:datastoreItem xmlns:ds="http://schemas.openxmlformats.org/officeDocument/2006/customXml" ds:itemID="{0DB72B76-2992-4671-9731-1EDD4362ED9F}">
-  <ds:schemaRefs>
-    <ds:schemaRef ds:uri="http://schemas.microsoft.com/office/2006/metadata/properties"/>
-    <ds:schemaRef ds:uri="http://schemas.microsoft.com/office/infopath/2007/PartnerControls"/>
-    <ds:schemaRef ds:uri="6b06d442-66c2-461b-8957-6fc6f245b738"/>
-    <ds:schemaRef ds:uri="df8e3dd2-caee-4e45-b7bd-f1592b63de79"/>
-  </ds:schemaRefs>
-</ds:datastoreItem>
+<file path=customXml/item2.xml><?xml version="1.0" encoding="utf-8"?>
+<?mso-contentType ?>
+<FormTemplates xmlns="http://schemas.microsoft.com/sharepoint/v3/contenttype/forms">
+  <Display>DocumentLibraryForm</Display>
+  <Edit>DocumentLibraryForm</Edit>
+  <New>DocumentLibraryForm</New>
+</FormTemplates>
 </file>
 
-<file path=customXml/itemProps2.xml><?xml version="1.0" encoding="utf-8"?>
-<ds:datastoreItem xmlns:ds="http://schemas.openxmlformats.org/officeDocument/2006/customXml" ds:itemID="{831353E3-05E2-491E-8676-C3977B3C41D0}">
-  <ds:schemaRefs>
-    <ds:schemaRef ds:uri="http://schemas.microsoft.com/sharepoint/v3/contenttype/forms"/>
-  </ds:schemaRefs>
-</ds:datastoreItem>
+<file path=customXml/item3.xml><?xml version="1.0" encoding="utf-8"?>
+<p:properties xmlns:p="http://schemas.microsoft.com/office/2006/metadata/properties" xmlns:xsi="http://www.w3.org/2001/XMLSchema-instance" xmlns:pc="http://schemas.microsoft.com/office/infopath/2007/PartnerControls">
+  <documentManagement>
+    <lcf76f155ced4ddcb4097134ff3c332f xmlns="6b06d442-66c2-461b-8957-6fc6f245b738">
+      <Terms xmlns="http://schemas.microsoft.com/office/infopath/2007/PartnerControls"/>
+    </lcf76f155ced4ddcb4097134ff3c332f>
+    <TaxCatchAll xmlns="df8e3dd2-caee-4e45-b7bd-f1592b63de79" xsi:nil="true"/>
+  </documentManagement>
+</p:properties>
 </file>
 
-<file path=customXml/itemProps3.xml><?xml version="1.0" encoding="utf-8"?>
+<file path=customXml/itemProps1.xml><?xml version="1.0" encoding="utf-8"?>
 <ds:datastoreItem xmlns:ds="http://schemas.openxmlformats.org/officeDocument/2006/customXml" ds:itemID="{061CD8C4-60B8-4D96-A093-181A63BE4D9E}">
   <ds:schemaRefs>
     <ds:schemaRef ds:uri="http://schemas.microsoft.com/office/2006/metadata/contentType"/>
@@ -5885,4 +4699,23 @@
     <ds:schemaRef ds:uri="http://schemas.microsoft.com/internal/obd"/>
   </ds:schemaRefs>
 </ds:datastoreItem>
+</file>
+
+<file path=customXml/itemProps2.xml><?xml version="1.0" encoding="utf-8"?>
+<ds:datastoreItem xmlns:ds="http://schemas.openxmlformats.org/officeDocument/2006/customXml" ds:itemID="{831353E3-05E2-491E-8676-C3977B3C41D0}">
+  <ds:schemaRefs>
+    <ds:schemaRef ds:uri="http://schemas.microsoft.com/sharepoint/v3/contenttype/forms"/>
+  </ds:schemaRefs>
+</ds:datastoreItem>
+</file>
+
+<file path=customXml/itemProps3.xml><?xml version="1.0" encoding="utf-8"?>
+<ds:datastoreItem xmlns:ds="http://schemas.openxmlformats.org/officeDocument/2006/customXml" ds:itemID="{0DB72B76-2992-4671-9731-1EDD4362ED9F}">
+  <ds:schemaRefs>
+    <ds:schemaRef ds:uri="http://schemas.microsoft.com/office/2006/metadata/properties"/>
+    <ds:schemaRef ds:uri="http://schemas.microsoft.com/office/infopath/2007/PartnerControls"/>
+    <ds:schemaRef ds:uri="6b06d442-66c2-461b-8957-6fc6f245b738"/>
+    <ds:schemaRef ds:uri="df8e3dd2-caee-4e45-b7bd-f1592b63de79"/>
+  </ds:schemaRefs>
+</ds:datastoreItem>
 </file>
</xml_diff>